<commit_message>
added NP-complete/GA/WoAC to report
</commit_message>
<xml_diff>
--- a/research_draft.docx
+++ b/research_draft.docx
@@ -244,257 +244,527 @@
           <w:b/>
           <w:iCs/>
         </w:rPr>
-        <w:t xml:space="preserve"> converged relatively quickly toward near-o</w:t>
-      </w:r>
+        <w:t xml:space="preserve"> converged relatively quickly toward near-optimal values, but often got stuck in local optimal solutions. Applying the wisdom of crowds approach to the results did not necessarily yield improved solutions.</w:t>
+      </w:r>
+    </w:p>
+    <w:p>
+      <w:pPr>
+        <w:jc w:val="left"/>
+        <w:rPr>
+          <w:b/>
+          <w:i/>
+          <w:iCs/>
+        </w:rPr>
+      </w:pPr>
+    </w:p>
+    <w:p>
+      <w:pPr>
+        <w:jc w:val="left"/>
+        <w:rPr>
+          <w:b/>
+        </w:rPr>
+      </w:pPr>
+      <w:r>
+        <w:rPr>
+          <w:b/>
+        </w:rPr>
+        <w:t>Introduction</w:t>
+      </w:r>
+    </w:p>
+    <w:p>
+      <w:pPr>
+        <w:jc w:val="left"/>
+      </w:pPr>
+    </w:p>
+    <w:p>
+      <w:pPr>
+        <w:jc w:val="left"/>
+      </w:pPr>
+      <w:r>
+        <w:t xml:space="preserve">The original Knapsack Problem is based on the following premise: if there are </w:t>
+      </w:r>
+      <w:r>
+        <w:rPr>
+          <w:i/>
+        </w:rPr>
+        <w:t>n</w:t>
+      </w:r>
+      <w:r>
+        <w:t xml:space="preserve"> objects with weights </w:t>
+      </w:r>
+      <w:r>
+        <w:rPr>
+          <w:i/>
+        </w:rPr>
+        <w:t>w</w:t>
+      </w:r>
+      <w:r>
+        <w:t xml:space="preserve"> and values </w:t>
+      </w:r>
+      <w:r>
+        <w:rPr>
+          <w:i/>
+        </w:rPr>
+        <w:t>v</w:t>
+      </w:r>
+      <w:r>
+        <w:t xml:space="preserve">, what is the optimal configuration of objects within a knapsack of capacity </w:t>
+      </w:r>
+      <w:r>
+        <w:rPr>
+          <w:i/>
+        </w:rPr>
+        <w:t>c</w:t>
+      </w:r>
+      <w:r>
+        <w:t xml:space="preserve">? That is, how can </w:t>
+      </w:r>
+      <w:r>
+        <w:rPr>
+          <w:i/>
+        </w:rPr>
+        <w:t>v</w:t>
+      </w:r>
+      <w:r>
+        <w:t xml:space="preserve"> be maximized so that the total of all </w:t>
+      </w:r>
+      <w:r>
+        <w:rPr>
+          <w:i/>
+        </w:rPr>
+        <w:t>w</w:t>
+      </w:r>
+      <w:r>
+        <w:t xml:space="preserve"> is less than </w:t>
+      </w:r>
+      <w:r>
+        <w:rPr>
+          <w:i/>
+        </w:rPr>
+        <w:t>c</w:t>
+      </w:r>
+      <w:r>
+        <w:t xml:space="preserve">? </w:t>
+      </w:r>
+    </w:p>
+    <w:p>
+      <w:pPr>
+        <w:jc w:val="left"/>
+      </w:pPr>
+    </w:p>
+    <w:p>
+      <w:pPr>
+        <w:jc w:val="left"/>
+      </w:pPr>
+      <w:r>
+        <w:t xml:space="preserve">There are several different variations of the Knapsack Problem. For example, in the 0-1 version, no object can be placed into the knapsack more than once [1]. </w:t>
+      </w:r>
+      <w:r>
+        <w:t xml:space="preserve"> A generalized form of 0-1 called MOKP (multi-objective Knapsack Problem)</w:t>
+      </w:r>
+      <w:r>
+        <w:t xml:space="preserve"> will be explored in this paper.</w:t>
+      </w:r>
+      <w:r>
+        <w:t xml:space="preserve"> </w:t>
+      </w:r>
+      <w:r>
+        <w:t>In this type of problem, instead of having only a weight and value, other features affect the fitness of an object. In our project</w:t>
+      </w:r>
+      <w:r>
+        <w:t xml:space="preserve">, each object has a price, weight, and value. </w:t>
+      </w:r>
+      <w:r>
+        <w:t xml:space="preserve"> The goal is to maximize </w:t>
+      </w:r>
+      <w:r>
+        <w:t>the value</w:t>
+      </w:r>
+      <w:r>
+        <w:t xml:space="preserve"> while</w:t>
+      </w:r>
+      <w:r>
+        <w:t xml:space="preserve"> keeping the price and weight below arbitrary limits. </w:t>
+      </w:r>
+      <w:r>
+        <w:t>Th</w:t>
+      </w:r>
+      <w:r>
+        <w:t>is problem</w:t>
+      </w:r>
+      <w:r>
+        <w:t xml:space="preserve"> utilize</w:t>
+      </w:r>
+      <w:r>
+        <w:t>s</w:t>
+      </w:r>
+      <w:r>
+        <w:t xml:space="preserve"> the concept of Pareto efficiency or optimality, which describes situations in which improving the status of one individual </w:t>
+      </w:r>
+      <w:r>
+        <w:t xml:space="preserve">degrades the status of another individual </w:t>
+      </w:r>
+      <w:r>
+        <w:t>[2].</w:t>
+      </w:r>
+      <w:r>
+        <w:t xml:space="preserve"> </w:t>
+      </w:r>
+    </w:p>
+    <w:p>
+      <w:pPr>
+        <w:jc w:val="left"/>
+      </w:pPr>
+    </w:p>
+    <w:p>
+      <w:pPr>
+        <w:jc w:val="left"/>
+      </w:pPr>
+      <w:r>
+        <w:t xml:space="preserve">MOKP is an NP-complete problem; that is, a nondeterministic polynomial one. </w:t>
+      </w:r>
+      <w:r>
+        <w:t xml:space="preserve">To understand this concept, we must first </w:t>
+      </w:r>
+      <w:r>
+        <w:lastRenderedPageBreak/>
+        <w:t xml:space="preserve">define polynomial problems (P-problems). The time taken to perform a given algorithm can be described in terms of Big-Oh Notation. For example, a simple for-loop that goes through iterates </w:t>
+      </w:r>
+      <w:r>
+        <w:rPr>
+          <w:i/>
+        </w:rPr>
+        <w:t xml:space="preserve">n </w:t>
+      </w:r>
+      <w:r>
+        <w:t xml:space="preserve">times will have a time complexity of </w:t>
+      </w:r>
+      <w:proofErr w:type="gramStart"/>
+      <w:r>
+        <w:t>O</w:t>
+      </w:r>
+      <w:r>
+        <w:t>(</w:t>
+      </w:r>
+      <w:proofErr w:type="gramEnd"/>
+      <w:r>
+        <w:rPr>
+          <w:i/>
+        </w:rPr>
+        <w:t>n</w:t>
+      </w:r>
+      <w:r>
+        <w:t>)</w:t>
+      </w:r>
+      <w:r>
+        <w:rPr>
+          <w:i/>
+        </w:rPr>
+        <w:t>.</w:t>
+      </w:r>
+      <w:r>
+        <w:t xml:space="preserve"> If two of these loops were to be nested, the Big-Oh time complexity of the algorithm would be </w:t>
+      </w:r>
+      <w:proofErr w:type="gramStart"/>
+      <w:r>
+        <w:t>O(</w:t>
+      </w:r>
+      <w:proofErr w:type="gramEnd"/>
+      <w:r>
+        <w:t>n</w:t>
+      </w:r>
+      <w:r>
+        <w:rPr>
+          <w:vertAlign w:val="superscript"/>
+        </w:rPr>
+        <w:t>2</w:t>
+      </w:r>
+      <w:r>
+        <w:t xml:space="preserve">), and so on </w:t>
+      </w:r>
+      <w:r>
+        <w:t>and so forth [4]</w:t>
+      </w:r>
+      <w:r>
+        <w:t xml:space="preserve">. Polynomial problems can be solved in time </w:t>
+      </w:r>
+      <w:proofErr w:type="gramStart"/>
+      <w:r>
+        <w:t>O(</w:t>
+      </w:r>
+      <w:proofErr w:type="spellStart"/>
+      <w:proofErr w:type="gramEnd"/>
+      <w:r>
+        <w:t>n</w:t>
+      </w:r>
+      <w:r>
+        <w:rPr>
+          <w:vertAlign w:val="superscript"/>
+        </w:rPr>
+        <w:t>k</w:t>
+      </w:r>
+      <w:proofErr w:type="spellEnd"/>
+      <w:r>
+        <w:t xml:space="preserve">), for some value of </w:t>
+      </w:r>
+      <w:r>
+        <w:rPr>
+          <w:i/>
+        </w:rPr>
+        <w:t>k</w:t>
+      </w:r>
+      <w:r>
+        <w:t xml:space="preserve">. In nondeterministic polynomial problems (NP-problems), heuristics can be used to estimate a solution, and can confirm its accuracy in, best case scenario, time </w:t>
+      </w:r>
+      <w:proofErr w:type="gramStart"/>
+      <w:r>
+        <w:t>O(</w:t>
+      </w:r>
+      <w:proofErr w:type="spellStart"/>
+      <w:proofErr w:type="gramEnd"/>
+      <w:r>
+        <w:t>n</w:t>
+      </w:r>
+      <w:r>
+        <w:rPr>
+          <w:vertAlign w:val="superscript"/>
+        </w:rPr>
+        <w:t>k</w:t>
+      </w:r>
+      <w:proofErr w:type="spellEnd"/>
+      <w:r>
+        <w:t xml:space="preserve">) . However, this is assuming adequate computational resources and/or lucky guessing; it is possible that the optimal solution cannot be found given the time and resources available. NP-complete problems are considered the most difficult problems within the realm of those in the NP category, and </w:t>
+      </w:r>
+      <w:r>
+        <w:t xml:space="preserve">MOKP </w:t>
+      </w:r>
+      <w:r>
+        <w:t xml:space="preserve">is included in this group </w:t>
+      </w:r>
+      <w:r>
+        <w:t>[5].</w:t>
+      </w:r>
+    </w:p>
+    <w:p>
+      <w:pPr>
+        <w:jc w:val="left"/>
+      </w:pPr>
+    </w:p>
+    <w:p>
+      <w:pPr>
+        <w:jc w:val="left"/>
+      </w:pPr>
+      <w:r>
+        <w:t xml:space="preserve">We sought to find optimal solutions to the MOKP using </w:t>
+      </w:r>
+      <w:r>
+        <w:t xml:space="preserve">both </w:t>
+      </w:r>
+      <w:r>
+        <w:t xml:space="preserve">genetic algorithms </w:t>
+      </w:r>
+      <w:r>
+        <w:t xml:space="preserve">(GA) </w:t>
+      </w:r>
+      <w:r>
+        <w:t>and wisdom of crowds</w:t>
+      </w:r>
+      <w:r>
+        <w:t xml:space="preserve"> (</w:t>
+      </w:r>
+      <w:proofErr w:type="spellStart"/>
+      <w:r>
+        <w:t>WoC</w:t>
+      </w:r>
+      <w:proofErr w:type="spellEnd"/>
+      <w:r>
+        <w:t>)</w:t>
+      </w:r>
+      <w:r>
+        <w:t>. Genetic algorithms can be used to apply the organic processes of evolution and natural selection to NP-complete problems.</w:t>
+      </w:r>
+      <w:r>
+        <w:t xml:space="preserve"> A population of random potential solutions for a given problem is first generated.  Next, some of the best solutions are “bred” together to create new children solutions, while others are mutated or removed from the population altogether. This takes place for a given number of generations, or until </w:t>
+      </w:r>
+      <w:proofErr w:type="gramStart"/>
+      <w:r>
+        <w:t>a certain</w:t>
+      </w:r>
+      <w:proofErr w:type="gramEnd"/>
+      <w:r>
+        <w:t xml:space="preserve"> fitness threshold has been met [5].</w:t>
+      </w:r>
+    </w:p>
+    <w:p>
+      <w:pPr>
+        <w:jc w:val="left"/>
+      </w:pPr>
+    </w:p>
+    <w:p>
+      <w:pPr>
+        <w:jc w:val="left"/>
+      </w:pPr>
+      <w:proofErr w:type="spellStart"/>
+      <w:r>
+        <w:t>WoC</w:t>
+      </w:r>
+      <w:proofErr w:type="spellEnd"/>
+      <w:r>
+        <w:t xml:space="preserve"> refers to the concept that </w:t>
+      </w:r>
+      <w:r>
+        <w:t>problems can sometimes be better solved through an amalgamation of solutions given by several people, or even by the same person on several different occasions [6]. In particular, we implemented wisdom of artificial crowds</w:t>
+      </w:r>
+      <w:r>
+        <w:t xml:space="preserve"> (</w:t>
+      </w:r>
+      <w:proofErr w:type="spellStart"/>
+      <w:r>
+        <w:t>WoAC</w:t>
+      </w:r>
+      <w:proofErr w:type="spellEnd"/>
+      <w:r>
+        <w:t>)</w:t>
+      </w:r>
+      <w:r>
+        <w:t xml:space="preserve">, in </w:t>
+      </w:r>
+      <w:r>
+        <w:t xml:space="preserve">which the solutions provided </w:t>
+      </w:r>
+      <w:proofErr w:type="gramStart"/>
+      <w:r>
+        <w:t xml:space="preserve">by </w:t>
+      </w:r>
+      <w:r>
+        <w:t>each iteration</w:t>
+      </w:r>
+      <w:proofErr w:type="gramEnd"/>
+      <w:r>
+        <w:t xml:space="preserve"> of the genetic algorithm were combined to create a hopefully optimal solution [7].</w:t>
+      </w:r>
+    </w:p>
+    <w:p>
+      <w:pPr>
+        <w:jc w:val="left"/>
+      </w:pPr>
+      <w:r>
+        <w:t xml:space="preserve"> </w:t>
+      </w:r>
+    </w:p>
+    <w:p>
+      <w:pPr>
+        <w:jc w:val="left"/>
+      </w:pPr>
+      <w:proofErr w:type="spellStart"/>
+      <w:r>
+        <w:t>Coello</w:t>
+      </w:r>
+      <w:proofErr w:type="spellEnd"/>
+      <w:r>
+        <w:t xml:space="preserve"> describes the application of genetic algorithms to </w:t>
+      </w:r>
+      <w:proofErr w:type="spellStart"/>
+      <w:r>
+        <w:t>multiobjective</w:t>
+      </w:r>
+      <w:proofErr w:type="spellEnd"/>
+      <w:r>
+        <w:t xml:space="preserve"> optimization (EMOO) in his 2001 article. We used his aggregation method, in which the objectives are combined into one function, due to its simplicity and ease of implementation [3].</w:t>
+      </w:r>
+    </w:p>
+    <w:p>
+      <w:pPr>
+        <w:jc w:val="left"/>
+      </w:pPr>
+      <w:r>
+        <w:t xml:space="preserve"> </w:t>
+      </w:r>
+    </w:p>
+    <w:p>
+      <w:pPr>
+        <w:jc w:val="left"/>
+      </w:pPr>
       <w:bookmarkStart w:id="0" w:name="_GoBack"/>
       <w:bookmarkEnd w:id="0"/>
-      <w:r>
-        <w:rPr>
-          <w:b/>
-          <w:iCs/>
-        </w:rPr>
-        <w:t>ptimal values, but often got stuck in local optimal solutions. Applying the wisdom of crowds approach to the results did not necessarily yield improved solutions.</w:t>
-      </w:r>
-    </w:p>
-    <w:p>
-      <w:pPr>
-        <w:jc w:val="left"/>
-        <w:rPr>
-          <w:b/>
+    </w:p>
+    <w:p>
+      <w:pPr>
+        <w:jc w:val="left"/>
+        <w:rPr>
+          <w:b/>
+        </w:rPr>
+      </w:pPr>
+    </w:p>
+    <w:p>
+      <w:pPr>
+        <w:jc w:val="left"/>
+        <w:rPr>
+          <w:b/>
+        </w:rPr>
+      </w:pPr>
+      <w:r>
+        <w:rPr>
+          <w:b/>
+        </w:rPr>
+        <w:t>Approach</w:t>
+      </w:r>
+    </w:p>
+    <w:p>
+      <w:pPr>
+        <w:jc w:val="left"/>
+        <w:rPr>
+          <w:b/>
+        </w:rPr>
+      </w:pPr>
+      <w:r>
+        <w:t xml:space="preserve">When </w:t>
+      </w:r>
+      <w:r>
+        <w:rPr>
           <w:i/>
-          <w:iCs/>
-        </w:rPr>
-      </w:pPr>
-    </w:p>
-    <w:p>
-      <w:pPr>
-        <w:jc w:val="left"/>
-        <w:rPr>
-          <w:b/>
-        </w:rPr>
-      </w:pPr>
-      <w:r>
-        <w:rPr>
-          <w:b/>
-        </w:rPr>
-        <w:t>Introduction</w:t>
-      </w:r>
-    </w:p>
-    <w:p>
-      <w:pPr>
-        <w:jc w:val="left"/>
-      </w:pPr>
-    </w:p>
-    <w:p>
-      <w:pPr>
-        <w:jc w:val="left"/>
-      </w:pPr>
-      <w:r>
-        <w:t xml:space="preserve">The original Knapsack Problem is based on the following premise: if there are </w:t>
+        </w:rPr>
+        <w:t>n</w:t>
+      </w:r>
+      <w:r>
+        <w:t xml:space="preserve"> and </w:t>
       </w:r>
       <w:r>
         <w:rPr>
           <w:i/>
         </w:rPr>
-        <w:t>n</w:t>
-      </w:r>
-      <w:r>
-        <w:t xml:space="preserve"> objects with weights </w:t>
-      </w:r>
-      <w:r>
-        <w:rPr>
-          <w:i/>
-        </w:rPr>
-        <w:t>w</w:t>
-      </w:r>
-      <w:r>
-        <w:t xml:space="preserve"> and values </w:t>
-      </w:r>
-      <w:r>
-        <w:rPr>
-          <w:i/>
-        </w:rPr>
-        <w:t>v</w:t>
-      </w:r>
-      <w:r>
-        <w:t xml:space="preserve">, what is the optimal configuration of objects within a knapsack of capacity </w:t>
-      </w:r>
-      <w:r>
-        <w:rPr>
-          <w:i/>
-        </w:rPr>
         <w:t>c</w:t>
       </w:r>
       <w:r>
-        <w:t xml:space="preserve">? That is, how can </w:t>
-      </w:r>
-      <w:r>
-        <w:rPr>
-          <w:i/>
-        </w:rPr>
-        <w:t>v</w:t>
-      </w:r>
-      <w:r>
-        <w:t xml:space="preserve"> be maximized so that the total of all </w:t>
-      </w:r>
-      <w:r>
-        <w:rPr>
-          <w:i/>
-        </w:rPr>
-        <w:t>w</w:t>
-      </w:r>
-      <w:r>
-        <w:t xml:space="preserve"> is less than </w:t>
-      </w:r>
-      <w:r>
-        <w:rPr>
-          <w:i/>
-        </w:rPr>
-        <w:t>c</w:t>
-      </w:r>
-      <w:r>
-        <w:t xml:space="preserve">? </w:t>
-      </w:r>
-    </w:p>
-    <w:p>
-      <w:pPr>
-        <w:jc w:val="left"/>
-      </w:pPr>
-    </w:p>
-    <w:p>
-      <w:pPr>
-        <w:jc w:val="left"/>
-      </w:pPr>
-      <w:r>
-        <w:t xml:space="preserve">There are several different variations of the Knapsack Problem. For example, in the 0-1 version, no object can be placed into the knapsack more than once [1]. </w:t>
-      </w:r>
-      <w:r>
-        <w:t xml:space="preserve"> A generalized form of 0-1 called MOKP (multi-objective Knapsack Problem)</w:t>
-      </w:r>
-      <w:r>
-        <w:t xml:space="preserve"> will be explored in this paper.</w:t>
+        <w:t xml:space="preserve"> have large values, the number of possible knapsack “</w:t>
+      </w:r>
+      <w:proofErr w:type="spellStart"/>
+      <w:r>
+        <w:t>packings</w:t>
+      </w:r>
+      <w:proofErr w:type="spellEnd"/>
+      <w:r>
+        <w:t xml:space="preserve">” becomes exponentially large. Our approach was based on using a genetic algorithm to explore this search space for a near-optimal solution in a more computationally efficient manner by using </w:t>
+      </w:r>
+      <w:r>
+        <w:t xml:space="preserve">GA. </w:t>
+      </w:r>
+      <w:r>
+        <w:t xml:space="preserve">Because genetic algorithms can get stuck in local maxima and miss the global optimum, the GA is run repeatedly, and all GA </w:t>
+      </w:r>
+      <w:r>
+        <w:t>solutions are considered using the</w:t>
       </w:r>
       <w:r>
         <w:t xml:space="preserve"> </w:t>
       </w:r>
-      <w:r>
-        <w:t>In this type of problem, instead of having only a weight and value, other features affect the fitness of an object. In our project</w:t>
-      </w:r>
-      <w:r>
-        <w:t xml:space="preserve">, each object has a price, weight, and value. </w:t>
-      </w:r>
-      <w:r>
-        <w:t xml:space="preserve"> The goal is to maximize </w:t>
-      </w:r>
-      <w:r>
-        <w:t>the value</w:t>
-      </w:r>
-      <w:r>
-        <w:t xml:space="preserve"> while</w:t>
-      </w:r>
-      <w:r>
-        <w:t xml:space="preserve"> keeping the price and weight below arbitrary limits. </w:t>
-      </w:r>
-      <w:r>
-        <w:t>Th</w:t>
-      </w:r>
-      <w:r>
-        <w:t>is problem</w:t>
-      </w:r>
-      <w:r>
-        <w:t xml:space="preserve"> utilize</w:t>
-      </w:r>
-      <w:r>
-        <w:t>s</w:t>
-      </w:r>
-      <w:r>
-        <w:t xml:space="preserve"> the concept of Pareto efficiency or optimality, which describes situations in which improving the status of one individual </w:t>
-      </w:r>
-      <w:r>
-        <w:t xml:space="preserve">degrades the status of another individual </w:t>
-      </w:r>
-      <w:r>
-        <w:t>[2].</w:t>
-      </w:r>
-      <w:r>
-        <w:t xml:space="preserve"> </w:t>
-      </w:r>
-    </w:p>
-    <w:p>
-      <w:pPr>
-        <w:jc w:val="left"/>
-      </w:pPr>
-    </w:p>
-    <w:p>
-      <w:pPr>
-        <w:jc w:val="left"/>
-      </w:pPr>
-      <w:r>
-        <w:t xml:space="preserve"> </w:t>
-      </w:r>
-    </w:p>
-    <w:p>
-      <w:pPr>
-        <w:jc w:val="left"/>
-      </w:pPr>
-    </w:p>
-    <w:p>
-      <w:pPr>
-        <w:jc w:val="left"/>
-        <w:rPr>
-          <w:b/>
-        </w:rPr>
-      </w:pPr>
-    </w:p>
-    <w:p>
-      <w:pPr>
-        <w:jc w:val="left"/>
-        <w:rPr>
-          <w:b/>
-        </w:rPr>
-      </w:pPr>
-      <w:r>
-        <w:rPr>
-          <w:b/>
-        </w:rPr>
-        <w:t>Approach</w:t>
-      </w:r>
-    </w:p>
-    <w:p>
-      <w:pPr>
-        <w:jc w:val="left"/>
-        <w:rPr>
-          <w:b/>
-        </w:rPr>
-      </w:pPr>
-      <w:r>
-        <w:t xml:space="preserve">When </w:t>
-      </w:r>
-      <w:r>
-        <w:rPr>
-          <w:i/>
-        </w:rPr>
-        <w:t>n</w:t>
-      </w:r>
-      <w:r>
-        <w:t xml:space="preserve"> and </w:t>
-      </w:r>
-      <w:r>
-        <w:rPr>
-          <w:i/>
-        </w:rPr>
-        <w:t>c</w:t>
-      </w:r>
-      <w:r>
-        <w:t xml:space="preserve"> have large values, the number of possible knapsack “</w:t>
-      </w:r>
       <w:proofErr w:type="spellStart"/>
       <w:r>
-        <w:t>packings</w:t>
+        <w:t>WoAC</w:t>
       </w:r>
       <w:proofErr w:type="spellEnd"/>
       <w:r>
-        <w:t>” becomes exponentially large. Our approach was based on using a genetic algorithm to explore this search space for a near-optimal solution in a more computationally efficient manner by using a genetic algorithm (GA). Because genetic algorithms can get stuck in local maxima and miss the global optimum, the GA is run repeatedly, and all GA solutions are considered using a “wisdom of crowds” approach. The program structure and algorithms work like so:</w:t>
+        <w:t xml:space="preserve"> approach. The program structure and algorithms work like so:</w:t>
       </w:r>
     </w:p>
     <w:p>
@@ -810,208 +1080,180 @@
         <w:rPr>
           <w:b/>
         </w:rPr>
+        <w:t>Experimental Results</w:t>
+      </w:r>
+    </w:p>
+    <w:p>
+      <w:pPr>
+        <w:jc w:val="left"/>
+        <w:rPr>
+          <w:b/>
+        </w:rPr>
+      </w:pPr>
+    </w:p>
+    <w:p>
+      <w:pPr>
+        <w:jc w:val="left"/>
+        <w:rPr>
+          <w:b/>
+        </w:rPr>
+      </w:pPr>
+      <w:r>
+        <w:rPr>
+          <w:b/>
+        </w:rPr>
+        <w:t>Data</w:t>
+      </w:r>
+    </w:p>
+    <w:p>
+      <w:pPr>
+        <w:jc w:val="left"/>
+        <w:rPr>
+          <w:b/>
+        </w:rPr>
+      </w:pPr>
+    </w:p>
+    <w:p>
+      <w:pPr>
+        <w:jc w:val="left"/>
+        <w:rPr>
+          <w:b/>
+        </w:rPr>
+      </w:pPr>
+      <w:r>
+        <w:rPr>
+          <w:b/>
+        </w:rPr>
+        <w:t>Results</w:t>
+      </w:r>
+    </w:p>
+    <w:p>
+      <w:pPr>
+        <w:jc w:val="left"/>
+        <w:rPr>
+          <w:b/>
+        </w:rPr>
+      </w:pPr>
+    </w:p>
+    <w:p>
+      <w:pPr>
+        <w:jc w:val="left"/>
+        <w:rPr>
+          <w:b/>
+        </w:rPr>
+      </w:pPr>
+      <w:r>
+        <w:rPr>
+          <w:b/>
+        </w:rPr>
+        <w:t>Conclusions</w:t>
+      </w:r>
+    </w:p>
+    <w:p>
+      <w:pPr>
+        <w:jc w:val="left"/>
+        <w:rPr>
+          <w:b/>
+        </w:rPr>
+      </w:pPr>
+    </w:p>
+    <w:p>
+      <w:pPr>
+        <w:jc w:val="left"/>
+        <w:rPr>
+          <w:b/>
+        </w:rPr>
+      </w:pPr>
+    </w:p>
+    <w:p>
+      <w:pPr>
+        <w:jc w:val="left"/>
+        <w:rPr>
+          <w:b/>
+        </w:rPr>
+      </w:pPr>
+      <w:r>
+        <w:rPr>
+          <w:b/>
+        </w:rPr>
+        <w:t>References</w:t>
+      </w:r>
+    </w:p>
+    <w:p>
+      <w:pPr>
+        <w:jc w:val="left"/>
+        <w:rPr>
+          <w:b/>
+        </w:rPr>
+      </w:pPr>
+    </w:p>
+    <w:p>
+      <w:pPr>
+        <w:jc w:val="left"/>
+        <w:rPr>
+          <w:rFonts w:eastAsia="Calibri"/>
+          <w:lang w:eastAsia="en-US"/>
+        </w:rPr>
+      </w:pPr>
+      <w:r>
+        <w:rPr>
+          <w:rFonts w:eastAsia="Calibri"/>
+          <w:lang w:eastAsia="en-US"/>
+        </w:rPr>
+        <w:t xml:space="preserve">[1] </w:t>
+      </w:r>
+      <w:r>
+        <w:rPr>
+          <w:rFonts w:eastAsia="Calibri"/>
+          <w:lang w:eastAsia="en-US"/>
+        </w:rPr>
+        <w:t xml:space="preserve">M. </w:t>
+      </w:r>
+      <w:proofErr w:type="spellStart"/>
+      <w:r>
+        <w:rPr>
+          <w:rFonts w:eastAsia="Calibri"/>
+          <w:lang w:eastAsia="en-US"/>
+        </w:rPr>
+        <w:t>Hristakeva</w:t>
+      </w:r>
+      <w:proofErr w:type="spellEnd"/>
+      <w:r>
+        <w:rPr>
+          <w:rFonts w:eastAsia="Calibri"/>
+          <w:lang w:eastAsia="en-US"/>
+        </w:rPr>
+        <w:t xml:space="preserve"> and D. Shrestha, "Solving the 0-1 Knapsack Problem with Genetic Algorithms," Simpson College, Midwest Instruction and Computing Symposium. 2004.</w:t>
+      </w:r>
+    </w:p>
+    <w:p>
+      <w:pPr>
+        <w:jc w:val="left"/>
+        <w:rPr>
+          <w:rFonts w:eastAsia="Calibri"/>
+          <w:lang w:eastAsia="en-US"/>
+        </w:rPr>
+      </w:pPr>
+    </w:p>
+    <w:p>
+      <w:pPr>
+        <w:jc w:val="left"/>
+        <w:rPr>
+          <w:rFonts w:eastAsiaTheme="minorHAnsi"/>
+          <w:lang w:eastAsia="en-US"/>
+        </w:rPr>
+      </w:pPr>
+      <w:r>
+        <w:rPr>
+          <w:rFonts w:ascii="Segoe UI" w:eastAsiaTheme="minorHAnsi" w:hAnsi="Segoe UI" w:cs="Segoe UI"/>
+          <w:lang w:eastAsia="en-US"/>
+        </w:rPr>
         <w:lastRenderedPageBreak/>
-        <w:t>Experimental Results</w:t>
-      </w:r>
-    </w:p>
-    <w:p>
-      <w:pPr>
-        <w:jc w:val="left"/>
-        <w:rPr>
-          <w:b/>
-        </w:rPr>
-      </w:pPr>
-    </w:p>
-    <w:p>
-      <w:pPr>
-        <w:jc w:val="left"/>
-        <w:rPr>
-          <w:b/>
-        </w:rPr>
-      </w:pPr>
-      <w:r>
-        <w:rPr>
-          <w:b/>
-        </w:rPr>
-        <w:t>Data</w:t>
-      </w:r>
-    </w:p>
-    <w:p>
-      <w:pPr>
-        <w:jc w:val="left"/>
-        <w:rPr>
-          <w:b/>
-        </w:rPr>
-      </w:pPr>
-    </w:p>
-    <w:p>
-      <w:pPr>
-        <w:jc w:val="left"/>
-        <w:rPr>
-          <w:b/>
-        </w:rPr>
-      </w:pPr>
-      <w:r>
-        <w:rPr>
-          <w:b/>
-        </w:rPr>
-        <w:t>Results</w:t>
-      </w:r>
-    </w:p>
-    <w:p>
-      <w:pPr>
-        <w:jc w:val="left"/>
-        <w:rPr>
-          <w:b/>
-        </w:rPr>
-      </w:pPr>
-    </w:p>
-    <w:p>
-      <w:pPr>
-        <w:jc w:val="left"/>
-        <w:rPr>
-          <w:b/>
-        </w:rPr>
-      </w:pPr>
-      <w:r>
-        <w:rPr>
-          <w:b/>
-        </w:rPr>
-        <w:t>Conclusions</w:t>
-      </w:r>
-    </w:p>
-    <w:p>
-      <w:pPr>
-        <w:jc w:val="left"/>
-        <w:rPr>
-          <w:b/>
-        </w:rPr>
-      </w:pPr>
-    </w:p>
-    <w:p>
-      <w:pPr>
-        <w:jc w:val="left"/>
-        <w:rPr>
-          <w:b/>
-        </w:rPr>
-      </w:pPr>
-      <w:r>
-        <w:rPr>
-          <w:b/>
-        </w:rPr>
-        <w:t>Acknowledgements</w:t>
-      </w:r>
-    </w:p>
-    <w:p>
-      <w:pPr>
-        <w:jc w:val="left"/>
-        <w:rPr>
-          <w:b/>
-        </w:rPr>
-      </w:pPr>
-    </w:p>
-    <w:p>
-      <w:pPr>
-        <w:jc w:val="left"/>
-        <w:rPr>
-          <w:b/>
-        </w:rPr>
-      </w:pPr>
-      <w:r>
-        <w:rPr>
-          <w:b/>
-        </w:rPr>
-        <w:t>References</w:t>
-      </w:r>
-    </w:p>
-    <w:p>
-      <w:pPr>
-        <w:jc w:val="left"/>
-        <w:rPr>
-          <w:b/>
-        </w:rPr>
-      </w:pPr>
-    </w:p>
-    <w:p>
-      <w:pPr>
-        <w:jc w:val="left"/>
-        <w:rPr>
-          <w:rFonts w:eastAsia="Calibri"/>
-          <w:lang w:eastAsia="en-US"/>
-        </w:rPr>
-      </w:pPr>
-      <w:proofErr w:type="gramStart"/>
-      <w:r>
-        <w:rPr>
-          <w:rFonts w:eastAsia="Calibri"/>
-          <w:lang w:eastAsia="en-US"/>
-        </w:rPr>
-        <w:t xml:space="preserve">[1] </w:t>
-      </w:r>
-      <w:r>
-        <w:rPr>
-          <w:rFonts w:eastAsia="Calibri"/>
-          <w:lang w:eastAsia="en-US"/>
-        </w:rPr>
-        <w:t xml:space="preserve">M. </w:t>
-      </w:r>
-      <w:proofErr w:type="spellStart"/>
-      <w:r>
-        <w:rPr>
-          <w:rFonts w:eastAsia="Calibri"/>
-          <w:lang w:eastAsia="en-US"/>
-        </w:rPr>
-        <w:t>Hristakeva</w:t>
-      </w:r>
-      <w:proofErr w:type="spellEnd"/>
-      <w:r>
-        <w:rPr>
-          <w:rFonts w:eastAsia="Calibri"/>
-          <w:lang w:eastAsia="en-US"/>
-        </w:rPr>
-        <w:t xml:space="preserve"> and D. Shrestha, "Solving the 0-1 Knapsack Problem with Genetic Algorithms," Simpson College, Midwest Instruction and Computing Symposium.</w:t>
-      </w:r>
-      <w:proofErr w:type="gramEnd"/>
-      <w:r>
-        <w:rPr>
-          <w:rFonts w:eastAsia="Calibri"/>
-          <w:lang w:eastAsia="en-US"/>
-        </w:rPr>
-        <w:t xml:space="preserve"> 2004.</w:t>
-      </w:r>
-    </w:p>
-    <w:p>
-      <w:pPr>
-        <w:jc w:val="left"/>
-        <w:rPr>
-          <w:rFonts w:eastAsia="Calibri"/>
-          <w:lang w:eastAsia="en-US"/>
-        </w:rPr>
-      </w:pPr>
-    </w:p>
-    <w:p>
-      <w:pPr>
-        <w:jc w:val="left"/>
-        <w:rPr>
-          <w:rFonts w:eastAsia="Calibri"/>
-          <w:lang w:eastAsia="en-US"/>
-        </w:rPr>
-      </w:pPr>
-      <w:proofErr w:type="gramStart"/>
-      <w:r>
-        <w:rPr>
-          <w:rFonts w:ascii="Segoe UI" w:eastAsiaTheme="minorHAnsi" w:hAnsi="Segoe UI" w:cs="Segoe UI"/>
-          <w:sz w:val="18"/>
-          <w:szCs w:val="18"/>
-          <w:lang w:eastAsia="en-US"/>
-        </w:rPr>
         <w:t xml:space="preserve">[2] </w:t>
       </w:r>
       <w:r>
         <w:rPr>
           <w:rFonts w:eastAsiaTheme="minorHAnsi"/>
-          <w:sz w:val="18"/>
-          <w:szCs w:val="18"/>
           <w:lang w:eastAsia="en-US"/>
         </w:rPr>
         <w:t xml:space="preserve">C. L. Mumford, "Comparing Representations and Recombination Operators for the Multi-Objective 0/1 Knapsack Problem," </w:t>
@@ -1021,22 +1263,370 @@
           <w:rFonts w:eastAsiaTheme="minorHAnsi"/>
           <w:i/>
           <w:iCs/>
+          <w:lang w:eastAsia="en-US"/>
+        </w:rPr>
+        <w:t xml:space="preserve">Evolutionary Computation, </w:t>
+      </w:r>
+      <w:r>
+        <w:rPr>
+          <w:rFonts w:eastAsiaTheme="minorHAnsi"/>
+          <w:lang w:eastAsia="en-US"/>
+        </w:rPr>
+        <w:t xml:space="preserve">vol. 2, pp. 854-861, 8-12 Dec. </w:t>
+      </w:r>
+      <w:r>
+        <w:rPr>
+          <w:rFonts w:eastAsiaTheme="minorHAnsi"/>
+          <w:lang w:eastAsia="en-US"/>
+        </w:rPr>
+        <w:t>2003.</w:t>
+      </w:r>
+    </w:p>
+    <w:p>
+      <w:pPr>
+        <w:jc w:val="left"/>
+        <w:rPr>
+          <w:rFonts w:eastAsiaTheme="minorHAnsi"/>
+          <w:lang w:eastAsia="en-US"/>
+        </w:rPr>
+      </w:pPr>
+    </w:p>
+    <w:p>
+      <w:pPr>
+        <w:jc w:val="left"/>
+        <w:rPr>
+          <w:rFonts w:eastAsiaTheme="minorHAnsi"/>
+          <w:lang w:eastAsia="en-US"/>
+        </w:rPr>
+      </w:pPr>
+      <w:r>
+        <w:rPr>
+          <w:rFonts w:ascii="Segoe UI" w:eastAsiaTheme="minorHAnsi" w:hAnsi="Segoe UI" w:cs="Segoe UI"/>
+          <w:lang w:eastAsia="en-US"/>
+        </w:rPr>
+        <w:t xml:space="preserve">[3] </w:t>
+      </w:r>
+      <w:r>
+        <w:rPr>
+          <w:rFonts w:eastAsiaTheme="minorHAnsi"/>
+          <w:lang w:eastAsia="en-US"/>
+        </w:rPr>
+        <w:t xml:space="preserve">C. A. C. </w:t>
+      </w:r>
+      <w:proofErr w:type="spellStart"/>
+      <w:r>
+        <w:rPr>
+          <w:rFonts w:eastAsiaTheme="minorHAnsi"/>
+          <w:lang w:eastAsia="en-US"/>
+        </w:rPr>
+        <w:t>Coello</w:t>
+      </w:r>
+      <w:proofErr w:type="spellEnd"/>
+      <w:r>
+        <w:rPr>
+          <w:rFonts w:eastAsiaTheme="minorHAnsi"/>
+          <w:lang w:eastAsia="en-US"/>
+        </w:rPr>
+        <w:t xml:space="preserve">, "A Short Tutorial on Evolutionary </w:t>
+      </w:r>
+      <w:proofErr w:type="spellStart"/>
+      <w:r>
+        <w:rPr>
+          <w:rFonts w:eastAsiaTheme="minorHAnsi"/>
+          <w:lang w:eastAsia="en-US"/>
+        </w:rPr>
+        <w:t>Multiobjective</w:t>
+      </w:r>
+      <w:proofErr w:type="spellEnd"/>
+      <w:r>
+        <w:rPr>
+          <w:rFonts w:eastAsiaTheme="minorHAnsi"/>
+          <w:lang w:eastAsia="en-US"/>
+        </w:rPr>
+        <w:t xml:space="preserve"> Optimization," in </w:t>
+      </w:r>
+      <w:r>
+        <w:rPr>
+          <w:rFonts w:eastAsiaTheme="minorHAnsi"/>
+          <w:i/>
+          <w:iCs/>
+          <w:lang w:eastAsia="en-US"/>
+        </w:rPr>
+        <w:t>Evolutionary Multi-Criterion Optimization</w:t>
+      </w:r>
+      <w:r>
+        <w:rPr>
+          <w:rFonts w:eastAsiaTheme="minorHAnsi"/>
+          <w:lang w:eastAsia="en-US"/>
+        </w:rPr>
+        <w:t xml:space="preserve">. vol. 1993, </w:t>
+      </w:r>
+      <w:proofErr w:type="spellStart"/>
+      <w:proofErr w:type="gramStart"/>
+      <w:r>
+        <w:rPr>
+          <w:rFonts w:eastAsiaTheme="minorHAnsi"/>
+          <w:lang w:eastAsia="en-US"/>
+        </w:rPr>
+        <w:t>ed</w:t>
+      </w:r>
+      <w:proofErr w:type="spellEnd"/>
+      <w:proofErr w:type="gramEnd"/>
+      <w:r>
+        <w:rPr>
+          <w:rFonts w:eastAsiaTheme="minorHAnsi"/>
+          <w:lang w:eastAsia="en-US"/>
+        </w:rPr>
+        <w:t>: Springer Berlin Heidelberg, 2001</w:t>
+      </w:r>
+      <w:r>
+        <w:rPr>
+          <w:rFonts w:eastAsiaTheme="minorHAnsi"/>
+          <w:lang w:eastAsia="en-US"/>
+        </w:rPr>
+        <w:t>, pp 21-40.</w:t>
+      </w:r>
+    </w:p>
+    <w:p>
+      <w:pPr>
+        <w:jc w:val="left"/>
+        <w:rPr>
+          <w:rFonts w:eastAsiaTheme="minorHAnsi"/>
+          <w:lang w:eastAsia="en-US"/>
+        </w:rPr>
+      </w:pPr>
+    </w:p>
+    <w:p>
+      <w:pPr>
+        <w:jc w:val="left"/>
+        <w:rPr>
+          <w:b/>
+        </w:rPr>
+      </w:pPr>
+      <w:r>
+        <w:rPr>
+          <w:rFonts w:eastAsia="Calibri"/>
+          <w:lang w:eastAsia="en-US"/>
+        </w:rPr>
+        <w:t>[4</w:t>
+      </w:r>
+      <w:r>
+        <w:rPr>
+          <w:rFonts w:eastAsia="Calibri"/>
+          <w:lang w:eastAsia="en-US"/>
+        </w:rPr>
+        <w:t xml:space="preserve">] </w:t>
+      </w:r>
+      <w:r>
+        <w:rPr>
+          <w:rFonts w:eastAsia="Calibri"/>
+          <w:lang w:eastAsia="en-US"/>
+        </w:rPr>
+        <w:t xml:space="preserve">S. Russell and P. </w:t>
+      </w:r>
+      <w:proofErr w:type="spellStart"/>
+      <w:r>
+        <w:rPr>
+          <w:rFonts w:eastAsia="Calibri"/>
+          <w:lang w:eastAsia="en-US"/>
+        </w:rPr>
+        <w:t>Norvig</w:t>
+      </w:r>
+      <w:proofErr w:type="spellEnd"/>
+      <w:r>
+        <w:rPr>
+          <w:rFonts w:eastAsia="Calibri"/>
+          <w:lang w:eastAsia="en-US"/>
+        </w:rPr>
+        <w:t xml:space="preserve">, </w:t>
+      </w:r>
+      <w:r>
+        <w:rPr>
+          <w:rFonts w:eastAsia="Calibri"/>
+          <w:i/>
+          <w:iCs/>
+          <w:lang w:eastAsia="en-US"/>
+        </w:rPr>
+        <w:t>Artificial Intelligence: A Modern Approach</w:t>
+      </w:r>
+      <w:r>
+        <w:rPr>
+          <w:rFonts w:eastAsia="Calibri"/>
+          <w:lang w:eastAsia="en-US"/>
+        </w:rPr>
+        <w:t>, 3rd ed.: Pearson Education, Inc., 2010</w:t>
+      </w:r>
+      <w:r>
+        <w:rPr>
+          <w:rFonts w:ascii="Segoe UI" w:eastAsia="Calibri" w:hAnsi="Segoe UI" w:cs="Segoe UI"/>
           <w:sz w:val="18"/>
           <w:szCs w:val="18"/>
           <w:lang w:eastAsia="en-US"/>
         </w:rPr>
-        <w:t xml:space="preserve">Evolutionary Computation, </w:t>
+        <w:t>.</w:t>
+      </w:r>
+    </w:p>
+    <w:p>
+      <w:pPr>
+        <w:jc w:val="left"/>
+        <w:rPr>
+          <w:b/>
+        </w:rPr>
+      </w:pPr>
+    </w:p>
+    <w:p>
+      <w:pPr>
+        <w:jc w:val="left"/>
+        <w:rPr>
+          <w:rFonts w:eastAsia="Calibri"/>
+          <w:lang w:eastAsia="en-US"/>
+        </w:rPr>
+      </w:pPr>
+      <w:r>
+        <w:rPr>
+          <w:rFonts w:eastAsia="Calibri"/>
+          <w:lang w:eastAsia="en-US"/>
+        </w:rPr>
+        <w:t xml:space="preserve">[5] </w:t>
+      </w:r>
+      <w:r>
+        <w:rPr>
+          <w:rFonts w:eastAsia="Calibri"/>
+          <w:lang w:eastAsia="en-US"/>
+        </w:rPr>
+        <w:t xml:space="preserve">M. A. Weiss, </w:t>
+      </w:r>
+      <w:r>
+        <w:rPr>
+          <w:rFonts w:eastAsia="Calibri"/>
+          <w:i/>
+          <w:iCs/>
+          <w:lang w:eastAsia="en-US"/>
+        </w:rPr>
+        <w:t>Data Structures and Algorithm Analysis in C++</w:t>
+      </w:r>
+      <w:r>
+        <w:rPr>
+          <w:rFonts w:eastAsia="Calibri"/>
+          <w:lang w:eastAsia="en-US"/>
+        </w:rPr>
+        <w:t>, 3rd ed.: Pearson Education, Inc., 2006.</w:t>
+      </w:r>
+    </w:p>
+    <w:p>
+      <w:pPr>
+        <w:jc w:val="left"/>
+        <w:rPr>
+          <w:rFonts w:eastAsia="Calibri"/>
+          <w:lang w:eastAsia="en-US"/>
+        </w:rPr>
+      </w:pPr>
+    </w:p>
+    <w:p>
+      <w:pPr>
+        <w:jc w:val="left"/>
+        <w:rPr>
+          <w:b/>
+        </w:rPr>
+      </w:pPr>
+      <w:r>
+        <w:rPr>
+          <w:rFonts w:eastAsia="Calibri"/>
+          <w:lang w:eastAsia="en-US"/>
+        </w:rPr>
+        <w:t xml:space="preserve">[6] </w:t>
       </w:r>
       <w:r>
         <w:rPr>
           <w:rFonts w:eastAsiaTheme="minorHAnsi"/>
-          <w:sz w:val="18"/>
-          <w:szCs w:val="18"/>
-          <w:lang w:eastAsia="en-US"/>
-        </w:rPr>
-        <w:t>vol. 2, pp. 854-861, 8-12 Dec. 2003 2003.</w:t>
-      </w:r>
-      <w:proofErr w:type="gramEnd"/>
+          <w:lang w:eastAsia="en-US"/>
+        </w:rPr>
+        <w:t xml:space="preserve">S. K. M. Yi, M. </w:t>
+      </w:r>
+      <w:proofErr w:type="spellStart"/>
+      <w:r>
+        <w:rPr>
+          <w:rFonts w:eastAsiaTheme="minorHAnsi"/>
+          <w:lang w:eastAsia="en-US"/>
+        </w:rPr>
+        <w:t>Steyvers</w:t>
+      </w:r>
+      <w:proofErr w:type="spellEnd"/>
+      <w:r>
+        <w:rPr>
+          <w:rFonts w:eastAsiaTheme="minorHAnsi"/>
+          <w:lang w:eastAsia="en-US"/>
+        </w:rPr>
+        <w:t>, M. D. Lee, and M. J. Dry, "</w:t>
+      </w:r>
+      <w:r>
+        <w:rPr>
+          <w:rFonts w:eastAsiaTheme="minorHAnsi"/>
+          <w:lang w:eastAsia="en-US"/>
+        </w:rPr>
+        <w:t>Wisdom of the Crowds in Traveling Salesman Problems”</w:t>
+      </w:r>
+    </w:p>
+    <w:p>
+      <w:pPr>
+        <w:jc w:val="left"/>
+        <w:rPr>
+          <w:rFonts w:eastAsia="Calibri"/>
+          <w:lang w:eastAsia="en-US"/>
+        </w:rPr>
+      </w:pPr>
+    </w:p>
+    <w:p>
+      <w:pPr>
+        <w:jc w:val="left"/>
+        <w:rPr>
+          <w:rFonts w:eastAsia="Calibri"/>
+          <w:lang w:eastAsia="en-US"/>
+        </w:rPr>
+      </w:pPr>
+      <w:r>
+        <w:rPr>
+          <w:rFonts w:eastAsia="Calibri"/>
+          <w:lang w:eastAsia="en-US"/>
+        </w:rPr>
+        <w:t>[7]</w:t>
+      </w:r>
+      <w:r>
+        <w:rPr>
+          <w:rFonts w:eastAsia="Calibri"/>
+          <w:lang w:eastAsia="en-US"/>
+        </w:rPr>
+        <w:t xml:space="preserve"> </w:t>
+      </w:r>
+      <w:r>
+        <w:t xml:space="preserve">R. </w:t>
+      </w:r>
+      <w:proofErr w:type="spellStart"/>
+      <w:r>
+        <w:t>Yampolskiy</w:t>
+      </w:r>
+      <w:proofErr w:type="spellEnd"/>
+      <w:r>
+        <w:t xml:space="preserve">, L. Ashby and L. Hassan, "Wisdom of Artificial Crowds—A </w:t>
+      </w:r>
+      <w:proofErr w:type="spellStart"/>
+      <w:r>
+        <w:t>Metaheuristic</w:t>
+      </w:r>
+      <w:proofErr w:type="spellEnd"/>
+      <w:r>
+        <w:t xml:space="preserve"> Algorithm for Optimization," </w:t>
+      </w:r>
+      <w:r>
+        <w:rPr>
+          <w:i/>
+          <w:iCs/>
+        </w:rPr>
+        <w:t>Journal of Intelligent Learning Systems and Applications</w:t>
+      </w:r>
+      <w:r>
+        <w:t>, Vol. 4 No. 2, 2012, pp. 98-107.</w:t>
+      </w:r>
     </w:p>
     <w:p>
       <w:pPr>

</xml_diff>

<commit_message>
final draft of research paper, ready for review
</commit_message>
<xml_diff>
--- a/research_draft.docx
+++ b/research_draft.docx
@@ -107,13 +107,8 @@
       </w:pPr>
       <w:r>
         <w:lastRenderedPageBreak/>
-        <w:t xml:space="preserve">Ashley </w:t>
-      </w:r>
-      <w:proofErr w:type="spellStart"/>
-      <w:r>
-        <w:t>Revlett</w:t>
-      </w:r>
-      <w:proofErr w:type="spellEnd"/>
+        <w:t>Ashley Revlett</w:t>
+      </w:r>
     </w:p>
     <w:p>
       <w:pPr>
@@ -259,16 +254,17 @@
     </w:p>
     <w:p>
       <w:pPr>
-        <w:jc w:val="left"/>
-        <w:rPr>
-          <w:b/>
-        </w:rPr>
-      </w:pPr>
-      <w:r>
-        <w:rPr>
-          <w:b/>
-        </w:rPr>
-        <w:t>Introduction</w:t>
+        <w:pStyle w:val="Heading1"/>
+      </w:pPr>
+      <w:r>
+        <w:t>I</w:t>
+      </w:r>
+      <w:r>
+        <w:rPr>
+          <w:sz w:val="16"/>
+          <w:szCs w:val="16"/>
+        </w:rPr>
+        <w:t>NTRODUCTION</w:t>
       </w:r>
     </w:p>
     <w:p>
@@ -344,7 +340,23 @@
         <w:t>c</w:t>
       </w:r>
       <w:r>
-        <w:t xml:space="preserve">? </w:t>
+        <w:t>?</w:t>
+      </w:r>
+    </w:p>
+    <w:p>
+      <w:pPr>
+        <w:jc w:val="left"/>
+      </w:pPr>
+    </w:p>
+    <w:p>
+      <w:pPr>
+        <w:jc w:val="left"/>
+      </w:pPr>
+      <w:r>
+        <w:t xml:space="preserve">Many practical applications for the Knapsack Problem can be found in an array of fields. Such examples cited by Pisinger include investors deciding which projects to fund given limited funds, a diner </w:t>
+      </w:r>
+      <w:r>
+        <w:t>choosing the best meal to eat while adhering to price and calories restrictions, and loading cargo into a truck with a specific capacity for volume and weight [</w:t>
       </w:r>
     </w:p>
     <w:p>
@@ -369,7 +381,11 @@
         <w:t xml:space="preserve"> </w:t>
       </w:r>
       <w:r>
-        <w:t>In this type of problem, instead of having only a weight and value, other features affect the fitness of an object. In our project</w:t>
+        <w:t xml:space="preserve">In this type of problem, instead of having only a weight and value, other </w:t>
+      </w:r>
+      <w:r>
+        <w:lastRenderedPageBreak/>
+        <w:t>features affect the fitness of an object. In our project</w:t>
       </w:r>
       <w:r>
         <w:t xml:space="preserve">, each object has a price, weight, and value. </w:t>
@@ -384,7 +400,13 @@
         <w:t xml:space="preserve"> while</w:t>
       </w:r>
       <w:r>
-        <w:t xml:space="preserve"> keeping the price and weight below arbitrary limits. </w:t>
+        <w:t xml:space="preserve"> </w:t>
+      </w:r>
+      <w:r>
+        <w:t>minimizing weight and price</w:t>
+      </w:r>
+      <w:r>
+        <w:t xml:space="preserve">. </w:t>
       </w:r>
       <w:r>
         <w:t>Th</w:t>
@@ -421,270 +443,189 @@
         <w:jc w:val="left"/>
       </w:pPr>
       <w:r>
-        <w:t xml:space="preserve">MOKP is an NP-complete problem; that is, a nondeterministic polynomial one. </w:t>
-      </w:r>
-      <w:r>
-        <w:t xml:space="preserve">To understand this concept, we must first </w:t>
+        <w:t xml:space="preserve">MOKP is an NP-complete problem; that is, a nondeterministic polynomial one. To understand this concept, we must first define polynomial problems (P-problems). The time taken to perform a given algorithm can be described in terms of Big-Oh Notation. For example, a simple for-loop that iterates </w:t>
+      </w:r>
+      <w:r>
+        <w:rPr>
+          <w:i/>
+        </w:rPr>
+        <w:t xml:space="preserve">n </w:t>
+      </w:r>
+      <w:r>
+        <w:t>times will have a time complexity of O</w:t>
+      </w:r>
+      <w:r>
+        <w:t>(</w:t>
+      </w:r>
+      <w:r>
+        <w:rPr>
+          <w:i/>
+        </w:rPr>
+        <w:t>n</w:t>
+      </w:r>
+      <w:r>
+        <w:t>)</w:t>
+      </w:r>
+      <w:r>
+        <w:rPr>
+          <w:i/>
+        </w:rPr>
+        <w:t>.</w:t>
+      </w:r>
+      <w:r>
+        <w:t xml:space="preserve"> If two of these loops were to be nested, the Big-Oh time complexity of the algorithm would be O(n</w:t>
+      </w:r>
+      <w:r>
+        <w:rPr>
+          <w:vertAlign w:val="superscript"/>
+        </w:rPr>
+        <w:t>2</w:t>
+      </w:r>
+      <w:r>
+        <w:t xml:space="preserve">), and so on </w:t>
+      </w:r>
+      <w:r>
+        <w:t>and so forth [4]</w:t>
+      </w:r>
+      <w:r>
+        <w:t>. Polynomial problems can be solved in time O(n</w:t>
+      </w:r>
+      <w:r>
+        <w:rPr>
+          <w:vertAlign w:val="superscript"/>
+        </w:rPr>
+        <w:t>k</w:t>
+      </w:r>
+      <w:r>
+        <w:t xml:space="preserve">), for some value of </w:t>
+      </w:r>
+      <w:r>
+        <w:rPr>
+          <w:i/>
+        </w:rPr>
+        <w:t>k</w:t>
+      </w:r>
+      <w:r>
+        <w:t xml:space="preserve">. In nondeterministic polynomial problems (NP-problems), heuristics can be used to estimate a solution, </w:t>
+      </w:r>
+      <w:r>
+        <w:t>and its accuracy confirmed in</w:t>
+      </w:r>
+      <w:r>
+        <w:t>, best case scenario, time O(n</w:t>
+      </w:r>
+      <w:r>
+        <w:rPr>
+          <w:vertAlign w:val="superscript"/>
+        </w:rPr>
+        <w:t>k</w:t>
+      </w:r>
+      <w:r>
+        <w:t xml:space="preserve">) . However, this is assuming adequate computational resources and/or lucky guessing; it is possible that the optimal solution cannot be found given the time and resources available. NP-complete problems are considered the most difficult problems within the realm of those in the NP category, and MOKP is included in this group </w:t>
+      </w:r>
+      <w:r>
+        <w:t>[5].</w:t>
+      </w:r>
+    </w:p>
+    <w:p>
+      <w:pPr>
+        <w:jc w:val="left"/>
+      </w:pPr>
+    </w:p>
+    <w:p>
+      <w:pPr>
+        <w:jc w:val="left"/>
+      </w:pPr>
+      <w:r>
+        <w:t xml:space="preserve">We sought to find optimal solutions to the MOKP using </w:t>
+      </w:r>
+      <w:r>
+        <w:t xml:space="preserve">both </w:t>
+      </w:r>
+      <w:r>
+        <w:t xml:space="preserve">genetic algorithms </w:t>
+      </w:r>
+      <w:r>
+        <w:t xml:space="preserve">(GA) </w:t>
+      </w:r>
+      <w:r>
+        <w:t>and wisdom of crowds</w:t>
+      </w:r>
+      <w:r>
+        <w:t xml:space="preserve"> (WoC)</w:t>
+      </w:r>
+      <w:r>
+        <w:t>. Genetic algorithms can be used to apply the organic processes of evolution and natural selection to NP-complete problems.</w:t>
+      </w:r>
+      <w:r>
+        <w:t xml:space="preserve"> A population of random potential solutions for a given problem is first generated.  Next, some of the best solutions are “bred” together to create new children solutions, while others are mutated or removed from the population altogether. This takes place for a given number of generations, or until a certain fitness threshold has been met [5].</w:t>
+      </w:r>
+    </w:p>
+    <w:p>
+      <w:pPr>
+        <w:jc w:val="left"/>
+      </w:pPr>
+    </w:p>
+    <w:p>
+      <w:pPr>
+        <w:jc w:val="left"/>
+      </w:pPr>
+      <w:r>
+        <w:t>WoC</w:t>
+      </w:r>
+      <w:r>
+        <w:t xml:space="preserve"> refers to the concept that </w:t>
+      </w:r>
+      <w:r>
+        <w:t xml:space="preserve">problems can sometimes be better solved through an amalgamation of solutions given by several people, or even by the same person on several </w:t>
       </w:r>
       <w:r>
         <w:lastRenderedPageBreak/>
-        <w:t xml:space="preserve">define polynomial problems (P-problems). The time taken to perform a given algorithm can be described in terms of Big-Oh Notation. For example, a simple for-loop that goes through iterates </w:t>
-      </w:r>
-      <w:r>
-        <w:rPr>
-          <w:i/>
-        </w:rPr>
-        <w:t xml:space="preserve">n </w:t>
-      </w:r>
-      <w:r>
-        <w:t xml:space="preserve">times will have a time complexity of </w:t>
-      </w:r>
-      <w:proofErr w:type="gramStart"/>
-      <w:r>
-        <w:t>O</w:t>
-      </w:r>
-      <w:r>
-        <w:t>(</w:t>
-      </w:r>
-      <w:proofErr w:type="gramEnd"/>
-      <w:r>
-        <w:rPr>
-          <w:i/>
-        </w:rPr>
+        <w:t>different occasions [6]. In particular, we implemented wisdom of artificial crowds</w:t>
+      </w:r>
+      <w:r>
+        <w:t xml:space="preserve"> (WoAC)</w:t>
+      </w:r>
+      <w:r>
+        <w:t xml:space="preserve">, in </w:t>
+      </w:r>
+      <w:r>
+        <w:t xml:space="preserve">which the solutions provided by </w:t>
+      </w:r>
+      <w:r>
+        <w:t>each iteration of the genetic algorithm were combined to create a hopefully optimal solution [7].</w:t>
+      </w:r>
+    </w:p>
+    <w:p>
+      <w:pPr>
+        <w:jc w:val="left"/>
+      </w:pPr>
+      <w:r>
+        <w:t xml:space="preserve"> </w:t>
+      </w:r>
+    </w:p>
+    <w:p>
+      <w:pPr>
+        <w:jc w:val="left"/>
+      </w:pPr>
+      <w:r>
+        <w:t>Coello describes the application of genetic algorithms to multiobjective optimization (EMOO) in his 2001 article.</w:t>
+      </w:r>
+      <w:r>
+        <w:t xml:space="preserve"> He defines EMOO as a conglomeration of decision variables that satisfy constraints and optimize the fitness of a function. He outlines methods for addressing this issue, and we decided to use aggregatio</w:t>
+      </w:r>
+      <w:r>
         <w:t>n</w:t>
       </w:r>
       <w:r>
-        <w:t>)</w:t>
-      </w:r>
-      <w:r>
-        <w:rPr>
-          <w:i/>
-        </w:rPr>
-        <w:t>.</w:t>
-      </w:r>
-      <w:r>
-        <w:t xml:space="preserve"> If two of these loops were to be nested, the Big-Oh time complexity of the algorithm would be </w:t>
-      </w:r>
-      <w:proofErr w:type="gramStart"/>
-      <w:r>
-        <w:t>O(</w:t>
-      </w:r>
-      <w:proofErr w:type="gramEnd"/>
-      <w:r>
-        <w:t>n</w:t>
-      </w:r>
-      <w:r>
-        <w:rPr>
-          <w:vertAlign w:val="superscript"/>
-        </w:rPr>
-        <w:t>2</w:t>
-      </w:r>
-      <w:r>
-        <w:t xml:space="preserve">), and so on </w:t>
-      </w:r>
-      <w:r>
-        <w:t>and so forth [4]</w:t>
-      </w:r>
-      <w:r>
-        <w:t xml:space="preserve">. Polynomial problems can be solved in time </w:t>
-      </w:r>
-      <w:proofErr w:type="gramStart"/>
-      <w:r>
-        <w:t>O(</w:t>
-      </w:r>
-      <w:proofErr w:type="spellStart"/>
-      <w:proofErr w:type="gramEnd"/>
-      <w:r>
-        <w:t>n</w:t>
-      </w:r>
-      <w:r>
-        <w:rPr>
-          <w:vertAlign w:val="superscript"/>
-        </w:rPr>
-        <w:t>k</w:t>
-      </w:r>
-      <w:proofErr w:type="spellEnd"/>
-      <w:r>
-        <w:t xml:space="preserve">), for some value of </w:t>
-      </w:r>
-      <w:r>
-        <w:rPr>
-          <w:i/>
-        </w:rPr>
-        <w:t>k</w:t>
-      </w:r>
-      <w:r>
-        <w:t xml:space="preserve">. In nondeterministic polynomial problems (NP-problems), heuristics can be used to estimate a solution, and can confirm its accuracy in, best case scenario, time </w:t>
-      </w:r>
-      <w:proofErr w:type="gramStart"/>
-      <w:r>
-        <w:t>O(</w:t>
-      </w:r>
-      <w:proofErr w:type="spellStart"/>
-      <w:proofErr w:type="gramEnd"/>
-      <w:r>
-        <w:t>n</w:t>
-      </w:r>
-      <w:r>
-        <w:rPr>
-          <w:vertAlign w:val="superscript"/>
-        </w:rPr>
-        <w:t>k</w:t>
-      </w:r>
-      <w:proofErr w:type="spellEnd"/>
-      <w:r>
-        <w:t xml:space="preserve">) . However, this is assuming adequate computational resources and/or lucky guessing; it is possible that the optimal solution cannot be found given the time and resources available. NP-complete problems are considered the most difficult problems within the realm of those in the NP category, and </w:t>
-      </w:r>
-      <w:r>
-        <w:t xml:space="preserve">MOKP </w:t>
-      </w:r>
-      <w:r>
-        <w:t xml:space="preserve">is included in this group </w:t>
-      </w:r>
-      <w:r>
-        <w:t>[5].</w:t>
-      </w:r>
-    </w:p>
-    <w:p>
-      <w:pPr>
-        <w:jc w:val="left"/>
-      </w:pPr>
-    </w:p>
-    <w:p>
-      <w:pPr>
-        <w:jc w:val="left"/>
-      </w:pPr>
-      <w:r>
-        <w:t xml:space="preserve">We sought to find optimal solutions to the MOKP using </w:t>
-      </w:r>
-      <w:r>
-        <w:t xml:space="preserve">both </w:t>
-      </w:r>
-      <w:r>
-        <w:t xml:space="preserve">genetic algorithms </w:t>
-      </w:r>
-      <w:r>
-        <w:t xml:space="preserve">(GA) </w:t>
-      </w:r>
-      <w:r>
-        <w:t>and wisdom of crowds</w:t>
-      </w:r>
-      <w:r>
-        <w:t xml:space="preserve"> (</w:t>
-      </w:r>
-      <w:proofErr w:type="spellStart"/>
-      <w:r>
-        <w:t>WoC</w:t>
-      </w:r>
-      <w:proofErr w:type="spellEnd"/>
-      <w:r>
-        <w:t>)</w:t>
-      </w:r>
-      <w:r>
-        <w:t>. Genetic algorithms can be used to apply the organic processes of evolution and natural selection to NP-complete problems.</w:t>
-      </w:r>
-      <w:r>
-        <w:t xml:space="preserve"> A population of random potential solutions for a given problem is first generated.  Next, some of the best solutions are “bred” together to create new children solutions, while others are mutated or removed from the population altogether. This takes place for a given number of generations, or until </w:t>
-      </w:r>
-      <w:proofErr w:type="gramStart"/>
-      <w:r>
-        <w:t>a certain</w:t>
-      </w:r>
-      <w:proofErr w:type="gramEnd"/>
-      <w:r>
-        <w:t xml:space="preserve"> fitness threshold has been met [5].</w:t>
-      </w:r>
-    </w:p>
-    <w:p>
-      <w:pPr>
-        <w:jc w:val="left"/>
-      </w:pPr>
-    </w:p>
-    <w:p>
-      <w:pPr>
-        <w:jc w:val="left"/>
-      </w:pPr>
-      <w:proofErr w:type="spellStart"/>
-      <w:r>
-        <w:t>WoC</w:t>
-      </w:r>
-      <w:proofErr w:type="spellEnd"/>
-      <w:r>
-        <w:t xml:space="preserve"> refers to the concept that </w:t>
-      </w:r>
-      <w:r>
-        <w:t>problems can sometimes be better solved through an amalgamation of solutions given by several people, or even by the same person on several different occasions [6]. In particular, we implemented wisdom of artificial crowds</w:t>
-      </w:r>
-      <w:r>
-        <w:t xml:space="preserve"> (</w:t>
-      </w:r>
-      <w:proofErr w:type="spellStart"/>
-      <w:r>
-        <w:t>WoAC</w:t>
-      </w:r>
-      <w:proofErr w:type="spellEnd"/>
-      <w:r>
-        <w:t>)</w:t>
-      </w:r>
-      <w:r>
-        <w:t xml:space="preserve">, in </w:t>
-      </w:r>
-      <w:r>
-        <w:t xml:space="preserve">which the solutions provided </w:t>
-      </w:r>
-      <w:proofErr w:type="gramStart"/>
-      <w:r>
-        <w:t xml:space="preserve">by </w:t>
-      </w:r>
-      <w:r>
-        <w:t>each iteration</w:t>
-      </w:r>
-      <w:proofErr w:type="gramEnd"/>
-      <w:r>
-        <w:t xml:space="preserve"> of the genetic algorithm were combined to create a hopefully optimal solution [7].</w:t>
-      </w:r>
-    </w:p>
-    <w:p>
-      <w:pPr>
-        <w:jc w:val="left"/>
-      </w:pPr>
-      <w:r>
-        <w:t xml:space="preserve"> </w:t>
-      </w:r>
-    </w:p>
-    <w:p>
-      <w:pPr>
-        <w:jc w:val="left"/>
-      </w:pPr>
-      <w:proofErr w:type="spellStart"/>
-      <w:r>
-        <w:t>Coello</w:t>
-      </w:r>
-      <w:proofErr w:type="spellEnd"/>
-      <w:r>
-        <w:t xml:space="preserve"> describes the application of genetic algorithms to </w:t>
-      </w:r>
-      <w:proofErr w:type="spellStart"/>
-      <w:r>
-        <w:t>multiobjective</w:t>
-      </w:r>
-      <w:proofErr w:type="spellEnd"/>
-      <w:r>
-        <w:t xml:space="preserve"> optimization (EMOO) in his 2001 article. We used his aggregation method, in which the objectives are combined into one function, due to its simplicity and ease of implementation [3].</w:t>
-      </w:r>
-    </w:p>
-    <w:p>
-      <w:pPr>
-        <w:jc w:val="left"/>
-      </w:pPr>
-      <w:r>
-        <w:t xml:space="preserve"> </w:t>
-      </w:r>
-    </w:p>
-    <w:p>
-      <w:pPr>
-        <w:jc w:val="left"/>
-      </w:pPr>
+        <w:t>, in</w:t>
+      </w:r>
+      <w:r>
+        <w:t xml:space="preserve"> which the objectives </w:t>
+      </w:r>
+      <w:r>
+        <w:t>are combined into one function [3].</w:t>
+      </w:r>
       <w:bookmarkStart w:id="0" w:name="_GoBack"/>
       <w:bookmarkEnd w:id="0"/>
     </w:p>
@@ -698,26 +639,20 @@
     </w:p>
     <w:p>
       <w:pPr>
+        <w:pStyle w:val="Heading1"/>
+      </w:pPr>
+      <w:r>
+        <w:t>Approach</w:t>
+      </w:r>
+    </w:p>
+    <w:p>
+      <w:pPr>
         <w:jc w:val="left"/>
         <w:rPr>
           <w:b/>
         </w:rPr>
       </w:pPr>
       <w:r>
-        <w:rPr>
-          <w:b/>
-        </w:rPr>
-        <w:t>Approach</w:t>
-      </w:r>
-    </w:p>
-    <w:p>
-      <w:pPr>
-        <w:jc w:val="left"/>
-        <w:rPr>
-          <w:b/>
-        </w:rPr>
-      </w:pPr>
-      <w:r>
         <w:t xml:space="preserve">When </w:t>
       </w:r>
       <w:r>
@@ -736,33 +671,59 @@
         <w:t>c</w:t>
       </w:r>
       <w:r>
-        <w:t xml:space="preserve"> have large values, the number of possible knapsack “</w:t>
-      </w:r>
-      <w:proofErr w:type="spellStart"/>
-      <w:r>
-        <w:t>packings</w:t>
-      </w:r>
-      <w:proofErr w:type="spellEnd"/>
-      <w:r>
-        <w:t xml:space="preserve">” becomes exponentially large. Our approach was based on using a genetic algorithm to explore this search space for a near-optimal solution in a more computationally efficient manner by using </w:t>
-      </w:r>
-      <w:r>
-        <w:t xml:space="preserve">GA. </w:t>
-      </w:r>
-      <w:r>
-        <w:t xml:space="preserve">Because genetic algorithms can get stuck in local maxima and miss the global optimum, the GA is run repeatedly, and all GA </w:t>
-      </w:r>
-      <w:r>
-        <w:t>solutions are considered using the</w:t>
+        <w:t xml:space="preserve"> have large values, the number of possible knapsack “packing</w:t>
+      </w:r>
+      <w:r>
+        <w:t>s” becomes exponentially large, and testing each for an optimal solution becomes intractable. As an alternative, o</w:t>
+      </w:r>
+      <w:r>
+        <w:t xml:space="preserve">ur approach </w:t>
+      </w:r>
+      <w:r>
+        <w:t>used</w:t>
       </w:r>
       <w:r>
         <w:t xml:space="preserve"> </w:t>
       </w:r>
-      <w:proofErr w:type="spellStart"/>
+      <w:r>
+        <w:t>GA</w:t>
+      </w:r>
+      <w:r>
+        <w:t xml:space="preserve"> to explore this search space for a near-optimal solution in a more c</w:t>
+      </w:r>
+      <w:r>
+        <w:t xml:space="preserve">omputationally efficient manner. </w:t>
+      </w:r>
+      <w:r>
+        <w:t>Because</w:t>
+      </w:r>
+      <w:r>
+        <w:t xml:space="preserve"> GA</w:t>
+      </w:r>
+      <w:r>
+        <w:t xml:space="preserve"> algorithms can get stuck in local maxima and miss the global optimum</w:t>
+      </w:r>
+      <w:r>
+        <w:t>, it is run for several trials</w:t>
+      </w:r>
+      <w:r>
+        <w:t xml:space="preserve">, and all </w:t>
+      </w:r>
+      <w:r>
+        <w:t>the</w:t>
+      </w:r>
+      <w:r>
+        <w:t xml:space="preserve"> </w:t>
+      </w:r>
+      <w:r>
+        <w:t>so</w:t>
+      </w:r>
+      <w:r>
+        <w:t xml:space="preserve">lutions are considered using </w:t>
+      </w:r>
       <w:r>
         <w:t>WoAC</w:t>
       </w:r>
-      <w:proofErr w:type="spellEnd"/>
       <w:r>
         <w:t xml:space="preserve"> approach. The program structure and algorithms work like so:</w:t>
       </w:r>
@@ -786,7 +747,23 @@
           <w:sz w:val="20"/>
           <w:szCs w:val="20"/>
         </w:rPr>
-        <w:t xml:space="preserve">Build an initial population of random solutions, encoding the solution’s boxes into a “chromosome”-like list of 1’s and 0’s. </w:t>
+        <w:t xml:space="preserve">Build an initial population of random solutions, encoding the solution’s </w:t>
+      </w:r>
+      <w:r>
+        <w:rPr>
+          <w:rFonts w:ascii="Times New Roman" w:hAnsi="Times New Roman"/>
+          <w:sz w:val="20"/>
+          <w:szCs w:val="20"/>
+        </w:rPr>
+        <w:t>items</w:t>
+      </w:r>
+      <w:r>
+        <w:rPr>
+          <w:rFonts w:ascii="Times New Roman" w:hAnsi="Times New Roman"/>
+          <w:sz w:val="20"/>
+          <w:szCs w:val="20"/>
+        </w:rPr>
+        <w:t xml:space="preserve"> into a “chromosome”-like list of 1’s and 0’s. </w:t>
       </w:r>
     </w:p>
     <w:p>
@@ -816,25 +793,7 @@
           <w:sz w:val="20"/>
           <w:szCs w:val="20"/>
         </w:rPr>
-        <w:t xml:space="preserve">and decreases with the price and weight. To assess fitness, normalize the scores for each objective, </w:t>
-      </w:r>
-      <w:proofErr w:type="gramStart"/>
-      <w:r>
-        <w:rPr>
-          <w:rFonts w:ascii="Times New Roman" w:hAnsi="Times New Roman"/>
-          <w:sz w:val="20"/>
-          <w:szCs w:val="20"/>
-        </w:rPr>
-        <w:t>then</w:t>
-      </w:r>
-      <w:proofErr w:type="gramEnd"/>
-      <w:r>
-        <w:rPr>
-          <w:rFonts w:ascii="Times New Roman" w:hAnsi="Times New Roman"/>
-          <w:sz w:val="20"/>
-          <w:szCs w:val="20"/>
-        </w:rPr>
-        <w:t xml:space="preserve"> aggregate them. </w:t>
+        <w:t xml:space="preserve">and decreases with the price and weight. To assess fitness, normalize the scores for each objective, then aggregate them. </w:t>
       </w:r>
       <w:r>
         <w:rPr>
@@ -886,7 +845,39 @@
           <w:sz w:val="20"/>
           <w:szCs w:val="20"/>
         </w:rPr>
-        <w:t xml:space="preserve">Try to create a “wiser” solution by selecting boxes common to most of the crowd’s solutions, then adding any other boxes that will fit. </w:t>
+        <w:t xml:space="preserve">Try to create a “wiser” solution by selecting </w:t>
+      </w:r>
+      <w:r>
+        <w:rPr>
+          <w:rFonts w:ascii="Times New Roman" w:hAnsi="Times New Roman"/>
+          <w:sz w:val="20"/>
+          <w:szCs w:val="20"/>
+        </w:rPr>
+        <w:t>items</w:t>
+      </w:r>
+      <w:r>
+        <w:rPr>
+          <w:rFonts w:ascii="Times New Roman" w:hAnsi="Times New Roman"/>
+          <w:sz w:val="20"/>
+          <w:szCs w:val="20"/>
+        </w:rPr>
+        <w:t xml:space="preserve"> common to most of the crowd’s solutions, then adding any other </w:t>
+      </w:r>
+      <w:r>
+        <w:rPr>
+          <w:rFonts w:ascii="Times New Roman" w:hAnsi="Times New Roman"/>
+          <w:sz w:val="20"/>
+          <w:szCs w:val="20"/>
+        </w:rPr>
+        <w:t>items</w:t>
+      </w:r>
+      <w:r>
+        <w:rPr>
+          <w:rFonts w:ascii="Times New Roman" w:hAnsi="Times New Roman"/>
+          <w:sz w:val="20"/>
+          <w:szCs w:val="20"/>
+        </w:rPr>
+        <w:t xml:space="preserve"> that will fit. </w:t>
       </w:r>
     </w:p>
     <w:p>
@@ -997,7 +988,7 @@
           <w:sz w:val="20"/>
           <w:szCs w:val="20"/>
         </w:rPr>
-        <w:br/>
+        <w:t xml:space="preserve">. </w:t>
       </w:r>
       <w:r>
         <w:rPr>
@@ -1005,7 +996,7 @@
           <w:sz w:val="20"/>
           <w:szCs w:val="20"/>
         </w:rPr>
-        <w:t xml:space="preserve">Note: Crossover involved combining the first half of the first parent with the </w:t>
+        <w:t>Crossover involved combining the first half of the first parent with the second half of the second parent.</w:t>
       </w:r>
       <w:r>
         <w:rPr>
@@ -1013,8 +1004,7 @@
           <w:sz w:val="20"/>
           <w:szCs w:val="20"/>
         </w:rPr>
-        <w:br/>
-        <w:t>second half of the second parent.</w:t>
+        <w:t xml:space="preserve"> If the result was over capacity, the items with the lowest fitness levels were then removed.</w:t>
       </w:r>
     </w:p>
     <w:p>
@@ -1032,7 +1022,7 @@
           <w:sz w:val="20"/>
           <w:szCs w:val="20"/>
         </w:rPr>
-        <w:t>4) Mutate children with the lowest value</w:t>
+        <w:t xml:space="preserve">4) Mutate </w:t>
       </w:r>
       <w:r>
         <w:rPr>
@@ -1040,8 +1030,7 @@
           <w:sz w:val="20"/>
           <w:szCs w:val="20"/>
         </w:rPr>
-        <w:br/>
-        <w:t xml:space="preserve">Note: Mutation involved removing or adding a random number of boxes at </w:t>
+        <w:t>random children.</w:t>
       </w:r>
       <w:r>
         <w:rPr>
@@ -1049,6 +1038,14 @@
           <w:sz w:val="20"/>
           <w:szCs w:val="20"/>
         </w:rPr>
+        <w:t xml:space="preserve"> Mutation involved removing or adding a random number of boxes at </w:t>
+      </w:r>
+      <w:r>
+        <w:rPr>
+          <w:rFonts w:ascii="Times New Roman" w:hAnsi="Times New Roman"/>
+          <w:sz w:val="20"/>
+          <w:szCs w:val="20"/>
+        </w:rPr>
         <w:br/>
         <w:t>random chromosome indices.</w:t>
       </w:r>
@@ -1063,11 +1060,67 @@
     </w:p>
     <w:p>
       <w:pPr>
+        <w:pStyle w:val="Heading1"/>
+        <w:numPr>
+          <w:ilvl w:val="0"/>
+          <w:numId w:val="0"/>
+        </w:numPr>
+      </w:pPr>
+      <w:r>
+        <w:t>IV: Experimental Results</w:t>
+      </w:r>
+    </w:p>
+    <w:p>
+      <w:pPr>
         <w:jc w:val="left"/>
         <w:rPr>
           <w:b/>
         </w:rPr>
       </w:pPr>
+      <w:r>
+        <w:rPr>
+          <w:i/>
+        </w:rPr>
+        <w:t>A: Data</w:t>
+      </w:r>
+    </w:p>
+    <w:p>
+      <w:pPr>
+        <w:jc w:val="left"/>
+      </w:pPr>
+      <w:r>
+        <w:t xml:space="preserve">We created data structures for the virtual knapsack and the items to be placed in it. The knapsack was given an arbitrary capacity, and each item random values for multiple objectives: weight, value and price. Each objective was then normalized (e.g. weight divided by maximum possible </w:t>
+      </w:r>
+      <w:r>
+        <w:lastRenderedPageBreak/>
+        <w:t>weight). In the case of objectives that we want to minimize (weight and price), the scores were inverted; since higher weight values are less desirable, for example, their score needed to be relatively low. The total fitness was found by summing the weight, value and price scores.</w:t>
+      </w:r>
+      <w:r>
+        <w:t xml:space="preserve"> </w:t>
+      </w:r>
+    </w:p>
+    <w:p>
+      <w:pPr>
+        <w:jc w:val="left"/>
+      </w:pPr>
+    </w:p>
+    <w:p>
+      <w:pPr>
+        <w:jc w:val="left"/>
+      </w:pPr>
+      <w:r>
+        <w:t>To represent each “chromosome,” random configurations of items within the knapsack were encoded with 0s and 1s. A 1 value indicates that an item is inside the knapsack, while a 0 value indicates that it is not.</w:t>
+      </w:r>
+    </w:p>
+    <w:p>
+      <w:pPr>
+        <w:jc w:val="left"/>
+      </w:pPr>
+    </w:p>
+    <w:p>
+      <w:pPr>
+        <w:jc w:val="left"/>
+      </w:pPr>
     </w:p>
     <w:p>
       <w:pPr>
@@ -1078,40 +1131,612 @@
       </w:pPr>
       <w:r>
         <w:rPr>
+          <w:i/>
+        </w:rPr>
+        <w:t>B: Results</w:t>
+      </w:r>
+      <w:r>
+        <w:rPr>
+          <w:i/>
+        </w:rPr>
+        <w:br/>
+      </w:r>
+    </w:p>
+    <w:p>
+      <w:pPr>
+        <w:jc w:val="left"/>
+      </w:pPr>
+      <w:r>
+        <w:t xml:space="preserve">The figures below depict the convergence of the </w:t>
+      </w:r>
+      <w:r>
+        <w:t xml:space="preserve">GA </w:t>
+      </w:r>
+      <w:r>
+        <w:t>solutions over 70 generations, with population size of 60 and crowd size of 25.</w:t>
+      </w:r>
+      <w:r>
+        <w:t xml:space="preserve"> The variable </w:t>
+      </w:r>
+      <w:r>
+        <w:rPr>
+          <w:i/>
+        </w:rPr>
+        <w:t>n</w:t>
+      </w:r>
+      <w:r>
+        <w:t xml:space="preserve"> represents the number of candidate items, while </w:t>
+      </w:r>
+      <w:r>
+        <w:rPr>
+          <w:i/>
+        </w:rPr>
+        <w:t>c</w:t>
+      </w:r>
+      <w:r>
+        <w:t xml:space="preserve"> represents the capacity of the knapsack. As both </w:t>
+      </w:r>
+      <w:r>
+        <w:rPr>
+          <w:i/>
+        </w:rPr>
+        <w:t>n</w:t>
+      </w:r>
+      <w:r>
+        <w:t xml:space="preserve"> and </w:t>
+      </w:r>
+      <w:r>
+        <w:rPr>
+          <w:i/>
+        </w:rPr>
+        <w:t>c</w:t>
+      </w:r>
+      <w:r>
+        <w:t xml:space="preserve"> increase, </w:t>
+      </w:r>
+      <w:r>
+        <w:t>the GA solutions converge</w:t>
+      </w:r>
+      <w:r>
+        <w:t xml:space="preserve"> </w:t>
+      </w:r>
+      <w:r>
+        <w:t xml:space="preserve">more quickly </w:t>
+      </w:r>
+      <w:r>
+        <w:t>over multiple generations</w:t>
+      </w:r>
+      <w:r>
+        <w:t>, and the amount of diversity is reduced.</w:t>
+      </w:r>
+    </w:p>
+    <w:p>
+      <w:pPr>
+        <w:jc w:val="left"/>
+        <w:rPr>
           <w:b/>
         </w:rPr>
-        <w:t>Experimental Results</w:t>
-      </w:r>
-    </w:p>
-    <w:p>
-      <w:pPr>
-        <w:jc w:val="left"/>
+      </w:pPr>
+    </w:p>
+    <w:p>
+      <w:pPr>
+        <w:keepNext/>
+        <w:jc w:val="left"/>
+      </w:pPr>
+      <w:r>
         <w:rPr>
           <w:b/>
-        </w:rPr>
-      </w:pPr>
-    </w:p>
-    <w:p>
-      <w:pPr>
-        <w:jc w:val="left"/>
+          <w:noProof/>
+          <w:lang w:eastAsia="en-US"/>
+        </w:rPr>
+        <w:drawing>
+          <wp:inline distT="0" distB="0" distL="0" distR="0" wp14:anchorId="08C587AF" wp14:editId="1CF2ED0A">
+            <wp:extent cx="3200400" cy="1905000"/>
+            <wp:effectExtent l="0" t="0" r="0" b="0"/>
+            <wp:docPr id="2" name="Picture 2"/>
+            <wp:cNvGraphicFramePr>
+              <a:graphicFrameLocks xmlns:a="http://schemas.openxmlformats.org/drawingml/2006/main" noChangeAspect="1"/>
+            </wp:cNvGraphicFramePr>
+            <a:graphic xmlns:a="http://schemas.openxmlformats.org/drawingml/2006/main">
+              <a:graphicData uri="http://schemas.openxmlformats.org/drawingml/2006/picture">
+                <pic:pic xmlns:pic="http://schemas.openxmlformats.org/drawingml/2006/picture">
+                  <pic:nvPicPr>
+                    <pic:cNvPr id="0" name="ga_performance_n100.png"/>
+                    <pic:cNvPicPr/>
+                  </pic:nvPicPr>
+                  <pic:blipFill>
+                    <a:blip r:embed="rId6" cstate="print">
+                      <a:extLst>
+                        <a:ext uri="{28A0092B-C50C-407E-A947-70E740481C1C}">
+                          <a14:useLocalDpi xmlns:a14="http://schemas.microsoft.com/office/drawing/2010/main" val="0"/>
+                        </a:ext>
+                      </a:extLst>
+                    </a:blip>
+                    <a:stretch>
+                      <a:fillRect/>
+                    </a:stretch>
+                  </pic:blipFill>
+                  <pic:spPr>
+                    <a:xfrm>
+                      <a:off x="0" y="0"/>
+                      <a:ext cx="3200400" cy="1905000"/>
+                    </a:xfrm>
+                    <a:prstGeom prst="rect">
+                      <a:avLst/>
+                    </a:prstGeom>
+                  </pic:spPr>
+                </pic:pic>
+              </a:graphicData>
+            </a:graphic>
+          </wp:inline>
+        </w:drawing>
+      </w:r>
+    </w:p>
+    <w:p>
+      <w:pPr>
+        <w:pStyle w:val="Caption"/>
+        <w:rPr>
+          <w:b w:val="0"/>
+          <w:color w:val="auto"/>
+          <w:sz w:val="16"/>
+          <w:szCs w:val="16"/>
+        </w:rPr>
+      </w:pPr>
+      <w:r>
+        <w:rPr>
+          <w:b w:val="0"/>
+          <w:color w:val="auto"/>
+          <w:sz w:val="16"/>
+          <w:szCs w:val="16"/>
+        </w:rPr>
+        <w:t xml:space="preserve">Figure </w:t>
+      </w:r>
+      <w:r>
+        <w:rPr>
+          <w:b w:val="0"/>
+          <w:color w:val="auto"/>
+          <w:sz w:val="16"/>
+          <w:szCs w:val="16"/>
+        </w:rPr>
+        <w:fldChar w:fldCharType="begin"/>
+      </w:r>
+      <w:r>
+        <w:rPr>
+          <w:b w:val="0"/>
+          <w:color w:val="auto"/>
+          <w:sz w:val="16"/>
+          <w:szCs w:val="16"/>
+        </w:rPr>
+        <w:instrText xml:space="preserve"> SEQ Figure \* ARABIC </w:instrText>
+      </w:r>
+      <w:r>
+        <w:rPr>
+          <w:b w:val="0"/>
+          <w:color w:val="auto"/>
+          <w:sz w:val="16"/>
+          <w:szCs w:val="16"/>
+        </w:rPr>
+        <w:fldChar w:fldCharType="separate"/>
+      </w:r>
+      <w:r>
+        <w:rPr>
+          <w:b w:val="0"/>
+          <w:noProof/>
+          <w:color w:val="auto"/>
+          <w:sz w:val="16"/>
+          <w:szCs w:val="16"/>
+        </w:rPr>
+        <w:t>1</w:t>
+      </w:r>
+      <w:r>
+        <w:rPr>
+          <w:b w:val="0"/>
+          <w:color w:val="auto"/>
+          <w:sz w:val="16"/>
+          <w:szCs w:val="16"/>
+        </w:rPr>
+        <w:fldChar w:fldCharType="end"/>
+      </w:r>
+      <w:r>
+        <w:rPr>
+          <w:b w:val="0"/>
+          <w:color w:val="auto"/>
+          <w:sz w:val="16"/>
+          <w:szCs w:val="16"/>
+        </w:rPr>
+        <w:t>: Visualization for n = 100, c = 300</w:t>
+      </w:r>
+      <w:r>
+        <w:rPr>
+          <w:b w:val="0"/>
+          <w:color w:val="auto"/>
+          <w:sz w:val="16"/>
+          <w:szCs w:val="16"/>
+        </w:rPr>
+        <w:t>. Run time: 15.34s</w:t>
+      </w:r>
+    </w:p>
+    <w:p>
+      <w:pPr>
+        <w:keepNext/>
+        <w:jc w:val="left"/>
+      </w:pPr>
+      <w:r>
         <w:rPr>
           <w:b/>
-        </w:rPr>
-      </w:pPr>
-      <w:r>
+          <w:noProof/>
+          <w:lang w:eastAsia="en-US"/>
+        </w:rPr>
+        <w:drawing>
+          <wp:inline distT="0" distB="0" distL="0" distR="0" wp14:anchorId="23155818" wp14:editId="04E1507D">
+            <wp:extent cx="3200400" cy="2416810"/>
+            <wp:effectExtent l="0" t="0" r="0" b="2540"/>
+            <wp:docPr id="3" name="Picture 3"/>
+            <wp:cNvGraphicFramePr>
+              <a:graphicFrameLocks xmlns:a="http://schemas.openxmlformats.org/drawingml/2006/main" noChangeAspect="1"/>
+            </wp:cNvGraphicFramePr>
+            <a:graphic xmlns:a="http://schemas.openxmlformats.org/drawingml/2006/main">
+              <a:graphicData uri="http://schemas.openxmlformats.org/drawingml/2006/picture">
+                <pic:pic xmlns:pic="http://schemas.openxmlformats.org/drawingml/2006/picture">
+                  <pic:nvPicPr>
+                    <pic:cNvPr id="0" name="ga_performance_n300.png"/>
+                    <pic:cNvPicPr/>
+                  </pic:nvPicPr>
+                  <pic:blipFill>
+                    <a:blip r:embed="rId7" cstate="print">
+                      <a:extLst>
+                        <a:ext uri="{28A0092B-C50C-407E-A947-70E740481C1C}">
+                          <a14:useLocalDpi xmlns:a14="http://schemas.microsoft.com/office/drawing/2010/main" val="0"/>
+                        </a:ext>
+                      </a:extLst>
+                    </a:blip>
+                    <a:stretch>
+                      <a:fillRect/>
+                    </a:stretch>
+                  </pic:blipFill>
+                  <pic:spPr>
+                    <a:xfrm>
+                      <a:off x="0" y="0"/>
+                      <a:ext cx="3200400" cy="2416810"/>
+                    </a:xfrm>
+                    <a:prstGeom prst="rect">
+                      <a:avLst/>
+                    </a:prstGeom>
+                  </pic:spPr>
+                </pic:pic>
+              </a:graphicData>
+            </a:graphic>
+          </wp:inline>
+        </w:drawing>
+      </w:r>
+    </w:p>
+    <w:p>
+      <w:pPr>
+        <w:pStyle w:val="Caption"/>
+        <w:rPr>
+          <w:b w:val="0"/>
+          <w:color w:val="auto"/>
+          <w:sz w:val="16"/>
+          <w:szCs w:val="16"/>
+        </w:rPr>
+      </w:pPr>
+      <w:r>
+        <w:rPr>
+          <w:b w:val="0"/>
+          <w:color w:val="auto"/>
+          <w:sz w:val="16"/>
+          <w:szCs w:val="16"/>
+        </w:rPr>
+        <w:t xml:space="preserve">Figure </w:t>
+      </w:r>
+      <w:r>
+        <w:rPr>
+          <w:b w:val="0"/>
+          <w:color w:val="auto"/>
+          <w:sz w:val="16"/>
+          <w:szCs w:val="16"/>
+        </w:rPr>
+        <w:fldChar w:fldCharType="begin"/>
+      </w:r>
+      <w:r>
+        <w:rPr>
+          <w:b w:val="0"/>
+          <w:color w:val="auto"/>
+          <w:sz w:val="16"/>
+          <w:szCs w:val="16"/>
+        </w:rPr>
+        <w:instrText xml:space="preserve"> SEQ Figure \* ARABIC </w:instrText>
+      </w:r>
+      <w:r>
+        <w:rPr>
+          <w:b w:val="0"/>
+          <w:color w:val="auto"/>
+          <w:sz w:val="16"/>
+          <w:szCs w:val="16"/>
+        </w:rPr>
+        <w:fldChar w:fldCharType="separate"/>
+      </w:r>
+      <w:r>
+        <w:rPr>
+          <w:b w:val="0"/>
+          <w:noProof/>
+          <w:color w:val="auto"/>
+          <w:sz w:val="16"/>
+          <w:szCs w:val="16"/>
+        </w:rPr>
+        <w:t>2</w:t>
+      </w:r>
+      <w:r>
+        <w:rPr>
+          <w:b w:val="0"/>
+          <w:color w:val="auto"/>
+          <w:sz w:val="16"/>
+          <w:szCs w:val="16"/>
+        </w:rPr>
+        <w:fldChar w:fldCharType="end"/>
+      </w:r>
+      <w:r>
+        <w:rPr>
+          <w:b w:val="0"/>
+          <w:color w:val="auto"/>
+          <w:sz w:val="16"/>
+          <w:szCs w:val="16"/>
+        </w:rPr>
+        <w:t>: Visualization for n = 300, c = 600</w:t>
+      </w:r>
+      <w:r>
+        <w:rPr>
+          <w:b w:val="0"/>
+          <w:color w:val="auto"/>
+          <w:sz w:val="16"/>
+          <w:szCs w:val="16"/>
+        </w:rPr>
+        <w:t>. Run time: 90.55s</w:t>
+      </w:r>
+    </w:p>
+    <w:p>
+      <w:pPr>
+        <w:jc w:val="left"/>
         <w:rPr>
           <w:b/>
         </w:rPr>
-        <w:t>Data</w:t>
-      </w:r>
-    </w:p>
-    <w:p>
-      <w:pPr>
-        <w:jc w:val="left"/>
+      </w:pPr>
+    </w:p>
+    <w:p>
+      <w:pPr>
+        <w:keepNext/>
+        <w:jc w:val="left"/>
+      </w:pPr>
+      <w:r>
         <w:rPr>
           <w:b/>
-        </w:rPr>
-      </w:pPr>
+          <w:noProof/>
+          <w:lang w:eastAsia="en-US"/>
+        </w:rPr>
+        <w:lastRenderedPageBreak/>
+        <w:drawing>
+          <wp:inline distT="0" distB="0" distL="0" distR="0" wp14:anchorId="7580FAE5" wp14:editId="70260EB6">
+            <wp:extent cx="3200400" cy="2416810"/>
+            <wp:effectExtent l="0" t="0" r="0" b="2540"/>
+            <wp:docPr id="4" name="Picture 4"/>
+            <wp:cNvGraphicFramePr>
+              <a:graphicFrameLocks xmlns:a="http://schemas.openxmlformats.org/drawingml/2006/main" noChangeAspect="1"/>
+            </wp:cNvGraphicFramePr>
+            <a:graphic xmlns:a="http://schemas.openxmlformats.org/drawingml/2006/main">
+              <a:graphicData uri="http://schemas.openxmlformats.org/drawingml/2006/picture">
+                <pic:pic xmlns:pic="http://schemas.openxmlformats.org/drawingml/2006/picture">
+                  <pic:nvPicPr>
+                    <pic:cNvPr id="0" name="ga_performance_n600.png"/>
+                    <pic:cNvPicPr/>
+                  </pic:nvPicPr>
+                  <pic:blipFill>
+                    <a:blip r:embed="rId8" cstate="print">
+                      <a:extLst>
+                        <a:ext uri="{28A0092B-C50C-407E-A947-70E740481C1C}">
+                          <a14:useLocalDpi xmlns:a14="http://schemas.microsoft.com/office/drawing/2010/main" val="0"/>
+                        </a:ext>
+                      </a:extLst>
+                    </a:blip>
+                    <a:stretch>
+                      <a:fillRect/>
+                    </a:stretch>
+                  </pic:blipFill>
+                  <pic:spPr>
+                    <a:xfrm>
+                      <a:off x="0" y="0"/>
+                      <a:ext cx="3200400" cy="2416810"/>
+                    </a:xfrm>
+                    <a:prstGeom prst="rect">
+                      <a:avLst/>
+                    </a:prstGeom>
+                  </pic:spPr>
+                </pic:pic>
+              </a:graphicData>
+            </a:graphic>
+          </wp:inline>
+        </w:drawing>
+      </w:r>
+    </w:p>
+    <w:p>
+      <w:pPr>
+        <w:pStyle w:val="Caption"/>
+        <w:rPr>
+          <w:b w:val="0"/>
+          <w:color w:val="auto"/>
+          <w:sz w:val="16"/>
+          <w:szCs w:val="16"/>
+        </w:rPr>
+      </w:pPr>
+      <w:r>
+        <w:rPr>
+          <w:b w:val="0"/>
+          <w:color w:val="auto"/>
+          <w:sz w:val="16"/>
+          <w:szCs w:val="16"/>
+        </w:rPr>
+        <w:t xml:space="preserve">Figure </w:t>
+      </w:r>
+      <w:r>
+        <w:rPr>
+          <w:b w:val="0"/>
+          <w:color w:val="auto"/>
+          <w:sz w:val="16"/>
+          <w:szCs w:val="16"/>
+        </w:rPr>
+        <w:fldChar w:fldCharType="begin"/>
+      </w:r>
+      <w:r>
+        <w:rPr>
+          <w:b w:val="0"/>
+          <w:color w:val="auto"/>
+          <w:sz w:val="16"/>
+          <w:szCs w:val="16"/>
+        </w:rPr>
+        <w:instrText xml:space="preserve"> SEQ Figure \* ARABIC </w:instrText>
+      </w:r>
+      <w:r>
+        <w:rPr>
+          <w:b w:val="0"/>
+          <w:color w:val="auto"/>
+          <w:sz w:val="16"/>
+          <w:szCs w:val="16"/>
+        </w:rPr>
+        <w:fldChar w:fldCharType="separate"/>
+      </w:r>
+      <w:r>
+        <w:rPr>
+          <w:b w:val="0"/>
+          <w:noProof/>
+          <w:color w:val="auto"/>
+          <w:sz w:val="16"/>
+          <w:szCs w:val="16"/>
+        </w:rPr>
+        <w:t>3</w:t>
+      </w:r>
+      <w:r>
+        <w:rPr>
+          <w:b w:val="0"/>
+          <w:color w:val="auto"/>
+          <w:sz w:val="16"/>
+          <w:szCs w:val="16"/>
+        </w:rPr>
+        <w:fldChar w:fldCharType="end"/>
+      </w:r>
+      <w:r>
+        <w:rPr>
+          <w:b w:val="0"/>
+          <w:color w:val="auto"/>
+          <w:sz w:val="16"/>
+          <w:szCs w:val="16"/>
+        </w:rPr>
+        <w:t>: Visualization for n = 600, c = 1200</w:t>
+      </w:r>
+      <w:r>
+        <w:rPr>
+          <w:b w:val="0"/>
+          <w:color w:val="auto"/>
+          <w:sz w:val="16"/>
+          <w:szCs w:val="16"/>
+        </w:rPr>
+        <w:t>. Run time: 316.61s</w:t>
+      </w:r>
+    </w:p>
+    <w:p/>
+    <w:p>
+      <w:pPr>
+        <w:jc w:val="left"/>
+      </w:pPr>
+      <w:r>
+        <w:t xml:space="preserve">Overall, WoAC did not </w:t>
+      </w:r>
+      <w:r>
+        <w:t>produce</w:t>
+      </w:r>
+      <w:r>
+        <w:t xml:space="preserve"> better results than those p</w:t>
+      </w:r>
+      <w:r>
+        <w:t xml:space="preserve">roduced by individual GA trials; they generally provided solutions with the same fitness levels, or sometimes, even worse. </w:t>
+      </w:r>
+    </w:p>
+    <w:p>
+      <w:pPr>
+        <w:pStyle w:val="Heading1"/>
+        <w:numPr>
+          <w:ilvl w:val="0"/>
+          <w:numId w:val="0"/>
+        </w:numPr>
+      </w:pPr>
+      <w:r>
+        <w:t xml:space="preserve">V: </w:t>
+      </w:r>
+      <w:r>
+        <w:t>Conclusions</w:t>
+      </w:r>
+    </w:p>
+    <w:p>
+      <w:pPr>
+        <w:jc w:val="left"/>
+      </w:pPr>
+      <w:r>
+        <w:t xml:space="preserve">In our project, WoAC performed at about the same level of GA. However, in future work, we hope to improve the crowd-sourcing algorithm </w:t>
+      </w:r>
+      <w:r>
+        <w:t>and produce results better than those achieved by GA. Another improvement that could be made is adding weights to each objective according to their importance. For example, if a low price is of more importance to a shopper than a heavy knapsack,  its value would be multiplied by some factor greater than 1 and/or the weight component multiplied by a factor less than 1.</w:t>
+      </w:r>
+    </w:p>
+    <w:p>
+      <w:pPr>
+        <w:jc w:val="left"/>
+      </w:pPr>
+    </w:p>
+    <w:p>
+      <w:pPr>
+        <w:jc w:val="left"/>
+      </w:pPr>
+      <w:r>
+        <w:t>Increasing the number of objectives would also be an interesting variation of this problem. In our food example, we ultimately decided to combine all nutritional information into a single value. However, in future research, this could be divided into separate components such as protein, fat, carbohydrates, etc. As a result, calculating the fitness level of an item configuration would grow more complex. This is reminiscent of  the evaluation functions of some artificial intelligence chess playe</w:t>
+      </w:r>
+      <w:r>
+        <w:t xml:space="preserve">rs, which are </w:t>
+      </w:r>
+      <w:r>
+        <w:t>weighted by particular features of the board [9].</w:t>
+      </w:r>
+    </w:p>
+    <w:p>
+      <w:pPr>
+        <w:jc w:val="left"/>
+      </w:pPr>
+    </w:p>
+    <w:p>
+      <w:pPr>
+        <w:jc w:val="left"/>
+      </w:pPr>
+      <w:r>
+        <w:t>While WoAC did not prove to be particularly effective in our work, GA did successfully converge to optimal solutions. Improving the parameters of the project could very well reveal the effectiveness of WoAC.</w:t>
+      </w:r>
+    </w:p>
+    <w:p>
+      <w:pPr>
+        <w:pStyle w:val="Heading1"/>
+        <w:numPr>
+          <w:ilvl w:val="0"/>
+          <w:numId w:val="0"/>
+        </w:numPr>
+      </w:pPr>
+      <w:r>
+        <w:t>V</w:t>
+      </w:r>
+      <w:r>
+        <w:t>I</w:t>
+      </w:r>
+      <w:r>
+        <w:t xml:space="preserve">: </w:t>
+      </w:r>
+      <w:r>
+        <w:t>Acknowledgments</w:t>
+      </w:r>
     </w:p>
     <w:p>
       <w:pPr>
@@ -1120,71 +1745,47 @@
           <w:b/>
         </w:rPr>
       </w:pPr>
-      <w:r>
+    </w:p>
+    <w:p>
+      <w:pPr>
+        <w:jc w:val="left"/>
+      </w:pPr>
+      <w:r>
+        <w:t>The authors would like to thank Dr. Roman Yampolskiy for his instruction on the topics of GA, WoAC, and many others within the realm of artificial intelligence.</w:t>
+      </w:r>
+    </w:p>
+    <w:p>
+      <w:pPr>
+        <w:jc w:val="left"/>
+      </w:pPr>
+    </w:p>
+    <w:p>
+      <w:pPr>
+        <w:pStyle w:val="Heading1"/>
+        <w:numPr>
+          <w:ilvl w:val="0"/>
+          <w:numId w:val="0"/>
+        </w:numPr>
+      </w:pPr>
+      <w:r>
+        <w:t>V</w:t>
+      </w:r>
+      <w:r>
+        <w:t>I</w:t>
+      </w:r>
+      <w:r>
+        <w:t xml:space="preserve">: </w:t>
+      </w:r>
+      <w:r>
+        <w:t>References</w:t>
+      </w:r>
+    </w:p>
+    <w:p>
+      <w:pPr>
+        <w:jc w:val="left"/>
         <w:rPr>
           <w:b/>
         </w:rPr>
-        <w:t>Results</w:t>
-      </w:r>
-    </w:p>
-    <w:p>
-      <w:pPr>
-        <w:jc w:val="left"/>
-        <w:rPr>
-          <w:b/>
-        </w:rPr>
-      </w:pPr>
-    </w:p>
-    <w:p>
-      <w:pPr>
-        <w:jc w:val="left"/>
-        <w:rPr>
-          <w:b/>
-        </w:rPr>
-      </w:pPr>
-      <w:r>
-        <w:rPr>
-          <w:b/>
-        </w:rPr>
-        <w:t>Conclusions</w:t>
-      </w:r>
-    </w:p>
-    <w:p>
-      <w:pPr>
-        <w:jc w:val="left"/>
-        <w:rPr>
-          <w:b/>
-        </w:rPr>
-      </w:pPr>
-    </w:p>
-    <w:p>
-      <w:pPr>
-        <w:jc w:val="left"/>
-        <w:rPr>
-          <w:b/>
-        </w:rPr>
-      </w:pPr>
-    </w:p>
-    <w:p>
-      <w:pPr>
-        <w:jc w:val="left"/>
-        <w:rPr>
-          <w:b/>
-        </w:rPr>
-      </w:pPr>
-      <w:r>
-        <w:rPr>
-          <w:b/>
-        </w:rPr>
-        <w:t>References</w:t>
-      </w:r>
-    </w:p>
-    <w:p>
-      <w:pPr>
-        <w:jc w:val="left"/>
-        <w:rPr>
-          <w:b/>
-        </w:rPr>
       </w:pPr>
     </w:p>
     <w:p>
@@ -1207,32 +1808,24 @@
           <w:rFonts w:eastAsia="Calibri"/>
           <w:lang w:eastAsia="en-US"/>
         </w:rPr>
-        <w:t xml:space="preserve">M. </w:t>
-      </w:r>
-      <w:proofErr w:type="spellStart"/>
+        <w:t xml:space="preserve">M. Hristakeva and D. Shrestha, "Solving the 0-1 Knapsack Problem with Genetic Algorithms," Simpson </w:t>
+      </w:r>
       <w:r>
         <w:rPr>
           <w:rFonts w:eastAsia="Calibri"/>
           <w:lang w:eastAsia="en-US"/>
         </w:rPr>
-        <w:t>Hristakeva</w:t>
-      </w:r>
-      <w:proofErr w:type="spellEnd"/>
-      <w:r>
+        <w:lastRenderedPageBreak/>
+        <w:t>College, Midwest Instruction and Computing Symposium. 2004.</w:t>
+      </w:r>
+    </w:p>
+    <w:p>
+      <w:pPr>
+        <w:jc w:val="left"/>
         <w:rPr>
           <w:rFonts w:eastAsia="Calibri"/>
           <w:lang w:eastAsia="en-US"/>
         </w:rPr>
-        <w:t xml:space="preserve"> and D. Shrestha, "Solving the 0-1 Knapsack Problem with Genetic Algorithms," Simpson College, Midwest Instruction and Computing Symposium. 2004.</w:t>
-      </w:r>
-    </w:p>
-    <w:p>
-      <w:pPr>
-        <w:jc w:val="left"/>
-        <w:rPr>
-          <w:rFonts w:eastAsia="Calibri"/>
-          <w:lang w:eastAsia="en-US"/>
-        </w:rPr>
       </w:pPr>
     </w:p>
     <w:p>
@@ -1248,7 +1841,6 @@
           <w:rFonts w:ascii="Segoe UI" w:eastAsiaTheme="minorHAnsi" w:hAnsi="Segoe UI" w:cs="Segoe UI"/>
           <w:lang w:eastAsia="en-US"/>
         </w:rPr>
-        <w:lastRenderedPageBreak/>
         <w:t xml:space="preserve">[2] </w:t>
       </w:r>
       <w:r>
@@ -1311,39 +1903,7 @@
           <w:rFonts w:eastAsiaTheme="minorHAnsi"/>
           <w:lang w:eastAsia="en-US"/>
         </w:rPr>
-        <w:t xml:space="preserve">C. A. C. </w:t>
-      </w:r>
-      <w:proofErr w:type="spellStart"/>
-      <w:r>
-        <w:rPr>
-          <w:rFonts w:eastAsiaTheme="minorHAnsi"/>
-          <w:lang w:eastAsia="en-US"/>
-        </w:rPr>
-        <w:t>Coello</w:t>
-      </w:r>
-      <w:proofErr w:type="spellEnd"/>
-      <w:r>
-        <w:rPr>
-          <w:rFonts w:eastAsiaTheme="minorHAnsi"/>
-          <w:lang w:eastAsia="en-US"/>
-        </w:rPr>
-        <w:t xml:space="preserve">, "A Short Tutorial on Evolutionary </w:t>
-      </w:r>
-      <w:proofErr w:type="spellStart"/>
-      <w:r>
-        <w:rPr>
-          <w:rFonts w:eastAsiaTheme="minorHAnsi"/>
-          <w:lang w:eastAsia="en-US"/>
-        </w:rPr>
-        <w:t>Multiobjective</w:t>
-      </w:r>
-      <w:proofErr w:type="spellEnd"/>
-      <w:r>
-        <w:rPr>
-          <w:rFonts w:eastAsiaTheme="minorHAnsi"/>
-          <w:lang w:eastAsia="en-US"/>
-        </w:rPr>
-        <w:t xml:space="preserve"> Optimization," in </w:t>
+        <w:t xml:space="preserve">C. A. C. Coello, "A Short Tutorial on Evolutionary Multiobjective Optimization," in </w:t>
       </w:r>
       <w:r>
         <w:rPr>
@@ -1359,41 +1919,23 @@
           <w:rFonts w:eastAsiaTheme="minorHAnsi"/>
           <w:lang w:eastAsia="en-US"/>
         </w:rPr>
-        <w:t xml:space="preserve">. vol. 1993, </w:t>
-      </w:r>
-      <w:proofErr w:type="spellStart"/>
-      <w:proofErr w:type="gramStart"/>
+        <w:t>. vol. 1993, ed: Springer Berlin Heidelberg, 2001</w:t>
+      </w:r>
       <w:r>
         <w:rPr>
           <w:rFonts w:eastAsiaTheme="minorHAnsi"/>
           <w:lang w:eastAsia="en-US"/>
         </w:rPr>
-        <w:t>ed</w:t>
-      </w:r>
-      <w:proofErr w:type="spellEnd"/>
-      <w:proofErr w:type="gramEnd"/>
-      <w:r>
+        <w:t>, pp 21-40.</w:t>
+      </w:r>
+    </w:p>
+    <w:p>
+      <w:pPr>
+        <w:jc w:val="left"/>
         <w:rPr>
           <w:rFonts w:eastAsiaTheme="minorHAnsi"/>
           <w:lang w:eastAsia="en-US"/>
         </w:rPr>
-        <w:t>: Springer Berlin Heidelberg, 2001</w:t>
-      </w:r>
-      <w:r>
-        <w:rPr>
-          <w:rFonts w:eastAsiaTheme="minorHAnsi"/>
-          <w:lang w:eastAsia="en-US"/>
-        </w:rPr>
-        <w:t>, pp 21-40.</w:t>
-      </w:r>
-    </w:p>
-    <w:p>
-      <w:pPr>
-        <w:jc w:val="left"/>
-        <w:rPr>
-          <w:rFonts w:eastAsiaTheme="minorHAnsi"/>
-          <w:lang w:eastAsia="en-US"/>
-        </w:rPr>
       </w:pPr>
     </w:p>
     <w:p>
@@ -1408,37 +1950,14 @@
           <w:rFonts w:eastAsia="Calibri"/>
           <w:lang w:eastAsia="en-US"/>
         </w:rPr>
-        <w:t>[4</w:t>
+        <w:t xml:space="preserve">[4] </w:t>
       </w:r>
       <w:r>
         <w:rPr>
           <w:rFonts w:eastAsia="Calibri"/>
           <w:lang w:eastAsia="en-US"/>
         </w:rPr>
-        <w:t xml:space="preserve">] </w:t>
-      </w:r>
-      <w:r>
-        <w:rPr>
-          <w:rFonts w:eastAsia="Calibri"/>
-          <w:lang w:eastAsia="en-US"/>
-        </w:rPr>
-        <w:t xml:space="preserve">S. Russell and P. </w:t>
-      </w:r>
-      <w:proofErr w:type="spellStart"/>
-      <w:r>
-        <w:rPr>
-          <w:rFonts w:eastAsia="Calibri"/>
-          <w:lang w:eastAsia="en-US"/>
-        </w:rPr>
-        <w:t>Norvig</w:t>
-      </w:r>
-      <w:proofErr w:type="spellEnd"/>
-      <w:r>
-        <w:rPr>
-          <w:rFonts w:eastAsia="Calibri"/>
-          <w:lang w:eastAsia="en-US"/>
-        </w:rPr>
-        <w:t xml:space="preserve">, </w:t>
+        <w:t xml:space="preserve">S. Russell and P. Norvig, </w:t>
       </w:r>
       <w:r>
         <w:rPr>
@@ -1541,30 +2060,7 @@
           <w:rFonts w:eastAsiaTheme="minorHAnsi"/>
           <w:lang w:eastAsia="en-US"/>
         </w:rPr>
-        <w:t xml:space="preserve">S. K. M. Yi, M. </w:t>
-      </w:r>
-      <w:proofErr w:type="spellStart"/>
-      <w:r>
-        <w:rPr>
-          <w:rFonts w:eastAsiaTheme="minorHAnsi"/>
-          <w:lang w:eastAsia="en-US"/>
-        </w:rPr>
-        <w:t>Steyvers</w:t>
-      </w:r>
-      <w:proofErr w:type="spellEnd"/>
-      <w:r>
-        <w:rPr>
-          <w:rFonts w:eastAsiaTheme="minorHAnsi"/>
-          <w:lang w:eastAsia="en-US"/>
-        </w:rPr>
-        <w:t>, M. D. Lee, and M. J. Dry, "</w:t>
-      </w:r>
-      <w:r>
-        <w:rPr>
-          <w:rFonts w:eastAsiaTheme="minorHAnsi"/>
-          <w:lang w:eastAsia="en-US"/>
-        </w:rPr>
-        <w:t>Wisdom of the Crowds in Traveling Salesman Problems”</w:t>
+        <w:t>S. K. M. Yi, M. Steyvers, M. D. Lee, and M. J. Dry, "Wisdom of the Crowds in Traveling Salesman Problems”</w:t>
       </w:r>
     </w:p>
     <w:p>
@@ -1579,43 +2075,23 @@
     <w:p>
       <w:pPr>
         <w:jc w:val="left"/>
+      </w:pPr>
+      <w:r>
         <w:rPr>
           <w:rFonts w:eastAsia="Calibri"/>
           <w:lang w:eastAsia="en-US"/>
         </w:rPr>
-      </w:pPr>
+        <w:t>[7]</w:t>
+      </w:r>
       <w:r>
         <w:rPr>
           <w:rFonts w:eastAsia="Calibri"/>
           <w:lang w:eastAsia="en-US"/>
         </w:rPr>
-        <w:t>[7]</w:t>
-      </w:r>
-      <w:r>
-        <w:rPr>
-          <w:rFonts w:eastAsia="Calibri"/>
-          <w:lang w:eastAsia="en-US"/>
-        </w:rPr>
         <w:t xml:space="preserve"> </w:t>
       </w:r>
       <w:r>
-        <w:t xml:space="preserve">R. </w:t>
-      </w:r>
-      <w:proofErr w:type="spellStart"/>
-      <w:r>
-        <w:t>Yampolskiy</w:t>
-      </w:r>
-      <w:proofErr w:type="spellEnd"/>
-      <w:r>
-        <w:t xml:space="preserve">, L. Ashby and L. Hassan, "Wisdom of Artificial Crowds—A </w:t>
-      </w:r>
-      <w:proofErr w:type="spellStart"/>
-      <w:r>
-        <w:t>Metaheuristic</w:t>
-      </w:r>
-      <w:proofErr w:type="spellEnd"/>
-      <w:r>
-        <w:t xml:space="preserve"> Algorithm for Optimization," </w:t>
+        <w:t xml:space="preserve">R. Yampolskiy, L. Ashby and L. Hassan, "Wisdom of Artificial Crowds—A Metaheuristic Algorithm for Optimization," </w:t>
       </w:r>
       <w:r>
         <w:rPr>
@@ -1631,24 +2107,59 @@
     <w:p>
       <w:pPr>
         <w:jc w:val="left"/>
-        <w:rPr>
-          <w:rFonts w:eastAsia="Times New Roman"/>
-        </w:rPr>
-      </w:pPr>
-    </w:p>
-    <w:p>
-      <w:pPr>
-        <w:jc w:val="left"/>
-        <w:rPr>
-          <w:b/>
-        </w:rPr>
-      </w:pPr>
-    </w:p>
-    <w:p/>
+      </w:pPr>
+    </w:p>
+    <w:p>
+      <w:pPr>
+        <w:jc w:val="left"/>
+        <w:rPr>
+          <w:rFonts w:eastAsia="Calibri"/>
+          <w:lang w:eastAsia="en-US"/>
+        </w:rPr>
+      </w:pPr>
+      <w:r>
+        <w:t>[8</w:t>
+      </w:r>
+      <w:r>
+        <w:t xml:space="preserve">] </w:t>
+      </w:r>
+      <w:r>
+        <w:rPr>
+          <w:rFonts w:eastAsiaTheme="minorHAnsi"/>
+          <w:lang w:eastAsia="en-US"/>
+        </w:rPr>
+        <w:t>D. Pisinger, "Algorithms for Knapsack Problems," Ph.D., Dept. of Computer Science, University of Copenhagen, Copenhagen, Denmark, 1995.</w:t>
+      </w:r>
+    </w:p>
+    <w:p>
+      <w:pPr>
+        <w:jc w:val="left"/>
+        <w:rPr>
+          <w:rFonts w:eastAsia="Calibri"/>
+          <w:lang w:eastAsia="en-US"/>
+        </w:rPr>
+      </w:pPr>
+    </w:p>
+    <w:p>
+      <w:pPr>
+        <w:jc w:val="left"/>
+        <w:rPr>
+          <w:rFonts w:eastAsia="Calibri"/>
+          <w:lang w:eastAsia="en-US"/>
+        </w:rPr>
+      </w:pPr>
+      <w:r>
+        <w:rPr>
+          <w:rFonts w:eastAsia="Calibri"/>
+          <w:lang w:eastAsia="en-US"/>
+        </w:rPr>
+        <w:t>[9] R. Yampolskiy. CECS 545. Class Lecture, Topic: “Adversarial Search.” University of Louisville, Louisville, USA. Sept. 24, 2014.</w:t>
+      </w:r>
+    </w:p>
     <w:sectPr>
       <w:type w:val="continuous"/>
       <w:pgSz w:w="11909" w:h="16834" w:code="9"/>
-      <w:pgMar w:top="1080" w:right="734" w:bottom="2434" w:left="734" w:header="720" w:footer="720" w:gutter="0"/>
+      <w:pgMar w:top="1008" w:right="936" w:bottom="1008" w:left="936" w:header="720" w:footer="720" w:gutter="0"/>
       <w:cols w:num="2" w:space="360"/>
       <w:docGrid w:linePitch="360"/>
     </w:sectPr>
@@ -1659,6 +2170,116 @@
 <file path=word/numbering.xml><?xml version="1.0" encoding="utf-8"?>
 <w:numbering xmlns:wpc="http://schemas.microsoft.com/office/word/2010/wordprocessingCanvas" xmlns:mc="http://schemas.openxmlformats.org/markup-compatibility/2006" xmlns:o="urn:schemas-microsoft-com:office:office" xmlns:r="http://schemas.openxmlformats.org/officeDocument/2006/relationships" xmlns:m="http://schemas.openxmlformats.org/officeDocument/2006/math" xmlns:v="urn:schemas-microsoft-com:vml" xmlns:wp14="http://schemas.microsoft.com/office/word/2010/wordprocessingDrawing" xmlns:wp="http://schemas.openxmlformats.org/drawingml/2006/wordprocessingDrawing" xmlns:w10="urn:schemas-microsoft-com:office:word" xmlns:w="http://schemas.openxmlformats.org/wordprocessingml/2006/main" xmlns:w14="http://schemas.microsoft.com/office/word/2010/wordml" xmlns:wpg="http://schemas.microsoft.com/office/word/2010/wordprocessingGroup" xmlns:wpi="http://schemas.microsoft.com/office/word/2010/wordprocessingInk" xmlns:wne="http://schemas.microsoft.com/office/word/2006/wordml" xmlns:wps="http://schemas.microsoft.com/office/word/2010/wordprocessingShape" mc:Ignorable="w14 wp14">
   <w:abstractNum w:abstractNumId="0">
+    <w:nsid w:val="FFFFFFFB"/>
+    <w:multiLevelType w:val="multilevel"/>
+    <w:tmpl w:val="2E085744"/>
+    <w:lvl w:ilvl="0">
+      <w:start w:val="1"/>
+      <w:numFmt w:val="upperRoman"/>
+      <w:pStyle w:val="Heading1"/>
+      <w:lvlText w:val="%1."/>
+      <w:legacy w:legacy="1" w:legacySpace="144" w:legacyIndent="144"/>
+      <w:lvlJc w:val="left"/>
+    </w:lvl>
+    <w:lvl w:ilvl="1">
+      <w:start w:val="1"/>
+      <w:numFmt w:val="upperLetter"/>
+      <w:pStyle w:val="Heading2"/>
+      <w:lvlText w:val="%2."/>
+      <w:legacy w:legacy="1" w:legacySpace="144" w:legacyIndent="144"/>
+      <w:lvlJc w:val="left"/>
+    </w:lvl>
+    <w:lvl w:ilvl="2">
+      <w:start w:val="1"/>
+      <w:numFmt w:val="decimal"/>
+      <w:pStyle w:val="Heading3"/>
+      <w:lvlText w:val="%3)"/>
+      <w:legacy w:legacy="1" w:legacySpace="144" w:legacyIndent="144"/>
+      <w:lvlJc w:val="left"/>
+    </w:lvl>
+    <w:lvl w:ilvl="3">
+      <w:start w:val="1"/>
+      <w:numFmt w:val="lowerLetter"/>
+      <w:pStyle w:val="Heading4"/>
+      <w:lvlText w:val="%4)"/>
+      <w:legacy w:legacy="1" w:legacySpace="0" w:legacyIndent="720"/>
+      <w:lvlJc w:val="left"/>
+      <w:pPr>
+        <w:ind w:left="1152" w:hanging="720"/>
+      </w:pPr>
+    </w:lvl>
+    <w:lvl w:ilvl="4">
+      <w:start w:val="1"/>
+      <w:numFmt w:val="decimal"/>
+      <w:pStyle w:val="Heading5"/>
+      <w:lvlText w:val="(%5)"/>
+      <w:legacy w:legacy="1" w:legacySpace="0" w:legacyIndent="720"/>
+      <w:lvlJc w:val="left"/>
+      <w:pPr>
+        <w:ind w:left="1872" w:hanging="720"/>
+      </w:pPr>
+    </w:lvl>
+    <w:lvl w:ilvl="5">
+      <w:start w:val="1"/>
+      <w:numFmt w:val="lowerLetter"/>
+      <w:pStyle w:val="Heading6"/>
+      <w:lvlText w:val="(%6)"/>
+      <w:legacy w:legacy="1" w:legacySpace="0" w:legacyIndent="720"/>
+      <w:lvlJc w:val="left"/>
+      <w:pPr>
+        <w:ind w:left="2592" w:hanging="720"/>
+      </w:pPr>
+    </w:lvl>
+    <w:lvl w:ilvl="6">
+      <w:start w:val="1"/>
+      <w:numFmt w:val="lowerRoman"/>
+      <w:pStyle w:val="Heading7"/>
+      <w:lvlText w:val="(%7)"/>
+      <w:legacy w:legacy="1" w:legacySpace="0" w:legacyIndent="720"/>
+      <w:lvlJc w:val="left"/>
+      <w:pPr>
+        <w:ind w:left="3312" w:hanging="720"/>
+      </w:pPr>
+    </w:lvl>
+    <w:lvl w:ilvl="7">
+      <w:start w:val="1"/>
+      <w:numFmt w:val="lowerLetter"/>
+      <w:pStyle w:val="Heading8"/>
+      <w:lvlText w:val="(%8)"/>
+      <w:legacy w:legacy="1" w:legacySpace="0" w:legacyIndent="720"/>
+      <w:lvlJc w:val="left"/>
+      <w:pPr>
+        <w:ind w:left="4032" w:hanging="720"/>
+      </w:pPr>
+    </w:lvl>
+    <w:lvl w:ilvl="8">
+      <w:start w:val="1"/>
+      <w:numFmt w:val="lowerRoman"/>
+      <w:pStyle w:val="Heading9"/>
+      <w:lvlText w:val="(%9)"/>
+      <w:legacy w:legacy="1" w:legacySpace="0" w:legacyIndent="720"/>
+      <w:lvlJc w:val="left"/>
+      <w:pPr>
+        <w:ind w:left="4752" w:hanging="720"/>
+      </w:pPr>
+    </w:lvl>
+  </w:abstractNum>
+  <w:abstractNum w:abstractNumId="1">
+    <w:nsid w:val="2F8B23F8"/>
+    <w:multiLevelType w:val="singleLevel"/>
+    <w:tmpl w:val="12CEED98"/>
+    <w:lvl w:ilvl="0">
+      <w:start w:val="1"/>
+      <w:numFmt w:val="decimal"/>
+      <w:lvlText w:val="%1."/>
+      <w:legacy w:legacy="1" w:legacySpace="0" w:legacyIndent="360"/>
+      <w:lvlJc w:val="left"/>
+      <w:pPr>
+        <w:ind w:left="360" w:hanging="360"/>
+      </w:pPr>
+    </w:lvl>
+  </w:abstractNum>
+  <w:abstractNum w:abstractNumId="2">
     <w:nsid w:val="47350FDC"/>
     <w:multiLevelType w:val="multilevel"/>
     <w:tmpl w:val="42425B7C"/>
@@ -1787,7 +2408,13 @@
     </w:lvl>
   </w:abstractNum>
   <w:num w:numId="1">
+    <w:abstractNumId w:val="2"/>
+  </w:num>
+  <w:num w:numId="2">
     <w:abstractNumId w:val="0"/>
+  </w:num>
+  <w:num w:numId="3">
+    <w:abstractNumId w:val="1"/>
   </w:num>
 </w:numbering>
 </file>
@@ -1811,15 +2438,15 @@
   </w:docDefaults>
   <w:latentStyles w:defLockedState="0" w:defUIPriority="99" w:defSemiHidden="1" w:defUnhideWhenUsed="1" w:defQFormat="0" w:count="267">
     <w:lsdException w:name="Normal" w:semiHidden="0" w:uiPriority="0" w:unhideWhenUsed="0" w:qFormat="1"/>
-    <w:lsdException w:name="heading 1" w:semiHidden="0" w:uiPriority="9" w:unhideWhenUsed="0" w:qFormat="1"/>
-    <w:lsdException w:name="heading 2" w:uiPriority="9" w:qFormat="1"/>
-    <w:lsdException w:name="heading 3" w:uiPriority="9" w:qFormat="1"/>
-    <w:lsdException w:name="heading 4" w:uiPriority="9" w:qFormat="1"/>
-    <w:lsdException w:name="heading 5" w:uiPriority="9" w:qFormat="1"/>
-    <w:lsdException w:name="heading 6" w:uiPriority="9" w:qFormat="1"/>
-    <w:lsdException w:name="heading 7" w:uiPriority="9" w:qFormat="1"/>
-    <w:lsdException w:name="heading 8" w:uiPriority="9" w:qFormat="1"/>
-    <w:lsdException w:name="heading 9" w:uiPriority="9" w:qFormat="1"/>
+    <w:lsdException w:name="heading 1" w:semiHidden="0" w:uiPriority="0" w:unhideWhenUsed="0" w:qFormat="1"/>
+    <w:lsdException w:name="heading 2" w:uiPriority="0" w:qFormat="1"/>
+    <w:lsdException w:name="heading 3" w:uiPriority="0" w:qFormat="1"/>
+    <w:lsdException w:name="heading 4" w:uiPriority="0" w:qFormat="1"/>
+    <w:lsdException w:name="heading 5" w:uiPriority="0" w:qFormat="1"/>
+    <w:lsdException w:name="heading 6" w:uiPriority="0" w:qFormat="1"/>
+    <w:lsdException w:name="heading 7" w:uiPriority="0" w:qFormat="1"/>
+    <w:lsdException w:name="heading 8" w:uiPriority="0" w:qFormat="1"/>
+    <w:lsdException w:name="heading 9" w:uiPriority="0" w:qFormat="1"/>
     <w:lsdException w:name="toc 1" w:uiPriority="39"/>
     <w:lsdException w:name="toc 2" w:uiPriority="39"/>
     <w:lsdException w:name="toc 3" w:uiPriority="39"/>
@@ -1964,10 +2591,252 @@
       <w:lang w:eastAsia="zh-CN"/>
     </w:rPr>
   </w:style>
+  <w:style w:type="paragraph" w:styleId="Heading1">
+    <w:name w:val="heading 1"/>
+    <w:basedOn w:val="Normal"/>
+    <w:next w:val="Normal"/>
+    <w:link w:val="Heading1Char"/>
+    <w:qFormat/>
+    <w:rsid w:val="00EA4AF2"/>
+    <w:pPr>
+      <w:keepNext/>
+      <w:numPr>
+        <w:numId w:val="2"/>
+      </w:numPr>
+      <w:suppressAutoHyphens w:val="0"/>
+      <w:autoSpaceDE w:val="0"/>
+      <w:autoSpaceDN w:val="0"/>
+      <w:spacing w:before="240" w:after="80"/>
+      <w:outlineLvl w:val="0"/>
+    </w:pPr>
+    <w:rPr>
+      <w:rFonts w:eastAsia="Times New Roman"/>
+      <w:smallCaps/>
+      <w:kern w:val="28"/>
+      <w:lang w:eastAsia="en-US"/>
+    </w:rPr>
+  </w:style>
+  <w:style w:type="paragraph" w:styleId="Heading2">
+    <w:name w:val="heading 2"/>
+    <w:basedOn w:val="Normal"/>
+    <w:next w:val="Normal"/>
+    <w:link w:val="Heading2Char"/>
+    <w:qFormat/>
+    <w:rsid w:val="00EA4AF2"/>
+    <w:pPr>
+      <w:keepNext/>
+      <w:numPr>
+        <w:ilvl w:val="1"/>
+        <w:numId w:val="2"/>
+      </w:numPr>
+      <w:suppressAutoHyphens w:val="0"/>
+      <w:autoSpaceDE w:val="0"/>
+      <w:autoSpaceDN w:val="0"/>
+      <w:spacing w:before="120" w:after="60"/>
+      <w:ind w:left="144"/>
+      <w:jc w:val="left"/>
+      <w:outlineLvl w:val="1"/>
+    </w:pPr>
+    <w:rPr>
+      <w:rFonts w:eastAsia="Times New Roman"/>
+      <w:i/>
+      <w:iCs/>
+      <w:lang w:eastAsia="en-US"/>
+    </w:rPr>
+  </w:style>
+  <w:style w:type="paragraph" w:styleId="Heading3">
+    <w:name w:val="heading 3"/>
+    <w:basedOn w:val="Normal"/>
+    <w:next w:val="Normal"/>
+    <w:link w:val="Heading3Char"/>
+    <w:qFormat/>
+    <w:rsid w:val="00EA4AF2"/>
+    <w:pPr>
+      <w:keepNext/>
+      <w:numPr>
+        <w:ilvl w:val="2"/>
+        <w:numId w:val="2"/>
+      </w:numPr>
+      <w:suppressAutoHyphens w:val="0"/>
+      <w:autoSpaceDE w:val="0"/>
+      <w:autoSpaceDN w:val="0"/>
+      <w:ind w:left="288"/>
+      <w:jc w:val="left"/>
+      <w:outlineLvl w:val="2"/>
+    </w:pPr>
+    <w:rPr>
+      <w:rFonts w:eastAsia="Times New Roman"/>
+      <w:i/>
+      <w:iCs/>
+      <w:lang w:eastAsia="en-US"/>
+    </w:rPr>
+  </w:style>
+  <w:style w:type="paragraph" w:styleId="Heading4">
+    <w:name w:val="heading 4"/>
+    <w:basedOn w:val="Normal"/>
+    <w:next w:val="Normal"/>
+    <w:link w:val="Heading4Char"/>
+    <w:qFormat/>
+    <w:rsid w:val="00EA4AF2"/>
+    <w:pPr>
+      <w:keepNext/>
+      <w:numPr>
+        <w:ilvl w:val="3"/>
+        <w:numId w:val="2"/>
+      </w:numPr>
+      <w:suppressAutoHyphens w:val="0"/>
+      <w:autoSpaceDE w:val="0"/>
+      <w:autoSpaceDN w:val="0"/>
+      <w:spacing w:before="240" w:after="60"/>
+      <w:jc w:val="left"/>
+      <w:outlineLvl w:val="3"/>
+    </w:pPr>
+    <w:rPr>
+      <w:rFonts w:eastAsia="Times New Roman"/>
+      <w:i/>
+      <w:iCs/>
+      <w:sz w:val="18"/>
+      <w:szCs w:val="18"/>
+      <w:lang w:eastAsia="en-US"/>
+    </w:rPr>
+  </w:style>
+  <w:style w:type="paragraph" w:styleId="Heading5">
+    <w:name w:val="heading 5"/>
+    <w:basedOn w:val="Normal"/>
+    <w:next w:val="Normal"/>
+    <w:link w:val="Heading5Char"/>
+    <w:qFormat/>
+    <w:rsid w:val="00EA4AF2"/>
+    <w:pPr>
+      <w:numPr>
+        <w:ilvl w:val="4"/>
+        <w:numId w:val="2"/>
+      </w:numPr>
+      <w:suppressAutoHyphens w:val="0"/>
+      <w:autoSpaceDE w:val="0"/>
+      <w:autoSpaceDN w:val="0"/>
+      <w:spacing w:before="240" w:after="60"/>
+      <w:jc w:val="left"/>
+      <w:outlineLvl w:val="4"/>
+    </w:pPr>
+    <w:rPr>
+      <w:rFonts w:eastAsia="Times New Roman"/>
+      <w:sz w:val="18"/>
+      <w:szCs w:val="18"/>
+      <w:lang w:eastAsia="en-US"/>
+    </w:rPr>
+  </w:style>
+  <w:style w:type="paragraph" w:styleId="Heading6">
+    <w:name w:val="heading 6"/>
+    <w:basedOn w:val="Normal"/>
+    <w:next w:val="Normal"/>
+    <w:link w:val="Heading6Char"/>
+    <w:qFormat/>
+    <w:rsid w:val="00EA4AF2"/>
+    <w:pPr>
+      <w:numPr>
+        <w:ilvl w:val="5"/>
+        <w:numId w:val="2"/>
+      </w:numPr>
+      <w:suppressAutoHyphens w:val="0"/>
+      <w:autoSpaceDE w:val="0"/>
+      <w:autoSpaceDN w:val="0"/>
+      <w:spacing w:before="240" w:after="60"/>
+      <w:jc w:val="left"/>
+      <w:outlineLvl w:val="5"/>
+    </w:pPr>
+    <w:rPr>
+      <w:rFonts w:eastAsia="Times New Roman"/>
+      <w:i/>
+      <w:iCs/>
+      <w:sz w:val="16"/>
+      <w:szCs w:val="16"/>
+      <w:lang w:eastAsia="en-US"/>
+    </w:rPr>
+  </w:style>
+  <w:style w:type="paragraph" w:styleId="Heading7">
+    <w:name w:val="heading 7"/>
+    <w:basedOn w:val="Normal"/>
+    <w:next w:val="Normal"/>
+    <w:link w:val="Heading7Char"/>
+    <w:qFormat/>
+    <w:rsid w:val="00EA4AF2"/>
+    <w:pPr>
+      <w:numPr>
+        <w:ilvl w:val="6"/>
+        <w:numId w:val="2"/>
+      </w:numPr>
+      <w:suppressAutoHyphens w:val="0"/>
+      <w:autoSpaceDE w:val="0"/>
+      <w:autoSpaceDN w:val="0"/>
+      <w:spacing w:before="240" w:after="60"/>
+      <w:jc w:val="left"/>
+      <w:outlineLvl w:val="6"/>
+    </w:pPr>
+    <w:rPr>
+      <w:rFonts w:eastAsia="Times New Roman"/>
+      <w:sz w:val="16"/>
+      <w:szCs w:val="16"/>
+      <w:lang w:eastAsia="en-US"/>
+    </w:rPr>
+  </w:style>
+  <w:style w:type="paragraph" w:styleId="Heading8">
+    <w:name w:val="heading 8"/>
+    <w:basedOn w:val="Normal"/>
+    <w:next w:val="Normal"/>
+    <w:link w:val="Heading8Char"/>
+    <w:qFormat/>
+    <w:rsid w:val="00EA4AF2"/>
+    <w:pPr>
+      <w:numPr>
+        <w:ilvl w:val="7"/>
+        <w:numId w:val="2"/>
+      </w:numPr>
+      <w:suppressAutoHyphens w:val="0"/>
+      <w:autoSpaceDE w:val="0"/>
+      <w:autoSpaceDN w:val="0"/>
+      <w:spacing w:before="240" w:after="60"/>
+      <w:jc w:val="left"/>
+      <w:outlineLvl w:val="7"/>
+    </w:pPr>
+    <w:rPr>
+      <w:rFonts w:eastAsia="Times New Roman"/>
+      <w:i/>
+      <w:iCs/>
+      <w:sz w:val="16"/>
+      <w:szCs w:val="16"/>
+      <w:lang w:eastAsia="en-US"/>
+    </w:rPr>
+  </w:style>
+  <w:style w:type="paragraph" w:styleId="Heading9">
+    <w:name w:val="heading 9"/>
+    <w:basedOn w:val="Normal"/>
+    <w:next w:val="Normal"/>
+    <w:link w:val="Heading9Char"/>
+    <w:qFormat/>
+    <w:rsid w:val="00EA4AF2"/>
+    <w:pPr>
+      <w:numPr>
+        <w:ilvl w:val="8"/>
+        <w:numId w:val="2"/>
+      </w:numPr>
+      <w:suppressAutoHyphens w:val="0"/>
+      <w:autoSpaceDE w:val="0"/>
+      <w:autoSpaceDN w:val="0"/>
+      <w:spacing w:before="240" w:after="60"/>
+      <w:jc w:val="left"/>
+      <w:outlineLvl w:val="8"/>
+    </w:pPr>
+    <w:rPr>
+      <w:rFonts w:eastAsia="Times New Roman"/>
+      <w:sz w:val="16"/>
+      <w:szCs w:val="16"/>
+      <w:lang w:eastAsia="en-US"/>
+    </w:rPr>
+  </w:style>
   <w:style w:type="character" w:default="1" w:styleId="DefaultParagraphFont">
     <w:name w:val="Default Paragraph Font"/>
     <w:uiPriority w:val="1"/>
-    <w:semiHidden/>
     <w:unhideWhenUsed/>
   </w:style>
   <w:style w:type="table" w:default="1" w:styleId="TableNormal">
@@ -2056,6 +2925,164 @@
     </w:pPr>
     <w:rPr>
       <w:rFonts w:ascii="Calibri" w:eastAsia="Times New Roman" w:hAnsi="Calibri" w:cs="Times New Roman"/>
+    </w:rPr>
+  </w:style>
+  <w:style w:type="paragraph" w:styleId="BalloonText">
+    <w:name w:val="Balloon Text"/>
+    <w:basedOn w:val="Normal"/>
+    <w:link w:val="BalloonTextChar"/>
+    <w:uiPriority w:val="99"/>
+    <w:semiHidden/>
+    <w:unhideWhenUsed/>
+    <w:rsid w:val="00B63656"/>
+    <w:rPr>
+      <w:rFonts w:ascii="Tahoma" w:hAnsi="Tahoma" w:cs="Tahoma"/>
+      <w:sz w:val="16"/>
+      <w:szCs w:val="16"/>
+    </w:rPr>
+  </w:style>
+  <w:style w:type="character" w:customStyle="1" w:styleId="BalloonTextChar">
+    <w:name w:val="Balloon Text Char"/>
+    <w:basedOn w:val="DefaultParagraphFont"/>
+    <w:link w:val="BalloonText"/>
+    <w:uiPriority w:val="99"/>
+    <w:semiHidden/>
+    <w:rsid w:val="00B63656"/>
+    <w:rPr>
+      <w:rFonts w:ascii="Tahoma" w:eastAsia="SimSun" w:hAnsi="Tahoma" w:cs="Tahoma"/>
+      <w:sz w:val="16"/>
+      <w:szCs w:val="16"/>
+      <w:lang w:eastAsia="zh-CN"/>
+    </w:rPr>
+  </w:style>
+  <w:style w:type="paragraph" w:styleId="Caption">
+    <w:name w:val="caption"/>
+    <w:basedOn w:val="Normal"/>
+    <w:next w:val="Normal"/>
+    <w:uiPriority w:val="35"/>
+    <w:unhideWhenUsed/>
+    <w:qFormat/>
+    <w:rsid w:val="00B63656"/>
+    <w:pPr>
+      <w:spacing w:after="200"/>
+    </w:pPr>
+    <w:rPr>
+      <w:b/>
+      <w:bCs/>
+      <w:color w:val="4F81BD" w:themeColor="accent1"/>
+      <w:sz w:val="18"/>
+      <w:szCs w:val="18"/>
+    </w:rPr>
+  </w:style>
+  <w:style w:type="character" w:customStyle="1" w:styleId="Heading1Char">
+    <w:name w:val="Heading 1 Char"/>
+    <w:basedOn w:val="DefaultParagraphFont"/>
+    <w:link w:val="Heading1"/>
+    <w:rsid w:val="00EA4AF2"/>
+    <w:rPr>
+      <w:rFonts w:ascii="Times New Roman" w:eastAsia="Times New Roman" w:hAnsi="Times New Roman" w:cs="Times New Roman"/>
+      <w:smallCaps/>
+      <w:kern w:val="28"/>
+      <w:sz w:val="20"/>
+      <w:szCs w:val="20"/>
+    </w:rPr>
+  </w:style>
+  <w:style w:type="character" w:customStyle="1" w:styleId="Heading2Char">
+    <w:name w:val="Heading 2 Char"/>
+    <w:basedOn w:val="DefaultParagraphFont"/>
+    <w:link w:val="Heading2"/>
+    <w:rsid w:val="00EA4AF2"/>
+    <w:rPr>
+      <w:rFonts w:ascii="Times New Roman" w:eastAsia="Times New Roman" w:hAnsi="Times New Roman" w:cs="Times New Roman"/>
+      <w:i/>
+      <w:iCs/>
+      <w:sz w:val="20"/>
+      <w:szCs w:val="20"/>
+    </w:rPr>
+  </w:style>
+  <w:style w:type="character" w:customStyle="1" w:styleId="Heading3Char">
+    <w:name w:val="Heading 3 Char"/>
+    <w:basedOn w:val="DefaultParagraphFont"/>
+    <w:link w:val="Heading3"/>
+    <w:rsid w:val="00EA4AF2"/>
+    <w:rPr>
+      <w:rFonts w:ascii="Times New Roman" w:eastAsia="Times New Roman" w:hAnsi="Times New Roman" w:cs="Times New Roman"/>
+      <w:i/>
+      <w:iCs/>
+      <w:sz w:val="20"/>
+      <w:szCs w:val="20"/>
+    </w:rPr>
+  </w:style>
+  <w:style w:type="character" w:customStyle="1" w:styleId="Heading4Char">
+    <w:name w:val="Heading 4 Char"/>
+    <w:basedOn w:val="DefaultParagraphFont"/>
+    <w:link w:val="Heading4"/>
+    <w:rsid w:val="00EA4AF2"/>
+    <w:rPr>
+      <w:rFonts w:ascii="Times New Roman" w:eastAsia="Times New Roman" w:hAnsi="Times New Roman" w:cs="Times New Roman"/>
+      <w:i/>
+      <w:iCs/>
+      <w:sz w:val="18"/>
+      <w:szCs w:val="18"/>
+    </w:rPr>
+  </w:style>
+  <w:style w:type="character" w:customStyle="1" w:styleId="Heading5Char">
+    <w:name w:val="Heading 5 Char"/>
+    <w:basedOn w:val="DefaultParagraphFont"/>
+    <w:link w:val="Heading5"/>
+    <w:rsid w:val="00EA4AF2"/>
+    <w:rPr>
+      <w:rFonts w:ascii="Times New Roman" w:eastAsia="Times New Roman" w:hAnsi="Times New Roman" w:cs="Times New Roman"/>
+      <w:sz w:val="18"/>
+      <w:szCs w:val="18"/>
+    </w:rPr>
+  </w:style>
+  <w:style w:type="character" w:customStyle="1" w:styleId="Heading6Char">
+    <w:name w:val="Heading 6 Char"/>
+    <w:basedOn w:val="DefaultParagraphFont"/>
+    <w:link w:val="Heading6"/>
+    <w:rsid w:val="00EA4AF2"/>
+    <w:rPr>
+      <w:rFonts w:ascii="Times New Roman" w:eastAsia="Times New Roman" w:hAnsi="Times New Roman" w:cs="Times New Roman"/>
+      <w:i/>
+      <w:iCs/>
+      <w:sz w:val="16"/>
+      <w:szCs w:val="16"/>
+    </w:rPr>
+  </w:style>
+  <w:style w:type="character" w:customStyle="1" w:styleId="Heading7Char">
+    <w:name w:val="Heading 7 Char"/>
+    <w:basedOn w:val="DefaultParagraphFont"/>
+    <w:link w:val="Heading7"/>
+    <w:rsid w:val="00EA4AF2"/>
+    <w:rPr>
+      <w:rFonts w:ascii="Times New Roman" w:eastAsia="Times New Roman" w:hAnsi="Times New Roman" w:cs="Times New Roman"/>
+      <w:sz w:val="16"/>
+      <w:szCs w:val="16"/>
+    </w:rPr>
+  </w:style>
+  <w:style w:type="character" w:customStyle="1" w:styleId="Heading8Char">
+    <w:name w:val="Heading 8 Char"/>
+    <w:basedOn w:val="DefaultParagraphFont"/>
+    <w:link w:val="Heading8"/>
+    <w:rsid w:val="00EA4AF2"/>
+    <w:rPr>
+      <w:rFonts w:ascii="Times New Roman" w:eastAsia="Times New Roman" w:hAnsi="Times New Roman" w:cs="Times New Roman"/>
+      <w:i/>
+      <w:iCs/>
+      <w:sz w:val="16"/>
+      <w:szCs w:val="16"/>
+    </w:rPr>
+  </w:style>
+  <w:style w:type="character" w:customStyle="1" w:styleId="Heading9Char">
+    <w:name w:val="Heading 9 Char"/>
+    <w:basedOn w:val="DefaultParagraphFont"/>
+    <w:link w:val="Heading9"/>
+    <w:rsid w:val="00EA4AF2"/>
+    <w:rPr>
+      <w:rFonts w:ascii="Times New Roman" w:eastAsia="Times New Roman" w:hAnsi="Times New Roman" w:cs="Times New Roman"/>
+      <w:sz w:val="16"/>
+      <w:szCs w:val="16"/>
     </w:rPr>
   </w:style>
 </w:styles>
@@ -2080,15 +3107,15 @@
   </w:docDefaults>
   <w:latentStyles w:defLockedState="0" w:defUIPriority="99" w:defSemiHidden="1" w:defUnhideWhenUsed="1" w:defQFormat="0" w:count="267">
     <w:lsdException w:name="Normal" w:semiHidden="0" w:uiPriority="0" w:unhideWhenUsed="0" w:qFormat="1"/>
-    <w:lsdException w:name="heading 1" w:semiHidden="0" w:uiPriority="9" w:unhideWhenUsed="0" w:qFormat="1"/>
-    <w:lsdException w:name="heading 2" w:uiPriority="9" w:qFormat="1"/>
-    <w:lsdException w:name="heading 3" w:uiPriority="9" w:qFormat="1"/>
-    <w:lsdException w:name="heading 4" w:uiPriority="9" w:qFormat="1"/>
-    <w:lsdException w:name="heading 5" w:uiPriority="9" w:qFormat="1"/>
-    <w:lsdException w:name="heading 6" w:uiPriority="9" w:qFormat="1"/>
-    <w:lsdException w:name="heading 7" w:uiPriority="9" w:qFormat="1"/>
-    <w:lsdException w:name="heading 8" w:uiPriority="9" w:qFormat="1"/>
-    <w:lsdException w:name="heading 9" w:uiPriority="9" w:qFormat="1"/>
+    <w:lsdException w:name="heading 1" w:semiHidden="0" w:uiPriority="0" w:unhideWhenUsed="0" w:qFormat="1"/>
+    <w:lsdException w:name="heading 2" w:uiPriority="0" w:qFormat="1"/>
+    <w:lsdException w:name="heading 3" w:uiPriority="0" w:qFormat="1"/>
+    <w:lsdException w:name="heading 4" w:uiPriority="0" w:qFormat="1"/>
+    <w:lsdException w:name="heading 5" w:uiPriority="0" w:qFormat="1"/>
+    <w:lsdException w:name="heading 6" w:uiPriority="0" w:qFormat="1"/>
+    <w:lsdException w:name="heading 7" w:uiPriority="0" w:qFormat="1"/>
+    <w:lsdException w:name="heading 8" w:uiPriority="0" w:qFormat="1"/>
+    <w:lsdException w:name="heading 9" w:uiPriority="0" w:qFormat="1"/>
     <w:lsdException w:name="toc 1" w:uiPriority="39"/>
     <w:lsdException w:name="toc 2" w:uiPriority="39"/>
     <w:lsdException w:name="toc 3" w:uiPriority="39"/>
@@ -2233,10 +3260,252 @@
       <w:lang w:eastAsia="zh-CN"/>
     </w:rPr>
   </w:style>
+  <w:style w:type="paragraph" w:styleId="Heading1">
+    <w:name w:val="heading 1"/>
+    <w:basedOn w:val="Normal"/>
+    <w:next w:val="Normal"/>
+    <w:link w:val="Heading1Char"/>
+    <w:qFormat/>
+    <w:rsid w:val="00EA4AF2"/>
+    <w:pPr>
+      <w:keepNext/>
+      <w:numPr>
+        <w:numId w:val="2"/>
+      </w:numPr>
+      <w:suppressAutoHyphens w:val="0"/>
+      <w:autoSpaceDE w:val="0"/>
+      <w:autoSpaceDN w:val="0"/>
+      <w:spacing w:before="240" w:after="80"/>
+      <w:outlineLvl w:val="0"/>
+    </w:pPr>
+    <w:rPr>
+      <w:rFonts w:eastAsia="Times New Roman"/>
+      <w:smallCaps/>
+      <w:kern w:val="28"/>
+      <w:lang w:eastAsia="en-US"/>
+    </w:rPr>
+  </w:style>
+  <w:style w:type="paragraph" w:styleId="Heading2">
+    <w:name w:val="heading 2"/>
+    <w:basedOn w:val="Normal"/>
+    <w:next w:val="Normal"/>
+    <w:link w:val="Heading2Char"/>
+    <w:qFormat/>
+    <w:rsid w:val="00EA4AF2"/>
+    <w:pPr>
+      <w:keepNext/>
+      <w:numPr>
+        <w:ilvl w:val="1"/>
+        <w:numId w:val="2"/>
+      </w:numPr>
+      <w:suppressAutoHyphens w:val="0"/>
+      <w:autoSpaceDE w:val="0"/>
+      <w:autoSpaceDN w:val="0"/>
+      <w:spacing w:before="120" w:after="60"/>
+      <w:ind w:left="144"/>
+      <w:jc w:val="left"/>
+      <w:outlineLvl w:val="1"/>
+    </w:pPr>
+    <w:rPr>
+      <w:rFonts w:eastAsia="Times New Roman"/>
+      <w:i/>
+      <w:iCs/>
+      <w:lang w:eastAsia="en-US"/>
+    </w:rPr>
+  </w:style>
+  <w:style w:type="paragraph" w:styleId="Heading3">
+    <w:name w:val="heading 3"/>
+    <w:basedOn w:val="Normal"/>
+    <w:next w:val="Normal"/>
+    <w:link w:val="Heading3Char"/>
+    <w:qFormat/>
+    <w:rsid w:val="00EA4AF2"/>
+    <w:pPr>
+      <w:keepNext/>
+      <w:numPr>
+        <w:ilvl w:val="2"/>
+        <w:numId w:val="2"/>
+      </w:numPr>
+      <w:suppressAutoHyphens w:val="0"/>
+      <w:autoSpaceDE w:val="0"/>
+      <w:autoSpaceDN w:val="0"/>
+      <w:ind w:left="288"/>
+      <w:jc w:val="left"/>
+      <w:outlineLvl w:val="2"/>
+    </w:pPr>
+    <w:rPr>
+      <w:rFonts w:eastAsia="Times New Roman"/>
+      <w:i/>
+      <w:iCs/>
+      <w:lang w:eastAsia="en-US"/>
+    </w:rPr>
+  </w:style>
+  <w:style w:type="paragraph" w:styleId="Heading4">
+    <w:name w:val="heading 4"/>
+    <w:basedOn w:val="Normal"/>
+    <w:next w:val="Normal"/>
+    <w:link w:val="Heading4Char"/>
+    <w:qFormat/>
+    <w:rsid w:val="00EA4AF2"/>
+    <w:pPr>
+      <w:keepNext/>
+      <w:numPr>
+        <w:ilvl w:val="3"/>
+        <w:numId w:val="2"/>
+      </w:numPr>
+      <w:suppressAutoHyphens w:val="0"/>
+      <w:autoSpaceDE w:val="0"/>
+      <w:autoSpaceDN w:val="0"/>
+      <w:spacing w:before="240" w:after="60"/>
+      <w:jc w:val="left"/>
+      <w:outlineLvl w:val="3"/>
+    </w:pPr>
+    <w:rPr>
+      <w:rFonts w:eastAsia="Times New Roman"/>
+      <w:i/>
+      <w:iCs/>
+      <w:sz w:val="18"/>
+      <w:szCs w:val="18"/>
+      <w:lang w:eastAsia="en-US"/>
+    </w:rPr>
+  </w:style>
+  <w:style w:type="paragraph" w:styleId="Heading5">
+    <w:name w:val="heading 5"/>
+    <w:basedOn w:val="Normal"/>
+    <w:next w:val="Normal"/>
+    <w:link w:val="Heading5Char"/>
+    <w:qFormat/>
+    <w:rsid w:val="00EA4AF2"/>
+    <w:pPr>
+      <w:numPr>
+        <w:ilvl w:val="4"/>
+        <w:numId w:val="2"/>
+      </w:numPr>
+      <w:suppressAutoHyphens w:val="0"/>
+      <w:autoSpaceDE w:val="0"/>
+      <w:autoSpaceDN w:val="0"/>
+      <w:spacing w:before="240" w:after="60"/>
+      <w:jc w:val="left"/>
+      <w:outlineLvl w:val="4"/>
+    </w:pPr>
+    <w:rPr>
+      <w:rFonts w:eastAsia="Times New Roman"/>
+      <w:sz w:val="18"/>
+      <w:szCs w:val="18"/>
+      <w:lang w:eastAsia="en-US"/>
+    </w:rPr>
+  </w:style>
+  <w:style w:type="paragraph" w:styleId="Heading6">
+    <w:name w:val="heading 6"/>
+    <w:basedOn w:val="Normal"/>
+    <w:next w:val="Normal"/>
+    <w:link w:val="Heading6Char"/>
+    <w:qFormat/>
+    <w:rsid w:val="00EA4AF2"/>
+    <w:pPr>
+      <w:numPr>
+        <w:ilvl w:val="5"/>
+        <w:numId w:val="2"/>
+      </w:numPr>
+      <w:suppressAutoHyphens w:val="0"/>
+      <w:autoSpaceDE w:val="0"/>
+      <w:autoSpaceDN w:val="0"/>
+      <w:spacing w:before="240" w:after="60"/>
+      <w:jc w:val="left"/>
+      <w:outlineLvl w:val="5"/>
+    </w:pPr>
+    <w:rPr>
+      <w:rFonts w:eastAsia="Times New Roman"/>
+      <w:i/>
+      <w:iCs/>
+      <w:sz w:val="16"/>
+      <w:szCs w:val="16"/>
+      <w:lang w:eastAsia="en-US"/>
+    </w:rPr>
+  </w:style>
+  <w:style w:type="paragraph" w:styleId="Heading7">
+    <w:name w:val="heading 7"/>
+    <w:basedOn w:val="Normal"/>
+    <w:next w:val="Normal"/>
+    <w:link w:val="Heading7Char"/>
+    <w:qFormat/>
+    <w:rsid w:val="00EA4AF2"/>
+    <w:pPr>
+      <w:numPr>
+        <w:ilvl w:val="6"/>
+        <w:numId w:val="2"/>
+      </w:numPr>
+      <w:suppressAutoHyphens w:val="0"/>
+      <w:autoSpaceDE w:val="0"/>
+      <w:autoSpaceDN w:val="0"/>
+      <w:spacing w:before="240" w:after="60"/>
+      <w:jc w:val="left"/>
+      <w:outlineLvl w:val="6"/>
+    </w:pPr>
+    <w:rPr>
+      <w:rFonts w:eastAsia="Times New Roman"/>
+      <w:sz w:val="16"/>
+      <w:szCs w:val="16"/>
+      <w:lang w:eastAsia="en-US"/>
+    </w:rPr>
+  </w:style>
+  <w:style w:type="paragraph" w:styleId="Heading8">
+    <w:name w:val="heading 8"/>
+    <w:basedOn w:val="Normal"/>
+    <w:next w:val="Normal"/>
+    <w:link w:val="Heading8Char"/>
+    <w:qFormat/>
+    <w:rsid w:val="00EA4AF2"/>
+    <w:pPr>
+      <w:numPr>
+        <w:ilvl w:val="7"/>
+        <w:numId w:val="2"/>
+      </w:numPr>
+      <w:suppressAutoHyphens w:val="0"/>
+      <w:autoSpaceDE w:val="0"/>
+      <w:autoSpaceDN w:val="0"/>
+      <w:spacing w:before="240" w:after="60"/>
+      <w:jc w:val="left"/>
+      <w:outlineLvl w:val="7"/>
+    </w:pPr>
+    <w:rPr>
+      <w:rFonts w:eastAsia="Times New Roman"/>
+      <w:i/>
+      <w:iCs/>
+      <w:sz w:val="16"/>
+      <w:szCs w:val="16"/>
+      <w:lang w:eastAsia="en-US"/>
+    </w:rPr>
+  </w:style>
+  <w:style w:type="paragraph" w:styleId="Heading9">
+    <w:name w:val="heading 9"/>
+    <w:basedOn w:val="Normal"/>
+    <w:next w:val="Normal"/>
+    <w:link w:val="Heading9Char"/>
+    <w:qFormat/>
+    <w:rsid w:val="00EA4AF2"/>
+    <w:pPr>
+      <w:numPr>
+        <w:ilvl w:val="8"/>
+        <w:numId w:val="2"/>
+      </w:numPr>
+      <w:suppressAutoHyphens w:val="0"/>
+      <w:autoSpaceDE w:val="0"/>
+      <w:autoSpaceDN w:val="0"/>
+      <w:spacing w:before="240" w:after="60"/>
+      <w:jc w:val="left"/>
+      <w:outlineLvl w:val="8"/>
+    </w:pPr>
+    <w:rPr>
+      <w:rFonts w:eastAsia="Times New Roman"/>
+      <w:sz w:val="16"/>
+      <w:szCs w:val="16"/>
+      <w:lang w:eastAsia="en-US"/>
+    </w:rPr>
+  </w:style>
   <w:style w:type="character" w:default="1" w:styleId="DefaultParagraphFont">
     <w:name w:val="Default Paragraph Font"/>
     <w:uiPriority w:val="1"/>
-    <w:semiHidden/>
     <w:unhideWhenUsed/>
   </w:style>
   <w:style w:type="table" w:default="1" w:styleId="TableNormal">
@@ -2325,6 +3594,164 @@
     </w:pPr>
     <w:rPr>
       <w:rFonts w:ascii="Calibri" w:eastAsia="Times New Roman" w:hAnsi="Calibri" w:cs="Times New Roman"/>
+    </w:rPr>
+  </w:style>
+  <w:style w:type="paragraph" w:styleId="BalloonText">
+    <w:name w:val="Balloon Text"/>
+    <w:basedOn w:val="Normal"/>
+    <w:link w:val="BalloonTextChar"/>
+    <w:uiPriority w:val="99"/>
+    <w:semiHidden/>
+    <w:unhideWhenUsed/>
+    <w:rsid w:val="00B63656"/>
+    <w:rPr>
+      <w:rFonts w:ascii="Tahoma" w:hAnsi="Tahoma" w:cs="Tahoma"/>
+      <w:sz w:val="16"/>
+      <w:szCs w:val="16"/>
+    </w:rPr>
+  </w:style>
+  <w:style w:type="character" w:customStyle="1" w:styleId="BalloonTextChar">
+    <w:name w:val="Balloon Text Char"/>
+    <w:basedOn w:val="DefaultParagraphFont"/>
+    <w:link w:val="BalloonText"/>
+    <w:uiPriority w:val="99"/>
+    <w:semiHidden/>
+    <w:rsid w:val="00B63656"/>
+    <w:rPr>
+      <w:rFonts w:ascii="Tahoma" w:eastAsia="SimSun" w:hAnsi="Tahoma" w:cs="Tahoma"/>
+      <w:sz w:val="16"/>
+      <w:szCs w:val="16"/>
+      <w:lang w:eastAsia="zh-CN"/>
+    </w:rPr>
+  </w:style>
+  <w:style w:type="paragraph" w:styleId="Caption">
+    <w:name w:val="caption"/>
+    <w:basedOn w:val="Normal"/>
+    <w:next w:val="Normal"/>
+    <w:uiPriority w:val="35"/>
+    <w:unhideWhenUsed/>
+    <w:qFormat/>
+    <w:rsid w:val="00B63656"/>
+    <w:pPr>
+      <w:spacing w:after="200"/>
+    </w:pPr>
+    <w:rPr>
+      <w:b/>
+      <w:bCs/>
+      <w:color w:val="4F81BD" w:themeColor="accent1"/>
+      <w:sz w:val="18"/>
+      <w:szCs w:val="18"/>
+    </w:rPr>
+  </w:style>
+  <w:style w:type="character" w:customStyle="1" w:styleId="Heading1Char">
+    <w:name w:val="Heading 1 Char"/>
+    <w:basedOn w:val="DefaultParagraphFont"/>
+    <w:link w:val="Heading1"/>
+    <w:rsid w:val="00EA4AF2"/>
+    <w:rPr>
+      <w:rFonts w:ascii="Times New Roman" w:eastAsia="Times New Roman" w:hAnsi="Times New Roman" w:cs="Times New Roman"/>
+      <w:smallCaps/>
+      <w:kern w:val="28"/>
+      <w:sz w:val="20"/>
+      <w:szCs w:val="20"/>
+    </w:rPr>
+  </w:style>
+  <w:style w:type="character" w:customStyle="1" w:styleId="Heading2Char">
+    <w:name w:val="Heading 2 Char"/>
+    <w:basedOn w:val="DefaultParagraphFont"/>
+    <w:link w:val="Heading2"/>
+    <w:rsid w:val="00EA4AF2"/>
+    <w:rPr>
+      <w:rFonts w:ascii="Times New Roman" w:eastAsia="Times New Roman" w:hAnsi="Times New Roman" w:cs="Times New Roman"/>
+      <w:i/>
+      <w:iCs/>
+      <w:sz w:val="20"/>
+      <w:szCs w:val="20"/>
+    </w:rPr>
+  </w:style>
+  <w:style w:type="character" w:customStyle="1" w:styleId="Heading3Char">
+    <w:name w:val="Heading 3 Char"/>
+    <w:basedOn w:val="DefaultParagraphFont"/>
+    <w:link w:val="Heading3"/>
+    <w:rsid w:val="00EA4AF2"/>
+    <w:rPr>
+      <w:rFonts w:ascii="Times New Roman" w:eastAsia="Times New Roman" w:hAnsi="Times New Roman" w:cs="Times New Roman"/>
+      <w:i/>
+      <w:iCs/>
+      <w:sz w:val="20"/>
+      <w:szCs w:val="20"/>
+    </w:rPr>
+  </w:style>
+  <w:style w:type="character" w:customStyle="1" w:styleId="Heading4Char">
+    <w:name w:val="Heading 4 Char"/>
+    <w:basedOn w:val="DefaultParagraphFont"/>
+    <w:link w:val="Heading4"/>
+    <w:rsid w:val="00EA4AF2"/>
+    <w:rPr>
+      <w:rFonts w:ascii="Times New Roman" w:eastAsia="Times New Roman" w:hAnsi="Times New Roman" w:cs="Times New Roman"/>
+      <w:i/>
+      <w:iCs/>
+      <w:sz w:val="18"/>
+      <w:szCs w:val="18"/>
+    </w:rPr>
+  </w:style>
+  <w:style w:type="character" w:customStyle="1" w:styleId="Heading5Char">
+    <w:name w:val="Heading 5 Char"/>
+    <w:basedOn w:val="DefaultParagraphFont"/>
+    <w:link w:val="Heading5"/>
+    <w:rsid w:val="00EA4AF2"/>
+    <w:rPr>
+      <w:rFonts w:ascii="Times New Roman" w:eastAsia="Times New Roman" w:hAnsi="Times New Roman" w:cs="Times New Roman"/>
+      <w:sz w:val="18"/>
+      <w:szCs w:val="18"/>
+    </w:rPr>
+  </w:style>
+  <w:style w:type="character" w:customStyle="1" w:styleId="Heading6Char">
+    <w:name w:val="Heading 6 Char"/>
+    <w:basedOn w:val="DefaultParagraphFont"/>
+    <w:link w:val="Heading6"/>
+    <w:rsid w:val="00EA4AF2"/>
+    <w:rPr>
+      <w:rFonts w:ascii="Times New Roman" w:eastAsia="Times New Roman" w:hAnsi="Times New Roman" w:cs="Times New Roman"/>
+      <w:i/>
+      <w:iCs/>
+      <w:sz w:val="16"/>
+      <w:szCs w:val="16"/>
+    </w:rPr>
+  </w:style>
+  <w:style w:type="character" w:customStyle="1" w:styleId="Heading7Char">
+    <w:name w:val="Heading 7 Char"/>
+    <w:basedOn w:val="DefaultParagraphFont"/>
+    <w:link w:val="Heading7"/>
+    <w:rsid w:val="00EA4AF2"/>
+    <w:rPr>
+      <w:rFonts w:ascii="Times New Roman" w:eastAsia="Times New Roman" w:hAnsi="Times New Roman" w:cs="Times New Roman"/>
+      <w:sz w:val="16"/>
+      <w:szCs w:val="16"/>
+    </w:rPr>
+  </w:style>
+  <w:style w:type="character" w:customStyle="1" w:styleId="Heading8Char">
+    <w:name w:val="Heading 8 Char"/>
+    <w:basedOn w:val="DefaultParagraphFont"/>
+    <w:link w:val="Heading8"/>
+    <w:rsid w:val="00EA4AF2"/>
+    <w:rPr>
+      <w:rFonts w:ascii="Times New Roman" w:eastAsia="Times New Roman" w:hAnsi="Times New Roman" w:cs="Times New Roman"/>
+      <w:i/>
+      <w:iCs/>
+      <w:sz w:val="16"/>
+      <w:szCs w:val="16"/>
+    </w:rPr>
+  </w:style>
+  <w:style w:type="character" w:customStyle="1" w:styleId="Heading9Char">
+    <w:name w:val="Heading 9 Char"/>
+    <w:basedOn w:val="DefaultParagraphFont"/>
+    <w:link w:val="Heading9"/>
+    <w:rsid w:val="00EA4AF2"/>
+    <w:rPr>
+      <w:rFonts w:ascii="Times New Roman" w:eastAsia="Times New Roman" w:hAnsi="Times New Roman" w:cs="Times New Roman"/>
+      <w:sz w:val="16"/>
+      <w:szCs w:val="16"/>
     </w:rPr>
   </w:style>
 </w:styles>

</xml_diff>

<commit_message>
minor revisions to paper
</commit_message>
<xml_diff>
--- a/research_draft.docx
+++ b/research_draft.docx
@@ -107,8 +107,13 @@
       </w:pPr>
       <w:r>
         <w:lastRenderedPageBreak/>
-        <w:t>Ashley Revlett</w:t>
-      </w:r>
+        <w:t xml:space="preserve">Ashley </w:t>
+      </w:r>
+      <w:proofErr w:type="spellStart"/>
+      <w:r>
+        <w:t>Revlett</w:t>
+      </w:r>
+      <w:proofErr w:type="spellEnd"/>
     </w:p>
     <w:p>
       <w:pPr>
@@ -353,10 +358,24 @@
         <w:jc w:val="left"/>
       </w:pPr>
       <w:r>
-        <w:t xml:space="preserve">Many practical applications for the Knapsack Problem can be found in an array of fields. Such examples cited by Pisinger include investors deciding which projects to fund given limited funds, a diner </w:t>
+        <w:t xml:space="preserve">Many practical applications for the Knapsack Problem can be found in an array of fields. Such examples cited by </w:t>
+      </w:r>
+      <w:proofErr w:type="spellStart"/>
+      <w:r>
+        <w:t>Pisinger</w:t>
+      </w:r>
+      <w:proofErr w:type="spellEnd"/>
+      <w:r>
+        <w:t xml:space="preserve"> include investors deciding which projects to fund given limited funds, a diner </w:t>
       </w:r>
       <w:r>
         <w:t>choosing the best meal to eat while adhering to price and calories restrictions, and loading cargo into a truck with a specific capacity for volume and weight [</w:t>
+      </w:r>
+      <w:r>
+        <w:t>8]</w:t>
+      </w:r>
+      <w:r>
+        <w:t>.</w:t>
       </w:r>
     </w:p>
     <w:p>
@@ -452,11 +471,16 @@
         <w:t xml:space="preserve">n </w:t>
       </w:r>
       <w:r>
-        <w:t>times will have a time complexity of O</w:t>
+        <w:t xml:space="preserve">times will have a time complexity of </w:t>
+      </w:r>
+      <w:proofErr w:type="gramStart"/>
+      <w:r>
+        <w:t>O</w:t>
       </w:r>
       <w:r>
         <w:t>(</w:t>
       </w:r>
+      <w:proofErr w:type="gramEnd"/>
       <w:r>
         <w:rPr>
           <w:i/>
@@ -473,7 +497,18 @@
         <w:t>.</w:t>
       </w:r>
       <w:r>
-        <w:t xml:space="preserve"> If two of these loops were to be nested, the Big-Oh time complexity of the algorithm would be O(n</w:t>
+        <w:t xml:space="preserve"> If two of these loops were to be nested, the Big-Oh time complexity of the algorithm would be </w:t>
+      </w:r>
+      <w:proofErr w:type="gramStart"/>
+      <w:r>
+        <w:t>O(</w:t>
+      </w:r>
+      <w:proofErr w:type="gramEnd"/>
+      <w:r>
+        <w:rPr>
+          <w:i/>
+        </w:rPr>
+        <w:t>n</w:t>
       </w:r>
       <w:r>
         <w:rPr>
@@ -488,14 +523,28 @@
         <w:t>and so forth [4]</w:t>
       </w:r>
       <w:r>
-        <w:t>. Polynomial problems can be solved in time O(n</w:t>
-      </w:r>
-      <w:r>
-        <w:rPr>
+        <w:t xml:space="preserve">. Polynomial problems can be solved in time </w:t>
+      </w:r>
+      <w:proofErr w:type="gramStart"/>
+      <w:r>
+        <w:t>O(</w:t>
+      </w:r>
+      <w:proofErr w:type="spellStart"/>
+      <w:proofErr w:type="gramEnd"/>
+      <w:r>
+        <w:rPr>
+          <w:i/>
+        </w:rPr>
+        <w:t>n</w:t>
+      </w:r>
+      <w:r>
+        <w:rPr>
+          <w:i/>
           <w:vertAlign w:val="superscript"/>
         </w:rPr>
         <w:t>k</w:t>
       </w:r>
+      <w:proofErr w:type="spellEnd"/>
       <w:r>
         <w:t xml:space="preserve">), for some value of </w:t>
       </w:r>
@@ -512,7 +561,16 @@
         <w:t>and its accuracy confirmed in</w:t>
       </w:r>
       <w:r>
-        <w:t>, best case scenario, time O(n</w:t>
+        <w:t xml:space="preserve">, best case scenario, time </w:t>
+      </w:r>
+      <w:proofErr w:type="gramStart"/>
+      <w:r>
+        <w:t>O(</w:t>
+      </w:r>
+      <w:proofErr w:type="spellStart"/>
+      <w:proofErr w:type="gramEnd"/>
+      <w:r>
+        <w:t>n</w:t>
       </w:r>
       <w:r>
         <w:rPr>
@@ -520,6 +578,7 @@
         </w:rPr>
         <w:t>k</w:t>
       </w:r>
+      <w:proofErr w:type="spellEnd"/>
       <w:r>
         <w:t xml:space="preserve">) . However, this is assuming adequate computational resources and/or lucky guessing; it is possible that the optimal solution cannot be found given the time and resources available. NP-complete problems are considered the most difficult problems within the realm of those in the NP category, and MOKP is included in this group </w:t>
       </w:r>
@@ -552,27 +611,45 @@
         <w:t>and wisdom of crowds</w:t>
       </w:r>
       <w:r>
-        <w:t xml:space="preserve"> (WoC)</w:t>
+        <w:t xml:space="preserve"> (</w:t>
+      </w:r>
+      <w:proofErr w:type="spellStart"/>
+      <w:r>
+        <w:t>WoC</w:t>
+      </w:r>
+      <w:proofErr w:type="spellEnd"/>
+      <w:r>
+        <w:t>)</w:t>
       </w:r>
       <w:r>
         <w:t>. Genetic algorithms can be used to apply the organic processes of evolution and natural selection to NP-complete problems.</w:t>
       </w:r>
       <w:r>
-        <w:t xml:space="preserve"> A population of random potential solutions for a given problem is first generated.  Next, some of the best solutions are “bred” together to create new children solutions, while others are mutated or removed from the population altogether. This takes place for a given number of generations, or until a certain fitness threshold has been met [5].</w:t>
-      </w:r>
-    </w:p>
-    <w:p>
-      <w:pPr>
-        <w:jc w:val="left"/>
-      </w:pPr>
-    </w:p>
-    <w:p>
-      <w:pPr>
-        <w:jc w:val="left"/>
-      </w:pPr>
+        <w:t xml:space="preserve"> A population of random potential solutions for a given problem is first generated.  Next, some of the best solutions are “bred” together to create new children solutions, while others are mutated or removed from the population altogether. This takes place for a given number of generations, or until </w:t>
+      </w:r>
+      <w:proofErr w:type="gramStart"/>
+      <w:r>
+        <w:t>a certain</w:t>
+      </w:r>
+      <w:proofErr w:type="gramEnd"/>
+      <w:r>
+        <w:t xml:space="preserve"> fitness threshold has been met [5].</w:t>
+      </w:r>
+    </w:p>
+    <w:p>
+      <w:pPr>
+        <w:jc w:val="left"/>
+      </w:pPr>
+    </w:p>
+    <w:p>
+      <w:pPr>
+        <w:jc w:val="left"/>
+      </w:pPr>
+      <w:proofErr w:type="spellStart"/>
       <w:r>
         <w:t>WoC</w:t>
       </w:r>
+      <w:proofErr w:type="spellEnd"/>
       <w:r>
         <w:t xml:space="preserve"> refers to the concept that </w:t>
       </w:r>
@@ -584,16 +661,32 @@
         <w:t>different occasions [6]. In particular, we implemented wisdom of artificial crowds</w:t>
       </w:r>
       <w:r>
-        <w:t xml:space="preserve"> (WoAC)</w:t>
+        <w:t xml:space="preserve"> (</w:t>
+      </w:r>
+      <w:proofErr w:type="spellStart"/>
+      <w:r>
+        <w:t>WoC</w:t>
+      </w:r>
+      <w:proofErr w:type="spellEnd"/>
+      <w:r>
+        <w:t>)</w:t>
       </w:r>
       <w:r>
         <w:t xml:space="preserve">, in </w:t>
       </w:r>
       <w:r>
-        <w:t xml:space="preserve">which the solutions provided by </w:t>
-      </w:r>
-      <w:r>
-        <w:t>each iteration of the genetic algorithm were combined to create a hopefully optimal solution [7].</w:t>
+        <w:t xml:space="preserve">which the solutions provided </w:t>
+      </w:r>
+      <w:proofErr w:type="gramStart"/>
+      <w:r>
+        <w:t xml:space="preserve">by </w:t>
+      </w:r>
+      <w:r>
+        <w:t>each iteration</w:t>
+      </w:r>
+      <w:proofErr w:type="gramEnd"/>
+      <w:r>
+        <w:t xml:space="preserve"> of the genetic algorithm were combined to create a hopefully optimal solution [7].</w:t>
       </w:r>
     </w:p>
     <w:p>
@@ -608,8 +701,21 @@
       <w:pPr>
         <w:jc w:val="left"/>
       </w:pPr>
-      <w:r>
-        <w:t>Coello describes the application of genetic algorithms to multiobjective optimization (EMOO) in his 2001 article.</w:t>
+      <w:proofErr w:type="spellStart"/>
+      <w:r>
+        <w:t>Coello</w:t>
+      </w:r>
+      <w:proofErr w:type="spellEnd"/>
+      <w:r>
+        <w:t xml:space="preserve"> describes the application of genetic algorithms to </w:t>
+      </w:r>
+      <w:proofErr w:type="spellStart"/>
+      <w:r>
+        <w:t>multiobjective</w:t>
+      </w:r>
+      <w:proofErr w:type="spellEnd"/>
+      <w:r>
+        <w:t xml:space="preserve"> optimization (EMOO) in his 2001 article.</w:t>
       </w:r>
       <w:r>
         <w:t xml:space="preserve"> He defines EMOO as a conglomeration of decision variables that satisfy constraints and optimize the fitness of a function. He outlines methods for addressing this issue, and we decided to use aggregatio</w:t>
@@ -626,8 +732,6 @@
       <w:r>
         <w:t>are combined into one function [3].</w:t>
       </w:r>
-      <w:bookmarkStart w:id="0" w:name="_GoBack"/>
-      <w:bookmarkEnd w:id="0"/>
     </w:p>
     <w:p>
       <w:pPr>
@@ -671,10 +775,18 @@
         <w:t>c</w:t>
       </w:r>
       <w:r>
-        <w:t xml:space="preserve"> have large values, the number of possible knapsack “packing</w:t>
-      </w:r>
-      <w:r>
-        <w:t>s” becomes exponentially large, and testing each for an optimal solution becomes intractable. As an alternative, o</w:t>
+        <w:t xml:space="preserve"> have large values, the number of possible knapsack “</w:t>
+      </w:r>
+      <w:proofErr w:type="spellStart"/>
+      <w:r>
+        <w:t>packing</w:t>
+      </w:r>
+      <w:r>
+        <w:t>s</w:t>
+      </w:r>
+      <w:proofErr w:type="spellEnd"/>
+      <w:r>
+        <w:t>” becomes exponentially large, and testing each for an optimal solution becomes intractable. As an alternative, o</w:t>
       </w:r>
       <w:r>
         <w:t xml:space="preserve">ur approach </w:t>
@@ -721,9 +833,11 @@
       <w:r>
         <w:t xml:space="preserve">lutions are considered using </w:t>
       </w:r>
-      <w:r>
-        <w:t>WoAC</w:t>
-      </w:r>
+      <w:proofErr w:type="spellStart"/>
+      <w:r>
+        <w:t>WoC</w:t>
+      </w:r>
+      <w:proofErr w:type="spellEnd"/>
       <w:r>
         <w:t xml:space="preserve"> approach. The program structure and algorithms work like so:</w:t>
       </w:r>
@@ -793,7 +907,25 @@
           <w:sz w:val="20"/>
           <w:szCs w:val="20"/>
         </w:rPr>
-        <w:t xml:space="preserve">and decreases with the price and weight. To assess fitness, normalize the scores for each objective, then aggregate them. </w:t>
+        <w:t xml:space="preserve">and decreases with the price and weight. To assess fitness, normalize the scores for each objective, </w:t>
+      </w:r>
+      <w:proofErr w:type="gramStart"/>
+      <w:r>
+        <w:rPr>
+          <w:rFonts w:ascii="Times New Roman" w:hAnsi="Times New Roman"/>
+          <w:sz w:val="20"/>
+          <w:szCs w:val="20"/>
+        </w:rPr>
+        <w:t>then</w:t>
+      </w:r>
+      <w:proofErr w:type="gramEnd"/>
+      <w:r>
+        <w:rPr>
+          <w:rFonts w:ascii="Times New Roman" w:hAnsi="Times New Roman"/>
+          <w:sz w:val="20"/>
+          <w:szCs w:val="20"/>
+        </w:rPr>
+        <w:t xml:space="preserve"> aggregate them. </w:t>
       </w:r>
       <w:r>
         <w:rPr>
@@ -1038,7 +1170,17 @@
           <w:sz w:val="20"/>
           <w:szCs w:val="20"/>
         </w:rPr>
-        <w:t xml:space="preserve"> Mutation involved removing or adding a random number of boxes at </w:t>
+        <w:t xml:space="preserve"> Muta</w:t>
+      </w:r>
+      <w:bookmarkStart w:id="0" w:name="_GoBack"/>
+      <w:bookmarkEnd w:id="0"/>
+      <w:r>
+        <w:rPr>
+          <w:rFonts w:ascii="Times New Roman" w:hAnsi="Times New Roman"/>
+          <w:sz w:val="20"/>
+          <w:szCs w:val="20"/>
+        </w:rPr>
+        <w:t xml:space="preserve">tion involved removing or adding a random number of boxes at </w:t>
       </w:r>
       <w:r>
         <w:rPr>
@@ -1230,7 +1372,7 @@
           <w:lang w:eastAsia="en-US"/>
         </w:rPr>
         <w:drawing>
-          <wp:inline distT="0" distB="0" distL="0" distR="0" wp14:anchorId="08C587AF" wp14:editId="1CF2ED0A">
+          <wp:inline distT="0" distB="0" distL="0" distR="0" wp14:anchorId="1320FD3E" wp14:editId="739FEBF1">
             <wp:extent cx="3200400" cy="1905000"/>
             <wp:effectExtent l="0" t="0" r="0" b="0"/>
             <wp:docPr id="2" name="Picture 2"/>
@@ -1368,7 +1510,7 @@
           <w:lang w:eastAsia="en-US"/>
         </w:rPr>
         <w:drawing>
-          <wp:inline distT="0" distB="0" distL="0" distR="0" wp14:anchorId="23155818" wp14:editId="04E1507D">
+          <wp:inline distT="0" distB="0" distL="0" distR="0" wp14:anchorId="592B7423" wp14:editId="731338A8">
             <wp:extent cx="3200400" cy="2416810"/>
             <wp:effectExtent l="0" t="0" r="0" b="2540"/>
             <wp:docPr id="3" name="Picture 3"/>
@@ -1515,7 +1657,7 @@
         </w:rPr>
         <w:lastRenderedPageBreak/>
         <w:drawing>
-          <wp:inline distT="0" distB="0" distL="0" distR="0" wp14:anchorId="7580FAE5" wp14:editId="70260EB6">
+          <wp:inline distT="0" distB="0" distL="0" distR="0" wp14:anchorId="43716BFC" wp14:editId="71486C33">
             <wp:extent cx="3200400" cy="2416810"/>
             <wp:effectExtent l="0" t="0" r="0" b="2540"/>
             <wp:docPr id="4" name="Picture 4"/>
@@ -1647,7 +1789,15 @@
         <w:jc w:val="left"/>
       </w:pPr>
       <w:r>
-        <w:t xml:space="preserve">Overall, WoAC did not </w:t>
+        <w:t xml:space="preserve">Overall, </w:t>
+      </w:r>
+      <w:proofErr w:type="spellStart"/>
+      <w:r>
+        <w:t>WoC</w:t>
+      </w:r>
+      <w:proofErr w:type="spellEnd"/>
+      <w:r>
+        <w:t xml:space="preserve"> did not </w:t>
       </w:r>
       <w:r>
         <w:t>produce</w:t>
@@ -1657,6 +1807,1100 @@
       </w:r>
       <w:r>
         <w:t xml:space="preserve">roduced by individual GA trials; they generally provided solutions with the same fitness levels, or sometimes, even worse. </w:t>
+      </w:r>
+    </w:p>
+    <w:p>
+      <w:pPr>
+        <w:jc w:val="left"/>
+      </w:pPr>
+    </w:p>
+    <w:tbl>
+      <w:tblPr>
+        <w:tblW w:w="4816" w:type="dxa"/>
+        <w:tblInd w:w="93" w:type="dxa"/>
+        <w:tblBorders>
+          <w:top w:val="single" w:sz="4" w:space="0" w:color="auto"/>
+          <w:left w:val="single" w:sz="4" w:space="0" w:color="auto"/>
+          <w:bottom w:val="single" w:sz="4" w:space="0" w:color="auto"/>
+          <w:right w:val="single" w:sz="4" w:space="0" w:color="auto"/>
+          <w:insideH w:val="single" w:sz="4" w:space="0" w:color="auto"/>
+          <w:insideV w:val="single" w:sz="4" w:space="0" w:color="auto"/>
+        </w:tblBorders>
+        <w:tblLook w:val="04A0" w:firstRow="1" w:lastRow="0" w:firstColumn="1" w:lastColumn="0" w:noHBand="0" w:noVBand="1"/>
+      </w:tblPr>
+      <w:tblGrid>
+        <w:gridCol w:w="645"/>
+        <w:gridCol w:w="661"/>
+        <w:gridCol w:w="2101"/>
+        <w:gridCol w:w="1440"/>
+      </w:tblGrid>
+      <w:tr>
+        <w:trPr>
+          <w:trHeight w:val="315"/>
+        </w:trPr>
+        <w:tc>
+          <w:tcPr>
+            <w:tcW w:w="645" w:type="dxa"/>
+            <w:shd w:val="clear" w:color="auto" w:fill="auto"/>
+            <w:noWrap/>
+            <w:vAlign w:val="bottom"/>
+            <w:hideMark/>
+          </w:tcPr>
+          <w:p>
+            <w:pPr>
+              <w:suppressAutoHyphens w:val="0"/>
+              <w:rPr>
+                <w:rFonts w:ascii="Helvetica" w:eastAsia="Times New Roman" w:hAnsi="Helvetica"/>
+                <w:b/>
+                <w:bCs/>
+                <w:color w:val="000000"/>
+                <w:lang w:eastAsia="en-US"/>
+              </w:rPr>
+            </w:pPr>
+            <w:r>
+              <w:rPr>
+                <w:rFonts w:ascii="Helvetica" w:eastAsia="Times New Roman" w:hAnsi="Helvetica"/>
+                <w:b/>
+                <w:bCs/>
+                <w:color w:val="000000"/>
+                <w:lang w:eastAsia="en-US"/>
+              </w:rPr>
+              <w:t>c</w:t>
+            </w:r>
+          </w:p>
+        </w:tc>
+        <w:tc>
+          <w:tcPr>
+            <w:tcW w:w="630" w:type="dxa"/>
+            <w:shd w:val="clear" w:color="auto" w:fill="auto"/>
+            <w:noWrap/>
+            <w:vAlign w:val="bottom"/>
+            <w:hideMark/>
+          </w:tcPr>
+          <w:p>
+            <w:pPr>
+              <w:suppressAutoHyphens w:val="0"/>
+              <w:rPr>
+                <w:rFonts w:ascii="Helvetica" w:eastAsia="Times New Roman" w:hAnsi="Helvetica"/>
+                <w:b/>
+                <w:bCs/>
+                <w:color w:val="000000"/>
+                <w:lang w:eastAsia="en-US"/>
+              </w:rPr>
+            </w:pPr>
+            <w:r>
+              <w:rPr>
+                <w:rFonts w:ascii="Helvetica" w:eastAsia="Times New Roman" w:hAnsi="Helvetica"/>
+                <w:b/>
+                <w:bCs/>
+                <w:color w:val="000000"/>
+                <w:lang w:eastAsia="en-US"/>
+              </w:rPr>
+              <w:t>n</w:t>
+            </w:r>
+          </w:p>
+        </w:tc>
+        <w:tc>
+          <w:tcPr>
+            <w:tcW w:w="2101" w:type="dxa"/>
+            <w:shd w:val="clear" w:color="auto" w:fill="auto"/>
+            <w:noWrap/>
+            <w:vAlign w:val="bottom"/>
+            <w:hideMark/>
+          </w:tcPr>
+          <w:p>
+            <w:pPr>
+              <w:suppressAutoHyphens w:val="0"/>
+              <w:rPr>
+                <w:rFonts w:ascii="Helvetica" w:eastAsia="Times New Roman" w:hAnsi="Helvetica"/>
+                <w:b/>
+                <w:bCs/>
+                <w:color w:val="000000"/>
+                <w:lang w:eastAsia="en-US"/>
+              </w:rPr>
+            </w:pPr>
+            <w:r>
+              <w:rPr>
+                <w:rFonts w:ascii="Helvetica" w:eastAsia="Times New Roman" w:hAnsi="Helvetica"/>
+                <w:b/>
+                <w:bCs/>
+                <w:color w:val="000000"/>
+                <w:lang w:eastAsia="en-US"/>
+              </w:rPr>
+              <w:t>Best GA Fitness</w:t>
+            </w:r>
+          </w:p>
+        </w:tc>
+        <w:tc>
+          <w:tcPr>
+            <w:tcW w:w="1440" w:type="dxa"/>
+            <w:shd w:val="clear" w:color="auto" w:fill="auto"/>
+            <w:noWrap/>
+            <w:vAlign w:val="bottom"/>
+            <w:hideMark/>
+          </w:tcPr>
+          <w:p>
+            <w:pPr>
+              <w:suppressAutoHyphens w:val="0"/>
+              <w:rPr>
+                <w:rFonts w:ascii="Helvetica" w:eastAsia="Times New Roman" w:hAnsi="Helvetica"/>
+                <w:b/>
+                <w:bCs/>
+                <w:color w:val="000000"/>
+                <w:lang w:eastAsia="en-US"/>
+              </w:rPr>
+            </w:pPr>
+            <w:proofErr w:type="spellStart"/>
+            <w:r>
+              <w:rPr>
+                <w:rFonts w:ascii="Helvetica" w:eastAsia="Times New Roman" w:hAnsi="Helvetica"/>
+                <w:b/>
+                <w:bCs/>
+                <w:color w:val="000000"/>
+                <w:lang w:eastAsia="en-US"/>
+              </w:rPr>
+              <w:t>WoC</w:t>
+            </w:r>
+            <w:proofErr w:type="spellEnd"/>
+            <w:r>
+              <w:rPr>
+                <w:rFonts w:ascii="Helvetica" w:eastAsia="Times New Roman" w:hAnsi="Helvetica"/>
+                <w:b/>
+                <w:bCs/>
+                <w:color w:val="000000"/>
+                <w:lang w:eastAsia="en-US"/>
+              </w:rPr>
+              <w:t xml:space="preserve"> Fitness</w:t>
+            </w:r>
+          </w:p>
+        </w:tc>
+      </w:tr>
+      <w:tr>
+        <w:trPr>
+          <w:trHeight w:val="315"/>
+        </w:trPr>
+        <w:tc>
+          <w:tcPr>
+            <w:tcW w:w="645" w:type="dxa"/>
+            <w:shd w:val="clear" w:color="auto" w:fill="auto"/>
+            <w:noWrap/>
+            <w:vAlign w:val="bottom"/>
+            <w:hideMark/>
+          </w:tcPr>
+          <w:p>
+            <w:pPr>
+              <w:suppressAutoHyphens w:val="0"/>
+              <w:jc w:val="right"/>
+              <w:rPr>
+                <w:rFonts w:ascii="Helvetica" w:eastAsia="Times New Roman" w:hAnsi="Helvetica"/>
+                <w:color w:val="000000"/>
+                <w:lang w:eastAsia="en-US"/>
+              </w:rPr>
+            </w:pPr>
+            <w:r>
+              <w:rPr>
+                <w:rFonts w:ascii="Helvetica" w:eastAsia="Times New Roman" w:hAnsi="Helvetica"/>
+                <w:color w:val="000000"/>
+                <w:lang w:eastAsia="en-US"/>
+              </w:rPr>
+              <w:t>200</w:t>
+            </w:r>
+          </w:p>
+        </w:tc>
+        <w:tc>
+          <w:tcPr>
+            <w:tcW w:w="630" w:type="dxa"/>
+            <w:shd w:val="clear" w:color="auto" w:fill="auto"/>
+            <w:noWrap/>
+            <w:vAlign w:val="bottom"/>
+            <w:hideMark/>
+          </w:tcPr>
+          <w:p>
+            <w:pPr>
+              <w:suppressAutoHyphens w:val="0"/>
+              <w:jc w:val="right"/>
+              <w:rPr>
+                <w:rFonts w:ascii="Helvetica" w:eastAsia="Times New Roman" w:hAnsi="Helvetica"/>
+                <w:color w:val="000000"/>
+                <w:lang w:eastAsia="en-US"/>
+              </w:rPr>
+            </w:pPr>
+            <w:r>
+              <w:rPr>
+                <w:rFonts w:ascii="Helvetica" w:eastAsia="Times New Roman" w:hAnsi="Helvetica"/>
+                <w:color w:val="000000"/>
+                <w:lang w:eastAsia="en-US"/>
+              </w:rPr>
+              <w:t>10</w:t>
+            </w:r>
+          </w:p>
+        </w:tc>
+        <w:tc>
+          <w:tcPr>
+            <w:tcW w:w="2101" w:type="dxa"/>
+            <w:shd w:val="clear" w:color="auto" w:fill="auto"/>
+            <w:noWrap/>
+            <w:vAlign w:val="bottom"/>
+            <w:hideMark/>
+          </w:tcPr>
+          <w:p>
+            <w:pPr>
+              <w:suppressAutoHyphens w:val="0"/>
+              <w:jc w:val="right"/>
+              <w:rPr>
+                <w:rFonts w:ascii="Helvetica" w:eastAsia="Times New Roman" w:hAnsi="Helvetica"/>
+                <w:color w:val="000000"/>
+                <w:lang w:eastAsia="en-US"/>
+              </w:rPr>
+            </w:pPr>
+            <w:r>
+              <w:rPr>
+                <w:rFonts w:ascii="Helvetica" w:eastAsia="Times New Roman" w:hAnsi="Helvetica"/>
+                <w:color w:val="000000"/>
+                <w:lang w:eastAsia="en-US"/>
+              </w:rPr>
+              <w:t>10.44</w:t>
+            </w:r>
+          </w:p>
+        </w:tc>
+        <w:tc>
+          <w:tcPr>
+            <w:tcW w:w="1440" w:type="dxa"/>
+            <w:shd w:val="clear" w:color="auto" w:fill="auto"/>
+            <w:noWrap/>
+            <w:vAlign w:val="bottom"/>
+            <w:hideMark/>
+          </w:tcPr>
+          <w:p>
+            <w:pPr>
+              <w:suppressAutoHyphens w:val="0"/>
+              <w:jc w:val="right"/>
+              <w:rPr>
+                <w:rFonts w:ascii="Helvetica" w:eastAsia="Times New Roman" w:hAnsi="Helvetica"/>
+                <w:color w:val="000000"/>
+                <w:lang w:eastAsia="en-US"/>
+              </w:rPr>
+            </w:pPr>
+            <w:r>
+              <w:rPr>
+                <w:rFonts w:ascii="Helvetica" w:eastAsia="Times New Roman" w:hAnsi="Helvetica"/>
+                <w:color w:val="000000"/>
+                <w:lang w:eastAsia="en-US"/>
+              </w:rPr>
+              <w:t>4.77</w:t>
+            </w:r>
+          </w:p>
+        </w:tc>
+      </w:tr>
+      <w:tr>
+        <w:trPr>
+          <w:trHeight w:val="315"/>
+        </w:trPr>
+        <w:tc>
+          <w:tcPr>
+            <w:tcW w:w="645" w:type="dxa"/>
+            <w:shd w:val="clear" w:color="auto" w:fill="auto"/>
+            <w:noWrap/>
+            <w:vAlign w:val="bottom"/>
+            <w:hideMark/>
+          </w:tcPr>
+          <w:p>
+            <w:pPr>
+              <w:suppressAutoHyphens w:val="0"/>
+              <w:jc w:val="right"/>
+              <w:rPr>
+                <w:rFonts w:ascii="Helvetica" w:eastAsia="Times New Roman" w:hAnsi="Helvetica"/>
+                <w:color w:val="000000"/>
+                <w:lang w:eastAsia="en-US"/>
+              </w:rPr>
+            </w:pPr>
+            <w:r>
+              <w:rPr>
+                <w:rFonts w:ascii="Helvetica" w:eastAsia="Times New Roman" w:hAnsi="Helvetica"/>
+                <w:color w:val="000000"/>
+                <w:lang w:eastAsia="en-US"/>
+              </w:rPr>
+              <w:t>200</w:t>
+            </w:r>
+          </w:p>
+        </w:tc>
+        <w:tc>
+          <w:tcPr>
+            <w:tcW w:w="630" w:type="dxa"/>
+            <w:shd w:val="clear" w:color="auto" w:fill="auto"/>
+            <w:noWrap/>
+            <w:vAlign w:val="bottom"/>
+            <w:hideMark/>
+          </w:tcPr>
+          <w:p>
+            <w:pPr>
+              <w:suppressAutoHyphens w:val="0"/>
+              <w:jc w:val="right"/>
+              <w:rPr>
+                <w:rFonts w:ascii="Helvetica" w:eastAsia="Times New Roman" w:hAnsi="Helvetica"/>
+                <w:color w:val="000000"/>
+                <w:lang w:eastAsia="en-US"/>
+              </w:rPr>
+            </w:pPr>
+            <w:r>
+              <w:rPr>
+                <w:rFonts w:ascii="Helvetica" w:eastAsia="Times New Roman" w:hAnsi="Helvetica"/>
+                <w:color w:val="000000"/>
+                <w:lang w:eastAsia="en-US"/>
+              </w:rPr>
+              <w:t>20</w:t>
+            </w:r>
+          </w:p>
+        </w:tc>
+        <w:tc>
+          <w:tcPr>
+            <w:tcW w:w="2101" w:type="dxa"/>
+            <w:shd w:val="clear" w:color="auto" w:fill="auto"/>
+            <w:noWrap/>
+            <w:vAlign w:val="bottom"/>
+            <w:hideMark/>
+          </w:tcPr>
+          <w:p>
+            <w:pPr>
+              <w:suppressAutoHyphens w:val="0"/>
+              <w:jc w:val="right"/>
+              <w:rPr>
+                <w:rFonts w:ascii="Helvetica" w:eastAsia="Times New Roman" w:hAnsi="Helvetica"/>
+                <w:color w:val="000000"/>
+                <w:lang w:eastAsia="en-US"/>
+              </w:rPr>
+            </w:pPr>
+            <w:r>
+              <w:rPr>
+                <w:rFonts w:ascii="Helvetica" w:eastAsia="Times New Roman" w:hAnsi="Helvetica"/>
+                <w:color w:val="000000"/>
+                <w:lang w:eastAsia="en-US"/>
+              </w:rPr>
+              <w:t>18.98</w:t>
+            </w:r>
+          </w:p>
+        </w:tc>
+        <w:tc>
+          <w:tcPr>
+            <w:tcW w:w="1440" w:type="dxa"/>
+            <w:shd w:val="clear" w:color="auto" w:fill="auto"/>
+            <w:noWrap/>
+            <w:vAlign w:val="bottom"/>
+            <w:hideMark/>
+          </w:tcPr>
+          <w:p>
+            <w:pPr>
+              <w:suppressAutoHyphens w:val="0"/>
+              <w:jc w:val="right"/>
+              <w:rPr>
+                <w:rFonts w:ascii="Helvetica" w:eastAsia="Times New Roman" w:hAnsi="Helvetica"/>
+                <w:color w:val="000000"/>
+                <w:lang w:eastAsia="en-US"/>
+              </w:rPr>
+            </w:pPr>
+            <w:r>
+              <w:rPr>
+                <w:rFonts w:ascii="Helvetica" w:eastAsia="Times New Roman" w:hAnsi="Helvetica"/>
+                <w:color w:val="000000"/>
+                <w:lang w:eastAsia="en-US"/>
+              </w:rPr>
+              <w:t>8.01</w:t>
+            </w:r>
+          </w:p>
+        </w:tc>
+      </w:tr>
+      <w:tr>
+        <w:trPr>
+          <w:trHeight w:val="315"/>
+        </w:trPr>
+        <w:tc>
+          <w:tcPr>
+            <w:tcW w:w="645" w:type="dxa"/>
+            <w:shd w:val="clear" w:color="auto" w:fill="auto"/>
+            <w:noWrap/>
+            <w:vAlign w:val="bottom"/>
+            <w:hideMark/>
+          </w:tcPr>
+          <w:p>
+            <w:pPr>
+              <w:suppressAutoHyphens w:val="0"/>
+              <w:jc w:val="right"/>
+              <w:rPr>
+                <w:rFonts w:ascii="Helvetica" w:eastAsia="Times New Roman" w:hAnsi="Helvetica"/>
+                <w:color w:val="000000"/>
+                <w:lang w:eastAsia="en-US"/>
+              </w:rPr>
+            </w:pPr>
+            <w:r>
+              <w:rPr>
+                <w:rFonts w:ascii="Helvetica" w:eastAsia="Times New Roman" w:hAnsi="Helvetica"/>
+                <w:color w:val="000000"/>
+                <w:lang w:eastAsia="en-US"/>
+              </w:rPr>
+              <w:t>200</w:t>
+            </w:r>
+          </w:p>
+        </w:tc>
+        <w:tc>
+          <w:tcPr>
+            <w:tcW w:w="630" w:type="dxa"/>
+            <w:shd w:val="clear" w:color="auto" w:fill="auto"/>
+            <w:noWrap/>
+            <w:vAlign w:val="bottom"/>
+            <w:hideMark/>
+          </w:tcPr>
+          <w:p>
+            <w:pPr>
+              <w:suppressAutoHyphens w:val="0"/>
+              <w:jc w:val="right"/>
+              <w:rPr>
+                <w:rFonts w:ascii="Helvetica" w:eastAsia="Times New Roman" w:hAnsi="Helvetica"/>
+                <w:color w:val="000000"/>
+                <w:lang w:eastAsia="en-US"/>
+              </w:rPr>
+            </w:pPr>
+            <w:r>
+              <w:rPr>
+                <w:rFonts w:ascii="Helvetica" w:eastAsia="Times New Roman" w:hAnsi="Helvetica"/>
+                <w:color w:val="000000"/>
+                <w:lang w:eastAsia="en-US"/>
+              </w:rPr>
+              <w:t>40</w:t>
+            </w:r>
+          </w:p>
+        </w:tc>
+        <w:tc>
+          <w:tcPr>
+            <w:tcW w:w="2101" w:type="dxa"/>
+            <w:shd w:val="clear" w:color="auto" w:fill="auto"/>
+            <w:noWrap/>
+            <w:vAlign w:val="bottom"/>
+            <w:hideMark/>
+          </w:tcPr>
+          <w:p>
+            <w:pPr>
+              <w:suppressAutoHyphens w:val="0"/>
+              <w:jc w:val="right"/>
+              <w:rPr>
+                <w:rFonts w:ascii="Helvetica" w:eastAsia="Times New Roman" w:hAnsi="Helvetica"/>
+                <w:color w:val="000000"/>
+                <w:lang w:eastAsia="en-US"/>
+              </w:rPr>
+            </w:pPr>
+            <w:r>
+              <w:rPr>
+                <w:rFonts w:ascii="Helvetica" w:eastAsia="Times New Roman" w:hAnsi="Helvetica"/>
+                <w:color w:val="000000"/>
+                <w:lang w:eastAsia="en-US"/>
+              </w:rPr>
+              <w:t>21.16</w:t>
+            </w:r>
+          </w:p>
+        </w:tc>
+        <w:tc>
+          <w:tcPr>
+            <w:tcW w:w="1440" w:type="dxa"/>
+            <w:shd w:val="clear" w:color="auto" w:fill="auto"/>
+            <w:noWrap/>
+            <w:vAlign w:val="bottom"/>
+            <w:hideMark/>
+          </w:tcPr>
+          <w:p>
+            <w:pPr>
+              <w:suppressAutoHyphens w:val="0"/>
+              <w:jc w:val="right"/>
+              <w:rPr>
+                <w:rFonts w:ascii="Helvetica" w:eastAsia="Times New Roman" w:hAnsi="Helvetica"/>
+                <w:color w:val="000000"/>
+                <w:lang w:eastAsia="en-US"/>
+              </w:rPr>
+            </w:pPr>
+            <w:r>
+              <w:rPr>
+                <w:rFonts w:ascii="Helvetica" w:eastAsia="Times New Roman" w:hAnsi="Helvetica"/>
+                <w:color w:val="000000"/>
+                <w:lang w:eastAsia="en-US"/>
+              </w:rPr>
+              <w:t>7.89</w:t>
+            </w:r>
+          </w:p>
+        </w:tc>
+      </w:tr>
+      <w:tr>
+        <w:trPr>
+          <w:trHeight w:val="315"/>
+        </w:trPr>
+        <w:tc>
+          <w:tcPr>
+            <w:tcW w:w="645" w:type="dxa"/>
+            <w:shd w:val="clear" w:color="auto" w:fill="auto"/>
+            <w:noWrap/>
+            <w:vAlign w:val="bottom"/>
+            <w:hideMark/>
+          </w:tcPr>
+          <w:p>
+            <w:pPr>
+              <w:suppressAutoHyphens w:val="0"/>
+              <w:jc w:val="right"/>
+              <w:rPr>
+                <w:rFonts w:ascii="Helvetica" w:eastAsia="Times New Roman" w:hAnsi="Helvetica"/>
+                <w:color w:val="000000"/>
+                <w:lang w:eastAsia="en-US"/>
+              </w:rPr>
+            </w:pPr>
+            <w:r>
+              <w:rPr>
+                <w:rFonts w:ascii="Helvetica" w:eastAsia="Times New Roman" w:hAnsi="Helvetica"/>
+                <w:color w:val="000000"/>
+                <w:lang w:eastAsia="en-US"/>
+              </w:rPr>
+              <w:t>200</w:t>
+            </w:r>
+          </w:p>
+        </w:tc>
+        <w:tc>
+          <w:tcPr>
+            <w:tcW w:w="630" w:type="dxa"/>
+            <w:shd w:val="clear" w:color="auto" w:fill="auto"/>
+            <w:noWrap/>
+            <w:vAlign w:val="bottom"/>
+            <w:hideMark/>
+          </w:tcPr>
+          <w:p>
+            <w:pPr>
+              <w:suppressAutoHyphens w:val="0"/>
+              <w:jc w:val="right"/>
+              <w:rPr>
+                <w:rFonts w:ascii="Helvetica" w:eastAsia="Times New Roman" w:hAnsi="Helvetica"/>
+                <w:color w:val="000000"/>
+                <w:lang w:eastAsia="en-US"/>
+              </w:rPr>
+            </w:pPr>
+            <w:r>
+              <w:rPr>
+                <w:rFonts w:ascii="Helvetica" w:eastAsia="Times New Roman" w:hAnsi="Helvetica"/>
+                <w:color w:val="000000"/>
+                <w:lang w:eastAsia="en-US"/>
+              </w:rPr>
+              <w:t>80</w:t>
+            </w:r>
+          </w:p>
+        </w:tc>
+        <w:tc>
+          <w:tcPr>
+            <w:tcW w:w="2101" w:type="dxa"/>
+            <w:shd w:val="clear" w:color="auto" w:fill="auto"/>
+            <w:noWrap/>
+            <w:vAlign w:val="bottom"/>
+            <w:hideMark/>
+          </w:tcPr>
+          <w:p>
+            <w:pPr>
+              <w:suppressAutoHyphens w:val="0"/>
+              <w:jc w:val="right"/>
+              <w:rPr>
+                <w:rFonts w:ascii="Helvetica" w:eastAsia="Times New Roman" w:hAnsi="Helvetica"/>
+                <w:color w:val="000000"/>
+                <w:lang w:eastAsia="en-US"/>
+              </w:rPr>
+            </w:pPr>
+            <w:r>
+              <w:rPr>
+                <w:rFonts w:ascii="Helvetica" w:eastAsia="Times New Roman" w:hAnsi="Helvetica"/>
+                <w:color w:val="000000"/>
+                <w:lang w:eastAsia="en-US"/>
+              </w:rPr>
+              <w:t>39.43</w:t>
+            </w:r>
+          </w:p>
+        </w:tc>
+        <w:tc>
+          <w:tcPr>
+            <w:tcW w:w="1440" w:type="dxa"/>
+            <w:shd w:val="clear" w:color="auto" w:fill="auto"/>
+            <w:noWrap/>
+            <w:vAlign w:val="bottom"/>
+            <w:hideMark/>
+          </w:tcPr>
+          <w:p>
+            <w:pPr>
+              <w:suppressAutoHyphens w:val="0"/>
+              <w:jc w:val="right"/>
+              <w:rPr>
+                <w:rFonts w:ascii="Helvetica" w:eastAsia="Times New Roman" w:hAnsi="Helvetica"/>
+                <w:color w:val="000000"/>
+                <w:lang w:eastAsia="en-US"/>
+              </w:rPr>
+            </w:pPr>
+            <w:r>
+              <w:rPr>
+                <w:rFonts w:ascii="Helvetica" w:eastAsia="Times New Roman" w:hAnsi="Helvetica"/>
+                <w:color w:val="000000"/>
+                <w:lang w:eastAsia="en-US"/>
+              </w:rPr>
+              <w:t>13.69</w:t>
+            </w:r>
+          </w:p>
+        </w:tc>
+      </w:tr>
+      <w:tr>
+        <w:trPr>
+          <w:trHeight w:val="315"/>
+        </w:trPr>
+        <w:tc>
+          <w:tcPr>
+            <w:tcW w:w="645" w:type="dxa"/>
+            <w:shd w:val="clear" w:color="auto" w:fill="auto"/>
+            <w:noWrap/>
+            <w:vAlign w:val="bottom"/>
+            <w:hideMark/>
+          </w:tcPr>
+          <w:p>
+            <w:pPr>
+              <w:suppressAutoHyphens w:val="0"/>
+              <w:jc w:val="right"/>
+              <w:rPr>
+                <w:rFonts w:ascii="Helvetica" w:eastAsia="Times New Roman" w:hAnsi="Helvetica"/>
+                <w:color w:val="000000"/>
+                <w:lang w:eastAsia="en-US"/>
+              </w:rPr>
+            </w:pPr>
+            <w:r>
+              <w:rPr>
+                <w:rFonts w:ascii="Helvetica" w:eastAsia="Times New Roman" w:hAnsi="Helvetica"/>
+                <w:color w:val="000000"/>
+                <w:lang w:eastAsia="en-US"/>
+              </w:rPr>
+              <w:t>200</w:t>
+            </w:r>
+          </w:p>
+        </w:tc>
+        <w:tc>
+          <w:tcPr>
+            <w:tcW w:w="630" w:type="dxa"/>
+            <w:shd w:val="clear" w:color="auto" w:fill="auto"/>
+            <w:noWrap/>
+            <w:vAlign w:val="bottom"/>
+            <w:hideMark/>
+          </w:tcPr>
+          <w:p>
+            <w:pPr>
+              <w:suppressAutoHyphens w:val="0"/>
+              <w:jc w:val="right"/>
+              <w:rPr>
+                <w:rFonts w:ascii="Helvetica" w:eastAsia="Times New Roman" w:hAnsi="Helvetica"/>
+                <w:color w:val="000000"/>
+                <w:lang w:eastAsia="en-US"/>
+              </w:rPr>
+            </w:pPr>
+            <w:r>
+              <w:rPr>
+                <w:rFonts w:ascii="Helvetica" w:eastAsia="Times New Roman" w:hAnsi="Helvetica"/>
+                <w:color w:val="000000"/>
+                <w:lang w:eastAsia="en-US"/>
+              </w:rPr>
+              <w:t>160</w:t>
+            </w:r>
+          </w:p>
+        </w:tc>
+        <w:tc>
+          <w:tcPr>
+            <w:tcW w:w="2101" w:type="dxa"/>
+            <w:shd w:val="clear" w:color="auto" w:fill="auto"/>
+            <w:noWrap/>
+            <w:vAlign w:val="bottom"/>
+            <w:hideMark/>
+          </w:tcPr>
+          <w:p>
+            <w:pPr>
+              <w:suppressAutoHyphens w:val="0"/>
+              <w:jc w:val="right"/>
+              <w:rPr>
+                <w:rFonts w:ascii="Helvetica" w:eastAsia="Times New Roman" w:hAnsi="Helvetica"/>
+                <w:color w:val="000000"/>
+                <w:lang w:eastAsia="en-US"/>
+              </w:rPr>
+            </w:pPr>
+            <w:r>
+              <w:rPr>
+                <w:rFonts w:ascii="Helvetica" w:eastAsia="Times New Roman" w:hAnsi="Helvetica"/>
+                <w:color w:val="000000"/>
+                <w:lang w:eastAsia="en-US"/>
+              </w:rPr>
+              <w:t>53.98</w:t>
+            </w:r>
+          </w:p>
+        </w:tc>
+        <w:tc>
+          <w:tcPr>
+            <w:tcW w:w="1440" w:type="dxa"/>
+            <w:shd w:val="clear" w:color="auto" w:fill="auto"/>
+            <w:noWrap/>
+            <w:vAlign w:val="bottom"/>
+            <w:hideMark/>
+          </w:tcPr>
+          <w:p>
+            <w:pPr>
+              <w:suppressAutoHyphens w:val="0"/>
+              <w:jc w:val="right"/>
+              <w:rPr>
+                <w:rFonts w:ascii="Helvetica" w:eastAsia="Times New Roman" w:hAnsi="Helvetica"/>
+                <w:color w:val="000000"/>
+                <w:lang w:eastAsia="en-US"/>
+              </w:rPr>
+            </w:pPr>
+            <w:r>
+              <w:rPr>
+                <w:rFonts w:ascii="Helvetica" w:eastAsia="Times New Roman" w:hAnsi="Helvetica"/>
+                <w:color w:val="000000"/>
+                <w:lang w:eastAsia="en-US"/>
+              </w:rPr>
+              <w:t>13.97</w:t>
+            </w:r>
+          </w:p>
+        </w:tc>
+      </w:tr>
+      <w:tr>
+        <w:trPr>
+          <w:trHeight w:val="315"/>
+        </w:trPr>
+        <w:tc>
+          <w:tcPr>
+            <w:tcW w:w="645" w:type="dxa"/>
+            <w:shd w:val="clear" w:color="auto" w:fill="auto"/>
+            <w:noWrap/>
+            <w:vAlign w:val="bottom"/>
+            <w:hideMark/>
+          </w:tcPr>
+          <w:p>
+            <w:pPr>
+              <w:suppressAutoHyphens w:val="0"/>
+              <w:jc w:val="right"/>
+              <w:rPr>
+                <w:rFonts w:ascii="Helvetica" w:eastAsia="Times New Roman" w:hAnsi="Helvetica"/>
+                <w:color w:val="000000"/>
+                <w:lang w:eastAsia="en-US"/>
+              </w:rPr>
+            </w:pPr>
+            <w:r>
+              <w:rPr>
+                <w:rFonts w:ascii="Helvetica" w:eastAsia="Times New Roman" w:hAnsi="Helvetica"/>
+                <w:color w:val="000000"/>
+                <w:lang w:eastAsia="en-US"/>
+              </w:rPr>
+              <w:t>200</w:t>
+            </w:r>
+          </w:p>
+        </w:tc>
+        <w:tc>
+          <w:tcPr>
+            <w:tcW w:w="630" w:type="dxa"/>
+            <w:shd w:val="clear" w:color="auto" w:fill="auto"/>
+            <w:noWrap/>
+            <w:vAlign w:val="bottom"/>
+            <w:hideMark/>
+          </w:tcPr>
+          <w:p>
+            <w:pPr>
+              <w:suppressAutoHyphens w:val="0"/>
+              <w:jc w:val="right"/>
+              <w:rPr>
+                <w:rFonts w:ascii="Helvetica" w:eastAsia="Times New Roman" w:hAnsi="Helvetica"/>
+                <w:color w:val="000000"/>
+                <w:lang w:eastAsia="en-US"/>
+              </w:rPr>
+            </w:pPr>
+            <w:r>
+              <w:rPr>
+                <w:rFonts w:ascii="Helvetica" w:eastAsia="Times New Roman" w:hAnsi="Helvetica"/>
+                <w:color w:val="000000"/>
+                <w:lang w:eastAsia="en-US"/>
+              </w:rPr>
+              <w:t>320</w:t>
+            </w:r>
+          </w:p>
+        </w:tc>
+        <w:tc>
+          <w:tcPr>
+            <w:tcW w:w="2101" w:type="dxa"/>
+            <w:shd w:val="clear" w:color="auto" w:fill="auto"/>
+            <w:noWrap/>
+            <w:vAlign w:val="bottom"/>
+            <w:hideMark/>
+          </w:tcPr>
+          <w:p>
+            <w:pPr>
+              <w:suppressAutoHyphens w:val="0"/>
+              <w:jc w:val="right"/>
+              <w:rPr>
+                <w:rFonts w:ascii="Helvetica" w:eastAsia="Times New Roman" w:hAnsi="Helvetica"/>
+                <w:color w:val="000000"/>
+                <w:lang w:eastAsia="en-US"/>
+              </w:rPr>
+            </w:pPr>
+            <w:r>
+              <w:rPr>
+                <w:rFonts w:ascii="Helvetica" w:eastAsia="Times New Roman" w:hAnsi="Helvetica"/>
+                <w:color w:val="000000"/>
+                <w:lang w:eastAsia="en-US"/>
+              </w:rPr>
+              <w:t>106.85</w:t>
+            </w:r>
+          </w:p>
+        </w:tc>
+        <w:tc>
+          <w:tcPr>
+            <w:tcW w:w="1440" w:type="dxa"/>
+            <w:shd w:val="clear" w:color="auto" w:fill="auto"/>
+            <w:noWrap/>
+            <w:vAlign w:val="bottom"/>
+            <w:hideMark/>
+          </w:tcPr>
+          <w:p>
+            <w:pPr>
+              <w:suppressAutoHyphens w:val="0"/>
+              <w:jc w:val="right"/>
+              <w:rPr>
+                <w:rFonts w:ascii="Helvetica" w:eastAsia="Times New Roman" w:hAnsi="Helvetica"/>
+                <w:color w:val="000000"/>
+                <w:lang w:eastAsia="en-US"/>
+              </w:rPr>
+            </w:pPr>
+            <w:r>
+              <w:rPr>
+                <w:rFonts w:ascii="Helvetica" w:eastAsia="Times New Roman" w:hAnsi="Helvetica"/>
+                <w:color w:val="000000"/>
+                <w:lang w:eastAsia="en-US"/>
+              </w:rPr>
+              <w:t>38.68</w:t>
+            </w:r>
+          </w:p>
+        </w:tc>
+      </w:tr>
+      <w:tr>
+        <w:trPr>
+          <w:trHeight w:val="315"/>
+        </w:trPr>
+        <w:tc>
+          <w:tcPr>
+            <w:tcW w:w="645" w:type="dxa"/>
+            <w:shd w:val="clear" w:color="auto" w:fill="auto"/>
+            <w:noWrap/>
+            <w:vAlign w:val="bottom"/>
+            <w:hideMark/>
+          </w:tcPr>
+          <w:p>
+            <w:pPr>
+              <w:suppressAutoHyphens w:val="0"/>
+              <w:jc w:val="right"/>
+              <w:rPr>
+                <w:rFonts w:ascii="Helvetica" w:eastAsia="Times New Roman" w:hAnsi="Helvetica"/>
+                <w:color w:val="000000"/>
+                <w:lang w:eastAsia="en-US"/>
+              </w:rPr>
+            </w:pPr>
+            <w:r>
+              <w:rPr>
+                <w:rFonts w:ascii="Helvetica" w:eastAsia="Times New Roman" w:hAnsi="Helvetica"/>
+                <w:color w:val="000000"/>
+                <w:lang w:eastAsia="en-US"/>
+              </w:rPr>
+              <w:t>200</w:t>
+            </w:r>
+          </w:p>
+        </w:tc>
+        <w:tc>
+          <w:tcPr>
+            <w:tcW w:w="630" w:type="dxa"/>
+            <w:shd w:val="clear" w:color="auto" w:fill="auto"/>
+            <w:noWrap/>
+            <w:vAlign w:val="bottom"/>
+            <w:hideMark/>
+          </w:tcPr>
+          <w:p>
+            <w:pPr>
+              <w:suppressAutoHyphens w:val="0"/>
+              <w:jc w:val="right"/>
+              <w:rPr>
+                <w:rFonts w:ascii="Helvetica" w:eastAsia="Times New Roman" w:hAnsi="Helvetica"/>
+                <w:color w:val="000000"/>
+                <w:lang w:eastAsia="en-US"/>
+              </w:rPr>
+            </w:pPr>
+            <w:r>
+              <w:rPr>
+                <w:rFonts w:ascii="Helvetica" w:eastAsia="Times New Roman" w:hAnsi="Helvetica"/>
+                <w:color w:val="000000"/>
+                <w:lang w:eastAsia="en-US"/>
+              </w:rPr>
+              <w:t>1280</w:t>
+            </w:r>
+          </w:p>
+        </w:tc>
+        <w:tc>
+          <w:tcPr>
+            <w:tcW w:w="2101" w:type="dxa"/>
+            <w:shd w:val="clear" w:color="auto" w:fill="auto"/>
+            <w:noWrap/>
+            <w:vAlign w:val="bottom"/>
+            <w:hideMark/>
+          </w:tcPr>
+          <w:p>
+            <w:pPr>
+              <w:suppressAutoHyphens w:val="0"/>
+              <w:jc w:val="right"/>
+              <w:rPr>
+                <w:rFonts w:ascii="Helvetica" w:eastAsia="Times New Roman" w:hAnsi="Helvetica"/>
+                <w:color w:val="000000"/>
+                <w:lang w:eastAsia="en-US"/>
+              </w:rPr>
+            </w:pPr>
+            <w:r>
+              <w:rPr>
+                <w:rFonts w:ascii="Helvetica" w:eastAsia="Times New Roman" w:hAnsi="Helvetica"/>
+                <w:color w:val="000000"/>
+                <w:lang w:eastAsia="en-US"/>
+              </w:rPr>
+              <w:t>87.56</w:t>
+            </w:r>
+          </w:p>
+        </w:tc>
+        <w:tc>
+          <w:tcPr>
+            <w:tcW w:w="1440" w:type="dxa"/>
+            <w:shd w:val="clear" w:color="auto" w:fill="auto"/>
+            <w:noWrap/>
+            <w:vAlign w:val="bottom"/>
+            <w:hideMark/>
+          </w:tcPr>
+          <w:p>
+            <w:pPr>
+              <w:suppressAutoHyphens w:val="0"/>
+              <w:jc w:val="right"/>
+              <w:rPr>
+                <w:rFonts w:ascii="Helvetica" w:eastAsia="Times New Roman" w:hAnsi="Helvetica"/>
+                <w:color w:val="000000"/>
+                <w:lang w:eastAsia="en-US"/>
+              </w:rPr>
+            </w:pPr>
+            <w:r>
+              <w:rPr>
+                <w:rFonts w:ascii="Helvetica" w:eastAsia="Times New Roman" w:hAnsi="Helvetica"/>
+                <w:color w:val="000000"/>
+                <w:lang w:eastAsia="en-US"/>
+              </w:rPr>
+              <w:t>23.08</w:t>
+            </w:r>
+          </w:p>
+        </w:tc>
+      </w:tr>
+    </w:tbl>
+    <w:p>
+      <w:pPr>
+        <w:jc w:val="left"/>
+        <w:rPr>
+          <w:sz w:val="16"/>
+          <w:szCs w:val="16"/>
+        </w:rPr>
+      </w:pPr>
+      <w:r>
+        <w:rPr>
+          <w:sz w:val="16"/>
+          <w:szCs w:val="16"/>
+        </w:rPr>
+        <w:br/>
+        <w:t xml:space="preserve">Table 1: Comparison between GA and </w:t>
+      </w:r>
+      <w:proofErr w:type="spellStart"/>
+      <w:r>
+        <w:rPr>
+          <w:sz w:val="16"/>
+          <w:szCs w:val="16"/>
+        </w:rPr>
+        <w:t>WoC</w:t>
+      </w:r>
+      <w:proofErr w:type="spellEnd"/>
+      <w:r>
+        <w:rPr>
+          <w:sz w:val="16"/>
+          <w:szCs w:val="16"/>
+        </w:rPr>
+        <w:t xml:space="preserve"> solutions</w:t>
+      </w:r>
+    </w:p>
+    <w:p>
+      <w:pPr>
+        <w:jc w:val="left"/>
+      </w:pPr>
+    </w:p>
+    <w:p>
+      <w:pPr>
+        <w:jc w:val="left"/>
+      </w:pPr>
+    </w:p>
+    <w:p>
+      <w:pPr>
+        <w:jc w:val="left"/>
+      </w:pPr>
+      <w:r>
+        <w:t xml:space="preserve">As the values </w:t>
+      </w:r>
+      <w:r>
+        <w:rPr>
+          <w:i/>
+        </w:rPr>
+        <w:t>n</w:t>
+      </w:r>
+      <w:r>
+        <w:t xml:space="preserve"> (number of items) increased, so too did the run-time. The figure below depicts this exponential growth. </w:t>
+      </w:r>
+    </w:p>
+    <w:p>
+      <w:pPr>
+        <w:jc w:val="left"/>
+      </w:pPr>
+    </w:p>
+    <w:p>
+      <w:pPr>
+        <w:jc w:val="left"/>
+      </w:pPr>
+      <w:r>
+        <w:rPr>
+          <w:noProof/>
+          <w:lang w:eastAsia="en-US"/>
+        </w:rPr>
+        <w:drawing>
+          <wp:inline distT="0" distB="0" distL="0" distR="0" wp14:anchorId="4F0020BB" wp14:editId="52F487DD">
+            <wp:extent cx="2400300" cy="2028825"/>
+            <wp:effectExtent l="0" t="0" r="19050" b="9525"/>
+            <wp:docPr id="1" name="Chart 1"/>
+            <wp:cNvGraphicFramePr/>
+            <a:graphic xmlns:a="http://schemas.openxmlformats.org/drawingml/2006/main">
+              <a:graphicData uri="http://schemas.openxmlformats.org/drawingml/2006/chart">
+                <c:chart xmlns:c="http://schemas.openxmlformats.org/drawingml/2006/chart" xmlns:r="http://schemas.openxmlformats.org/officeDocument/2006/relationships" r:id="rId9"/>
+              </a:graphicData>
+            </a:graphic>
+          </wp:inline>
+        </w:drawing>
+      </w:r>
+      <w:r>
+        <w:br/>
+      </w:r>
+    </w:p>
+    <w:p>
+      <w:pPr>
+        <w:jc w:val="left"/>
+        <w:rPr>
+          <w:sz w:val="16"/>
+          <w:szCs w:val="16"/>
+        </w:rPr>
+      </w:pPr>
+      <w:r>
+        <w:rPr>
+          <w:sz w:val="16"/>
+          <w:szCs w:val="16"/>
+        </w:rPr>
+        <w:t>Figure 4: Runtime increasing with number of items</w:t>
       </w:r>
     </w:p>
     <w:p>
@@ -1668,34 +2912,59 @@
         </w:numPr>
       </w:pPr>
       <w:r>
-        <w:t xml:space="preserve">V: </w:t>
-      </w:r>
-      <w:r>
-        <w:t>Conclusions</w:t>
-      </w:r>
-    </w:p>
-    <w:p>
-      <w:pPr>
-        <w:jc w:val="left"/>
-      </w:pPr>
-      <w:r>
-        <w:t xml:space="preserve">In our project, WoAC performed at about the same level of GA. However, in future work, we hope to improve the crowd-sourcing algorithm </w:t>
-      </w:r>
-      <w:r>
-        <w:t>and produce results better than those achieved by GA. Another improvement that could be made is adding weights to each objective according to their importance. For example, if a low price is of more importance to a shopper than a heavy knapsack,  its value would be multiplied by some factor greater than 1 and/or the weight component multiplied by a factor less than 1.</w:t>
-      </w:r>
-    </w:p>
-    <w:p>
-      <w:pPr>
-        <w:jc w:val="left"/>
-      </w:pPr>
-    </w:p>
-    <w:p>
-      <w:pPr>
-        <w:jc w:val="left"/>
-      </w:pPr>
-      <w:r>
-        <w:t>Increasing the number of objectives would also be an interesting variation of this problem. In our food example, we ultimately decided to combine all nutritional information into a single value. However, in future research, this could be divided into separate components such as protein, fat, carbohydrates, etc. As a result, calculating the fitness level of an item configuration would grow more complex. This is reminiscent of  the evaluation functions of some artificial intelligence chess playe</w:t>
+        <w:t>V: Conclusions</w:t>
+      </w:r>
+    </w:p>
+    <w:p>
+      <w:pPr>
+        <w:jc w:val="left"/>
+      </w:pPr>
+      <w:r>
+        <w:t xml:space="preserve">In our project, </w:t>
+      </w:r>
+      <w:proofErr w:type="spellStart"/>
+      <w:r>
+        <w:t>WoC</w:t>
+      </w:r>
+      <w:proofErr w:type="spellEnd"/>
+      <w:r>
+        <w:t xml:space="preserve"> performed at about the same level of GA. However, in future work, we hope to improve the crowd-sourcing algorithm </w:t>
+      </w:r>
+      <w:r>
+        <w:t xml:space="preserve">and produce results better than those achieved by GA. Another improvement that could be </w:t>
+      </w:r>
+      <w:r>
+        <w:lastRenderedPageBreak/>
+        <w:t>made is adding weights to each objective according to their importance. For example, if a low price is of more importance to a shopper than a heavy knapsack</w:t>
+      </w:r>
+      <w:proofErr w:type="gramStart"/>
+      <w:r>
+        <w:t>,  its</w:t>
+      </w:r>
+      <w:proofErr w:type="gramEnd"/>
+      <w:r>
+        <w:t xml:space="preserve"> value would be multiplied by some factor greater than 1 and/or the weight component multiplied by a factor less than 1.</w:t>
+      </w:r>
+    </w:p>
+    <w:p>
+      <w:pPr>
+        <w:jc w:val="left"/>
+      </w:pPr>
+    </w:p>
+    <w:p>
+      <w:pPr>
+        <w:jc w:val="left"/>
+      </w:pPr>
+      <w:r>
+        <w:t xml:space="preserve">Increasing the number of objectives would also be an interesting variation of this problem. In our food example, we ultimately decided to combine all nutritional information into a single value. However, in future research, this could be divided into separate components such as protein, fat, carbohydrates, etc. As a result, calculating the fitness level of an item configuration would grow more complex. This is reminiscent </w:t>
+      </w:r>
+      <w:proofErr w:type="gramStart"/>
+      <w:r>
+        <w:t>of  the</w:t>
+      </w:r>
+      <w:proofErr w:type="gramEnd"/>
+      <w:r>
+        <w:t xml:space="preserve"> evaluation functions of some artificial intelligence chess playe</w:t>
       </w:r>
       <w:r>
         <w:t xml:space="preserve">rs, which are </w:t>
@@ -1714,8 +2983,29 @@
         <w:jc w:val="left"/>
       </w:pPr>
       <w:r>
-        <w:t>While WoAC did not prove to be particularly effective in our work, GA did successfully converge to optimal solutions. Improving the parameters of the project could very well reveal the effectiveness of WoAC.</w:t>
-      </w:r>
+        <w:t xml:space="preserve">While </w:t>
+      </w:r>
+      <w:proofErr w:type="spellStart"/>
+      <w:r>
+        <w:t>WoC</w:t>
+      </w:r>
+      <w:proofErr w:type="spellEnd"/>
+      <w:r>
+        <w:t xml:space="preserve"> did not prove to be particularly effective in our work, GA did successfully converge to optimal solutions. Improving the parameters of the project could very well reveal the effectiveness of </w:t>
+      </w:r>
+      <w:proofErr w:type="spellStart"/>
+      <w:r>
+        <w:t>WoC</w:t>
+      </w:r>
+      <w:proofErr w:type="spellEnd"/>
+      <w:r>
+        <w:t>.</w:t>
+      </w:r>
+    </w:p>
+    <w:p>
+      <w:pPr>
+        <w:jc w:val="left"/>
+      </w:pPr>
     </w:p>
     <w:p>
       <w:pPr>
@@ -1726,16 +3016,7 @@
         </w:numPr>
       </w:pPr>
       <w:r>
-        <w:t>V</w:t>
-      </w:r>
-      <w:r>
-        <w:t>I</w:t>
-      </w:r>
-      <w:r>
-        <w:t xml:space="preserve">: </w:t>
-      </w:r>
-      <w:r>
-        <w:t>Acknowledgments</w:t>
+        <w:t>VI: References</w:t>
       </w:r>
     </w:p>
     <w:p>
@@ -1749,53 +3030,12 @@
     <w:p>
       <w:pPr>
         <w:jc w:val="left"/>
-      </w:pPr>
-      <w:r>
-        <w:t>The authors would like to thank Dr. Roman Yampolskiy for his instruction on the topics of GA, WoAC, and many others within the realm of artificial intelligence.</w:t>
-      </w:r>
-    </w:p>
-    <w:p>
-      <w:pPr>
-        <w:jc w:val="left"/>
-      </w:pPr>
-    </w:p>
-    <w:p>
-      <w:pPr>
-        <w:pStyle w:val="Heading1"/>
-        <w:numPr>
-          <w:ilvl w:val="0"/>
-          <w:numId w:val="0"/>
-        </w:numPr>
-      </w:pPr>
-      <w:r>
-        <w:t>V</w:t>
-      </w:r>
-      <w:r>
-        <w:t>I</w:t>
-      </w:r>
-      <w:r>
-        <w:t xml:space="preserve">: </w:t>
-      </w:r>
-      <w:r>
-        <w:t>References</w:t>
-      </w:r>
-    </w:p>
-    <w:p>
-      <w:pPr>
-        <w:jc w:val="left"/>
-        <w:rPr>
-          <w:b/>
-        </w:rPr>
-      </w:pPr>
-    </w:p>
-    <w:p>
-      <w:pPr>
-        <w:jc w:val="left"/>
         <w:rPr>
           <w:rFonts w:eastAsia="Calibri"/>
           <w:lang w:eastAsia="en-US"/>
         </w:rPr>
       </w:pPr>
+      <w:proofErr w:type="gramStart"/>
       <w:r>
         <w:rPr>
           <w:rFonts w:eastAsia="Calibri"/>
@@ -1808,15 +3048,31 @@
           <w:rFonts w:eastAsia="Calibri"/>
           <w:lang w:eastAsia="en-US"/>
         </w:rPr>
-        <w:t xml:space="preserve">M. Hristakeva and D. Shrestha, "Solving the 0-1 Knapsack Problem with Genetic Algorithms," Simpson </w:t>
-      </w:r>
+        <w:t xml:space="preserve">M. </w:t>
+      </w:r>
+      <w:proofErr w:type="spellStart"/>
       <w:r>
         <w:rPr>
           <w:rFonts w:eastAsia="Calibri"/>
           <w:lang w:eastAsia="en-US"/>
         </w:rPr>
-        <w:lastRenderedPageBreak/>
-        <w:t>College, Midwest Instruction and Computing Symposium. 2004.</w:t>
+        <w:t>Hristakeva</w:t>
+      </w:r>
+      <w:proofErr w:type="spellEnd"/>
+      <w:r>
+        <w:rPr>
+          <w:rFonts w:eastAsia="Calibri"/>
+          <w:lang w:eastAsia="en-US"/>
+        </w:rPr>
+        <w:t xml:space="preserve"> and D. Shrestha, "Solving the 0-1 Knapsack Problem with Genetic Algorithms," Simpson College, Midwest Instruction and Computing Symposium.</w:t>
+      </w:r>
+      <w:proofErr w:type="gramEnd"/>
+      <w:r>
+        <w:rPr>
+          <w:rFonts w:eastAsia="Calibri"/>
+          <w:lang w:eastAsia="en-US"/>
+        </w:rPr>
+        <w:t xml:space="preserve"> 2004.</w:t>
       </w:r>
     </w:p>
     <w:p>
@@ -1891,6 +3147,7 @@
           <w:lang w:eastAsia="en-US"/>
         </w:rPr>
       </w:pPr>
+      <w:proofErr w:type="gramStart"/>
       <w:r>
         <w:rPr>
           <w:rFonts w:ascii="Segoe UI" w:eastAsiaTheme="minorHAnsi" w:hAnsi="Segoe UI" w:cs="Segoe UI"/>
@@ -1903,7 +3160,39 @@
           <w:rFonts w:eastAsiaTheme="minorHAnsi"/>
           <w:lang w:eastAsia="en-US"/>
         </w:rPr>
-        <w:t xml:space="preserve">C. A. C. Coello, "A Short Tutorial on Evolutionary Multiobjective Optimization," in </w:t>
+        <w:t xml:space="preserve">C. A. C. </w:t>
+      </w:r>
+      <w:proofErr w:type="spellStart"/>
+      <w:r>
+        <w:rPr>
+          <w:rFonts w:eastAsiaTheme="minorHAnsi"/>
+          <w:lang w:eastAsia="en-US"/>
+        </w:rPr>
+        <w:t>Coello</w:t>
+      </w:r>
+      <w:proofErr w:type="spellEnd"/>
+      <w:r>
+        <w:rPr>
+          <w:rFonts w:eastAsiaTheme="minorHAnsi"/>
+          <w:lang w:eastAsia="en-US"/>
+        </w:rPr>
+        <w:t xml:space="preserve">, "A Short Tutorial on Evolutionary </w:t>
+      </w:r>
+      <w:proofErr w:type="spellStart"/>
+      <w:r>
+        <w:rPr>
+          <w:rFonts w:eastAsiaTheme="minorHAnsi"/>
+          <w:lang w:eastAsia="en-US"/>
+        </w:rPr>
+        <w:t>Multiobjective</w:t>
+      </w:r>
+      <w:proofErr w:type="spellEnd"/>
+      <w:r>
+        <w:rPr>
+          <w:rFonts w:eastAsiaTheme="minorHAnsi"/>
+          <w:lang w:eastAsia="en-US"/>
+        </w:rPr>
+        <w:t xml:space="preserve"> Optimization," in </w:t>
       </w:r>
       <w:r>
         <w:rPr>
@@ -1919,13 +3208,39 @@
           <w:rFonts w:eastAsiaTheme="minorHAnsi"/>
           <w:lang w:eastAsia="en-US"/>
         </w:rPr>
-        <w:t>. vol. 1993, ed: Springer Berlin Heidelberg, 2001</w:t>
-      </w:r>
+        <w:t>.</w:t>
+      </w:r>
+      <w:proofErr w:type="gramEnd"/>
       <w:r>
         <w:rPr>
           <w:rFonts w:eastAsiaTheme="minorHAnsi"/>
           <w:lang w:eastAsia="en-US"/>
         </w:rPr>
+        <w:t xml:space="preserve"> vol. 1993, </w:t>
+      </w:r>
+      <w:proofErr w:type="spellStart"/>
+      <w:proofErr w:type="gramStart"/>
+      <w:r>
+        <w:rPr>
+          <w:rFonts w:eastAsiaTheme="minorHAnsi"/>
+          <w:lang w:eastAsia="en-US"/>
+        </w:rPr>
+        <w:t>ed</w:t>
+      </w:r>
+      <w:proofErr w:type="spellEnd"/>
+      <w:proofErr w:type="gramEnd"/>
+      <w:r>
+        <w:rPr>
+          <w:rFonts w:eastAsiaTheme="minorHAnsi"/>
+          <w:lang w:eastAsia="en-US"/>
+        </w:rPr>
+        <w:t>: Springer Berlin Heidelberg, 2001</w:t>
+      </w:r>
+      <w:r>
+        <w:rPr>
+          <w:rFonts w:eastAsiaTheme="minorHAnsi"/>
+          <w:lang w:eastAsia="en-US"/>
+        </w:rPr>
         <w:t>, pp 21-40.</w:t>
       </w:r>
     </w:p>
@@ -1957,7 +3272,23 @@
           <w:rFonts w:eastAsia="Calibri"/>
           <w:lang w:eastAsia="en-US"/>
         </w:rPr>
-        <w:t xml:space="preserve">S. Russell and P. Norvig, </w:t>
+        <w:t xml:space="preserve">S. Russell and P. </w:t>
+      </w:r>
+      <w:proofErr w:type="spellStart"/>
+      <w:r>
+        <w:rPr>
+          <w:rFonts w:eastAsia="Calibri"/>
+          <w:lang w:eastAsia="en-US"/>
+        </w:rPr>
+        <w:t>Norvig</w:t>
+      </w:r>
+      <w:proofErr w:type="spellEnd"/>
+      <w:r>
+        <w:rPr>
+          <w:rFonts w:eastAsia="Calibri"/>
+          <w:lang w:eastAsia="en-US"/>
+        </w:rPr>
+        <w:t xml:space="preserve">, </w:t>
       </w:r>
       <w:r>
         <w:rPr>
@@ -2060,7 +3391,23 @@
           <w:rFonts w:eastAsiaTheme="minorHAnsi"/>
           <w:lang w:eastAsia="en-US"/>
         </w:rPr>
-        <w:t>S. K. M. Yi, M. Steyvers, M. D. Lee, and M. J. Dry, "Wisdom of the Crowds in Traveling Salesman Problems”</w:t>
+        <w:t xml:space="preserve">S. K. M. Yi, M. </w:t>
+      </w:r>
+      <w:proofErr w:type="spellStart"/>
+      <w:r>
+        <w:rPr>
+          <w:rFonts w:eastAsiaTheme="minorHAnsi"/>
+          <w:lang w:eastAsia="en-US"/>
+        </w:rPr>
+        <w:t>Steyvers</w:t>
+      </w:r>
+      <w:proofErr w:type="spellEnd"/>
+      <w:r>
+        <w:rPr>
+          <w:rFonts w:eastAsiaTheme="minorHAnsi"/>
+          <w:lang w:eastAsia="en-US"/>
+        </w:rPr>
+        <w:t>, M. D. Lee, and M. J. Dry, "Wisdom of the Crowds in Traveling Salesman Problems”</w:t>
       </w:r>
     </w:p>
     <w:p>
@@ -2091,7 +3438,23 @@
         <w:t xml:space="preserve"> </w:t>
       </w:r>
       <w:r>
-        <w:t xml:space="preserve">R. Yampolskiy, L. Ashby and L. Hassan, "Wisdom of Artificial Crowds—A Metaheuristic Algorithm for Optimization," </w:t>
+        <w:t xml:space="preserve">R. </w:t>
+      </w:r>
+      <w:proofErr w:type="spellStart"/>
+      <w:r>
+        <w:t>Yampolskiy</w:t>
+      </w:r>
+      <w:proofErr w:type="spellEnd"/>
+      <w:r>
+        <w:t xml:space="preserve">, L. Ashby and L. Hassan, "Wisdom of Artificial Crowds—A </w:t>
+      </w:r>
+      <w:proofErr w:type="spellStart"/>
+      <w:r>
+        <w:t>Metaheuristic</w:t>
+      </w:r>
+      <w:proofErr w:type="spellEnd"/>
+      <w:r>
+        <w:t xml:space="preserve"> Algorithm for Optimization," </w:t>
       </w:r>
       <w:r>
         <w:rPr>
@@ -2128,7 +3491,23 @@
           <w:rFonts w:eastAsiaTheme="minorHAnsi"/>
           <w:lang w:eastAsia="en-US"/>
         </w:rPr>
-        <w:t>D. Pisinger, "Algorithms for Knapsack Problems," Ph.D., Dept. of Computer Science, University of Copenhagen, Copenhagen, Denmark, 1995.</w:t>
+        <w:t xml:space="preserve">D. </w:t>
+      </w:r>
+      <w:proofErr w:type="spellStart"/>
+      <w:r>
+        <w:rPr>
+          <w:rFonts w:eastAsiaTheme="minorHAnsi"/>
+          <w:lang w:eastAsia="en-US"/>
+        </w:rPr>
+        <w:t>Pisinger</w:t>
+      </w:r>
+      <w:proofErr w:type="spellEnd"/>
+      <w:r>
+        <w:rPr>
+          <w:rFonts w:eastAsiaTheme="minorHAnsi"/>
+          <w:lang w:eastAsia="en-US"/>
+        </w:rPr>
+        <w:t>, "Algorithms for Knapsack Problems," Ph.D., Dept. of Computer Science, University of Copenhagen, Copenhagen, Denmark, 1995.</w:t>
       </w:r>
     </w:p>
     <w:p>
@@ -2153,7 +3532,55 @@
           <w:rFonts w:eastAsia="Calibri"/>
           <w:lang w:eastAsia="en-US"/>
         </w:rPr>
-        <w:t>[9] R. Yampolskiy. CECS 545. Class Lecture, Topic: “Adversarial Search.” University of Louisville, Louisville, USA. Sept. 24, 2014.</w:t>
+        <w:t xml:space="preserve">[9] R. </w:t>
+      </w:r>
+      <w:proofErr w:type="spellStart"/>
+      <w:r>
+        <w:rPr>
+          <w:rFonts w:eastAsia="Calibri"/>
+          <w:lang w:eastAsia="en-US"/>
+        </w:rPr>
+        <w:t>Yampolskiy</w:t>
+      </w:r>
+      <w:proofErr w:type="spellEnd"/>
+      <w:r>
+        <w:rPr>
+          <w:rFonts w:eastAsia="Calibri"/>
+          <w:lang w:eastAsia="en-US"/>
+        </w:rPr>
+        <w:t xml:space="preserve">. </w:t>
+      </w:r>
+      <w:proofErr w:type="gramStart"/>
+      <w:r>
+        <w:rPr>
+          <w:rFonts w:eastAsia="Calibri"/>
+          <w:lang w:eastAsia="en-US"/>
+        </w:rPr>
+        <w:t>CECS 545.</w:t>
+      </w:r>
+      <w:proofErr w:type="gramEnd"/>
+      <w:r>
+        <w:rPr>
+          <w:rFonts w:eastAsia="Calibri"/>
+          <w:lang w:eastAsia="en-US"/>
+        </w:rPr>
+        <w:t xml:space="preserve"> Class Lecture, Topic: “Adversarial Search.” </w:t>
+      </w:r>
+      <w:proofErr w:type="gramStart"/>
+      <w:r>
+        <w:rPr>
+          <w:rFonts w:eastAsia="Calibri"/>
+          <w:lang w:eastAsia="en-US"/>
+        </w:rPr>
+        <w:t>University of Louisville, Louisville, USA.</w:t>
+      </w:r>
+      <w:proofErr w:type="gramEnd"/>
+      <w:r>
+        <w:rPr>
+          <w:rFonts w:eastAsia="Calibri"/>
+          <w:lang w:eastAsia="en-US"/>
+        </w:rPr>
+        <w:t xml:space="preserve"> Sept. 24, 2014.</w:t>
       </w:r>
     </w:p>
     <w:sectPr>
@@ -2837,6 +4264,7 @@
   <w:style w:type="character" w:default="1" w:styleId="DefaultParagraphFont">
     <w:name w:val="Default Paragraph Font"/>
     <w:uiPriority w:val="1"/>
+    <w:semiHidden/>
     <w:unhideWhenUsed/>
   </w:style>
   <w:style w:type="table" w:default="1" w:styleId="TableNormal">
@@ -3506,6 +4934,7 @@
   <w:style w:type="character" w:default="1" w:styleId="DefaultParagraphFont">
     <w:name w:val="Default Paragraph Font"/>
     <w:uiPriority w:val="1"/>
+    <w:semiHidden/>
     <w:unhideWhenUsed/>
   </w:style>
   <w:style w:type="table" w:default="1" w:styleId="TableNormal">
@@ -3755,6 +5184,190 @@
     </w:rPr>
   </w:style>
 </w:styles>
+</file>
+
+<file path=word/charts/chart1.xml><?xml version="1.0" encoding="utf-8"?>
+<c:chartSpace xmlns:c="http://schemas.openxmlformats.org/drawingml/2006/chart" xmlns:a="http://schemas.openxmlformats.org/drawingml/2006/main" xmlns:r="http://schemas.openxmlformats.org/officeDocument/2006/relationships">
+  <c:date1904 val="0"/>
+  <c:lang val="en-US"/>
+  <c:roundedCorners val="0"/>
+  <mc:AlternateContent xmlns:mc="http://schemas.openxmlformats.org/markup-compatibility/2006">
+    <mc:Choice xmlns:c14="http://schemas.microsoft.com/office/drawing/2007/8/2/chart" Requires="c14">
+      <c14:style val="118"/>
+    </mc:Choice>
+    <mc:Fallback>
+      <c:style val="18"/>
+    </mc:Fallback>
+  </mc:AlternateContent>
+  <c:chart>
+    <c:autoTitleDeleted val="0"/>
+    <c:plotArea>
+      <c:layout/>
+      <c:scatterChart>
+        <c:scatterStyle val="smoothMarker"/>
+        <c:varyColors val="0"/>
+        <c:ser>
+          <c:idx val="0"/>
+          <c:order val="0"/>
+          <c:xVal>
+            <c:numRef>
+              <c:f>[runtime_chart.xlsx]Sheet1!$A$2:$A$9</c:f>
+              <c:numCache>
+                <c:formatCode>General</c:formatCode>
+                <c:ptCount val="8"/>
+                <c:pt idx="0">
+                  <c:v>10</c:v>
+                </c:pt>
+                <c:pt idx="1">
+                  <c:v>20</c:v>
+                </c:pt>
+                <c:pt idx="2">
+                  <c:v>40</c:v>
+                </c:pt>
+                <c:pt idx="3">
+                  <c:v>80</c:v>
+                </c:pt>
+                <c:pt idx="4">
+                  <c:v>160</c:v>
+                </c:pt>
+                <c:pt idx="5">
+                  <c:v>320</c:v>
+                </c:pt>
+                <c:pt idx="6">
+                  <c:v>640</c:v>
+                </c:pt>
+                <c:pt idx="7">
+                  <c:v>1280</c:v>
+                </c:pt>
+              </c:numCache>
+            </c:numRef>
+          </c:xVal>
+          <c:yVal>
+            <c:numRef>
+              <c:f>[runtime_chart.xlsx]Sheet1!$B$2:$B$9</c:f>
+              <c:numCache>
+                <c:formatCode>General</c:formatCode>
+                <c:ptCount val="8"/>
+                <c:pt idx="0">
+                  <c:v>1.64687895775</c:v>
+                </c:pt>
+                <c:pt idx="1">
+                  <c:v>2.4851739406600002</c:v>
+                </c:pt>
+                <c:pt idx="2">
+                  <c:v>4.5929460525500003</c:v>
+                </c:pt>
+                <c:pt idx="3">
+                  <c:v>10.504848003399999</c:v>
+                </c:pt>
+                <c:pt idx="4">
+                  <c:v>28.0887970924</c:v>
+                </c:pt>
+                <c:pt idx="5">
+                  <c:v>100.658760071</c:v>
+                </c:pt>
+                <c:pt idx="6">
+                  <c:v>320.98754406</c:v>
+                </c:pt>
+                <c:pt idx="7">
+                  <c:v>1196.0113759000001</c:v>
+                </c:pt>
+              </c:numCache>
+            </c:numRef>
+          </c:yVal>
+          <c:smooth val="1"/>
+        </c:ser>
+        <c:dLbls>
+          <c:showLegendKey val="0"/>
+          <c:showVal val="0"/>
+          <c:showCatName val="0"/>
+          <c:showSerName val="0"/>
+          <c:showPercent val="0"/>
+          <c:showBubbleSize val="0"/>
+        </c:dLbls>
+        <c:axId val="253265024"/>
+        <c:axId val="253265600"/>
+      </c:scatterChart>
+      <c:valAx>
+        <c:axId val="253265024"/>
+        <c:scaling>
+          <c:orientation val="minMax"/>
+        </c:scaling>
+        <c:delete val="0"/>
+        <c:axPos val="b"/>
+        <c:title>
+          <c:tx>
+            <c:rich>
+              <a:bodyPr/>
+              <a:lstStyle/>
+              <a:p>
+                <a:pPr>
+                  <a:defRPr/>
+                </a:pPr>
+                <a:r>
+                  <a:rPr lang="en-US" i="1"/>
+                  <a:t>n</a:t>
+                </a:r>
+                <a:r>
+                  <a:rPr lang="en-US"/>
+                  <a:t> Number of Items</a:t>
+                </a:r>
+              </a:p>
+            </c:rich>
+          </c:tx>
+          <c:overlay val="0"/>
+        </c:title>
+        <c:numFmt formatCode="General" sourceLinked="1"/>
+        <c:majorTickMark val="out"/>
+        <c:minorTickMark val="none"/>
+        <c:tickLblPos val="nextTo"/>
+        <c:crossAx val="253265600"/>
+        <c:crosses val="autoZero"/>
+        <c:crossBetween val="midCat"/>
+      </c:valAx>
+      <c:valAx>
+        <c:axId val="253265600"/>
+        <c:scaling>
+          <c:orientation val="minMax"/>
+        </c:scaling>
+        <c:delete val="0"/>
+        <c:axPos val="l"/>
+        <c:majorGridlines/>
+        <c:title>
+          <c:tx>
+            <c:rich>
+              <a:bodyPr rot="-5400000" vert="horz"/>
+              <a:lstStyle/>
+              <a:p>
+                <a:pPr>
+                  <a:defRPr/>
+                </a:pPr>
+                <a:r>
+                  <a:rPr lang="en-US"/>
+                  <a:t>Runtime (ms)</a:t>
+                </a:r>
+              </a:p>
+            </c:rich>
+          </c:tx>
+          <c:overlay val="0"/>
+        </c:title>
+        <c:numFmt formatCode="General" sourceLinked="1"/>
+        <c:majorTickMark val="out"/>
+        <c:minorTickMark val="none"/>
+        <c:tickLblPos val="nextTo"/>
+        <c:crossAx val="253265024"/>
+        <c:crosses val="autoZero"/>
+        <c:crossBetween val="midCat"/>
+      </c:valAx>
+    </c:plotArea>
+    <c:plotVisOnly val="1"/>
+    <c:dispBlanksAs val="gap"/>
+    <c:showDLblsOverMax val="0"/>
+  </c:chart>
+  <c:externalData r:id="rId1">
+    <c:autoUpdate val="0"/>
+  </c:externalData>
+</c:chartSpace>
 </file>
 
 <file path=word/theme/theme1.xml><?xml version="1.0" encoding="utf-8"?>

</xml_diff>